<commit_message>
Song test diagrams ready
</commit_message>
<xml_diff>
--- a/Documentation.docx
+++ b/Documentation.docx
@@ -160,13 +160,13 @@
     <w:tbl>
       <w:tblPr>
         <w:tblStyle w:val="GridTable5Dark"/>
-        <w:tblW w:w="0" w:type="auto"/>
+        <w:tblW w:w="10975" w:type="dxa"/>
         <w:tblLook w:val="04A0" w:firstRow="1" w:lastRow="0" w:firstColumn="1" w:lastColumn="0" w:noHBand="0" w:noVBand="1"/>
       </w:tblPr>
       <w:tblGrid>
         <w:gridCol w:w="1087"/>
-        <w:gridCol w:w="848"/>
-        <w:gridCol w:w="8635"/>
+        <w:gridCol w:w="850"/>
+        <w:gridCol w:w="9038"/>
       </w:tblGrid>
       <w:tr>
         <w:trPr>
@@ -175,7 +175,7 @@
         <w:tc>
           <w:tcPr>
             <w:cnfStyle w:val="001000000000" w:firstRow="0" w:lastRow="0" w:firstColumn="1" w:lastColumn="0" w:oddVBand="0" w:evenVBand="0" w:oddHBand="0" w:evenHBand="0" w:firstRowFirstColumn="0" w:firstRowLastColumn="0" w:lastRowFirstColumn="0" w:lastRowLastColumn="0"/>
-            <w:tcW w:w="988" w:type="dxa"/>
+            <w:tcW w:w="1087" w:type="dxa"/>
             <w:tcBorders>
               <w:right w:val="single" w:sz="4" w:space="0" w:color="FFFFFF" w:themeColor="background1"/>
             </w:tcBorders>
@@ -224,7 +224,7 @@
         </w:tc>
         <w:tc>
           <w:tcPr>
-            <w:tcW w:w="8732" w:type="dxa"/>
+            <w:tcW w:w="9038" w:type="dxa"/>
             <w:tcBorders>
               <w:left w:val="single" w:sz="4" w:space="0" w:color="FFFFFF" w:themeColor="background1"/>
             </w:tcBorders>
@@ -254,7 +254,7 @@
         <w:tc>
           <w:tcPr>
             <w:cnfStyle w:val="001000000000" w:firstRow="0" w:lastRow="0" w:firstColumn="1" w:lastColumn="0" w:oddVBand="0" w:evenVBand="0" w:oddHBand="0" w:evenHBand="0" w:firstRowFirstColumn="0" w:firstRowLastColumn="0" w:lastRowFirstColumn="0" w:lastRowLastColumn="0"/>
-            <w:tcW w:w="988" w:type="dxa"/>
+            <w:tcW w:w="1087" w:type="dxa"/>
           </w:tcPr>
           <w:p>
             <w:pPr>
@@ -274,7 +274,7 @@
         </w:tc>
         <w:tc>
           <w:tcPr>
-            <w:tcW w:w="9582" w:type="dxa"/>
+            <w:tcW w:w="9888" w:type="dxa"/>
             <w:gridSpan w:val="2"/>
           </w:tcPr>
           <w:p>
@@ -310,7 +310,7 @@
         <w:tc>
           <w:tcPr>
             <w:cnfStyle w:val="001000000000" w:firstRow="0" w:lastRow="0" w:firstColumn="1" w:lastColumn="0" w:oddVBand="0" w:evenVBand="0" w:oddHBand="0" w:evenHBand="0" w:firstRowFirstColumn="0" w:firstRowLastColumn="0" w:lastRowFirstColumn="0" w:lastRowLastColumn="0"/>
-            <w:tcW w:w="988" w:type="dxa"/>
+            <w:tcW w:w="1087" w:type="dxa"/>
           </w:tcPr>
           <w:p>
             <w:pPr>
@@ -330,7 +330,7 @@
         </w:tc>
         <w:tc>
           <w:tcPr>
-            <w:tcW w:w="9582" w:type="dxa"/>
+            <w:tcW w:w="9888" w:type="dxa"/>
             <w:gridSpan w:val="2"/>
           </w:tcPr>
           <w:p>
@@ -373,7 +373,7 @@
         <w:tc>
           <w:tcPr>
             <w:cnfStyle w:val="001000000000" w:firstRow="0" w:lastRow="0" w:firstColumn="1" w:lastColumn="0" w:oddVBand="0" w:evenVBand="0" w:oddHBand="0" w:evenHBand="0" w:firstRowFirstColumn="0" w:firstRowLastColumn="0" w:lastRowFirstColumn="0" w:lastRowLastColumn="0"/>
-            <w:tcW w:w="988" w:type="dxa"/>
+            <w:tcW w:w="1087" w:type="dxa"/>
           </w:tcPr>
           <w:p>
             <w:pPr>
@@ -393,7 +393,7 @@
         </w:tc>
         <w:tc>
           <w:tcPr>
-            <w:tcW w:w="9582" w:type="dxa"/>
+            <w:tcW w:w="9888" w:type="dxa"/>
             <w:gridSpan w:val="2"/>
           </w:tcPr>
           <w:p>
@@ -435,13 +435,13 @@
     <w:tbl>
       <w:tblPr>
         <w:tblStyle w:val="GridTable5Dark"/>
-        <w:tblW w:w="0" w:type="auto"/>
+        <w:tblW w:w="10975" w:type="dxa"/>
         <w:tblLook w:val="04A0" w:firstRow="1" w:lastRow="0" w:firstColumn="1" w:lastColumn="0" w:noHBand="0" w:noVBand="1"/>
       </w:tblPr>
       <w:tblGrid>
         <w:gridCol w:w="1087"/>
-        <w:gridCol w:w="848"/>
-        <w:gridCol w:w="8635"/>
+        <w:gridCol w:w="850"/>
+        <w:gridCol w:w="9038"/>
       </w:tblGrid>
       <w:tr>
         <w:trPr>
@@ -450,7 +450,7 @@
         <w:tc>
           <w:tcPr>
             <w:cnfStyle w:val="001000000000" w:firstRow="0" w:lastRow="0" w:firstColumn="1" w:lastColumn="0" w:oddVBand="0" w:evenVBand="0" w:oddHBand="0" w:evenHBand="0" w:firstRowFirstColumn="0" w:firstRowLastColumn="0" w:lastRowFirstColumn="0" w:lastRowLastColumn="0"/>
-            <w:tcW w:w="988" w:type="dxa"/>
+            <w:tcW w:w="1087" w:type="dxa"/>
             <w:tcBorders>
               <w:right w:val="single" w:sz="4" w:space="0" w:color="FFFFFF" w:themeColor="background1"/>
             </w:tcBorders>
@@ -499,7 +499,7 @@
         </w:tc>
         <w:tc>
           <w:tcPr>
-            <w:tcW w:w="8732" w:type="dxa"/>
+            <w:tcW w:w="9038" w:type="dxa"/>
             <w:tcBorders>
               <w:left w:val="single" w:sz="4" w:space="0" w:color="FFFFFF" w:themeColor="background1"/>
             </w:tcBorders>
@@ -529,7 +529,7 @@
         <w:tc>
           <w:tcPr>
             <w:cnfStyle w:val="001000000000" w:firstRow="0" w:lastRow="0" w:firstColumn="1" w:lastColumn="0" w:oddVBand="0" w:evenVBand="0" w:oddHBand="0" w:evenHBand="0" w:firstRowFirstColumn="0" w:firstRowLastColumn="0" w:lastRowFirstColumn="0" w:lastRowLastColumn="0"/>
-            <w:tcW w:w="988" w:type="dxa"/>
+            <w:tcW w:w="1087" w:type="dxa"/>
           </w:tcPr>
           <w:p>
             <w:pPr>
@@ -549,7 +549,7 @@
         </w:tc>
         <w:tc>
           <w:tcPr>
-            <w:tcW w:w="9582" w:type="dxa"/>
+            <w:tcW w:w="9888" w:type="dxa"/>
             <w:gridSpan w:val="2"/>
           </w:tcPr>
           <w:p>
@@ -603,7 +603,7 @@
         <w:tc>
           <w:tcPr>
             <w:cnfStyle w:val="001000000000" w:firstRow="0" w:lastRow="0" w:firstColumn="1" w:lastColumn="0" w:oddVBand="0" w:evenVBand="0" w:oddHBand="0" w:evenHBand="0" w:firstRowFirstColumn="0" w:firstRowLastColumn="0" w:lastRowFirstColumn="0" w:lastRowLastColumn="0"/>
-            <w:tcW w:w="988" w:type="dxa"/>
+            <w:tcW w:w="1087" w:type="dxa"/>
           </w:tcPr>
           <w:p>
             <w:pPr>
@@ -623,7 +623,7 @@
         </w:tc>
         <w:tc>
           <w:tcPr>
-            <w:tcW w:w="9582" w:type="dxa"/>
+            <w:tcW w:w="9888" w:type="dxa"/>
             <w:gridSpan w:val="2"/>
           </w:tcPr>
           <w:p>
@@ -650,7 +650,7 @@
         <w:tc>
           <w:tcPr>
             <w:cnfStyle w:val="001000000000" w:firstRow="0" w:lastRow="0" w:firstColumn="1" w:lastColumn="0" w:oddVBand="0" w:evenVBand="0" w:oddHBand="0" w:evenHBand="0" w:firstRowFirstColumn="0" w:firstRowLastColumn="0" w:lastRowFirstColumn="0" w:lastRowLastColumn="0"/>
-            <w:tcW w:w="988" w:type="dxa"/>
+            <w:tcW w:w="1087" w:type="dxa"/>
           </w:tcPr>
           <w:p>
             <w:pPr>
@@ -670,7 +670,7 @@
         </w:tc>
         <w:tc>
           <w:tcPr>
-            <w:tcW w:w="9582" w:type="dxa"/>
+            <w:tcW w:w="9888" w:type="dxa"/>
             <w:gridSpan w:val="2"/>
           </w:tcPr>
           <w:p>
@@ -703,13 +703,13 @@
     <w:tbl>
       <w:tblPr>
         <w:tblStyle w:val="GridTable5Dark"/>
-        <w:tblW w:w="0" w:type="auto"/>
+        <w:tblW w:w="10975" w:type="dxa"/>
         <w:tblLook w:val="04A0" w:firstRow="1" w:lastRow="0" w:firstColumn="1" w:lastColumn="0" w:noHBand="0" w:noVBand="1"/>
       </w:tblPr>
       <w:tblGrid>
         <w:gridCol w:w="1087"/>
         <w:gridCol w:w="847"/>
-        <w:gridCol w:w="8636"/>
+        <w:gridCol w:w="9041"/>
       </w:tblGrid>
       <w:tr>
         <w:trPr>
@@ -767,7 +767,7 @@
         </w:tc>
         <w:tc>
           <w:tcPr>
-            <w:tcW w:w="8636" w:type="dxa"/>
+            <w:tcW w:w="9041" w:type="dxa"/>
             <w:tcBorders>
               <w:left w:val="single" w:sz="4" w:space="0" w:color="FFFFFF" w:themeColor="background1"/>
             </w:tcBorders>
@@ -832,7 +832,7 @@
         </w:tc>
         <w:tc>
           <w:tcPr>
-            <w:tcW w:w="9483" w:type="dxa"/>
+            <w:tcW w:w="9888" w:type="dxa"/>
             <w:gridSpan w:val="2"/>
           </w:tcPr>
           <w:p>
@@ -894,7 +894,7 @@
         </w:tc>
         <w:tc>
           <w:tcPr>
-            <w:tcW w:w="9483" w:type="dxa"/>
+            <w:tcW w:w="9888" w:type="dxa"/>
             <w:gridSpan w:val="2"/>
           </w:tcPr>
           <w:p>
@@ -941,7 +941,7 @@
         </w:tc>
         <w:tc>
           <w:tcPr>
-            <w:tcW w:w="9483" w:type="dxa"/>
+            <w:tcW w:w="9888" w:type="dxa"/>
             <w:gridSpan w:val="2"/>
           </w:tcPr>
           <w:p>
@@ -974,13 +974,13 @@
     <w:tbl>
       <w:tblPr>
         <w:tblStyle w:val="GridTable5Dark"/>
-        <w:tblW w:w="0" w:type="auto"/>
+        <w:tblW w:w="10975" w:type="dxa"/>
         <w:tblLook w:val="04A0" w:firstRow="1" w:lastRow="0" w:firstColumn="1" w:lastColumn="0" w:noHBand="0" w:noVBand="1"/>
       </w:tblPr>
       <w:tblGrid>
         <w:gridCol w:w="1087"/>
         <w:gridCol w:w="847"/>
-        <w:gridCol w:w="8636"/>
+        <w:gridCol w:w="9041"/>
       </w:tblGrid>
       <w:tr>
         <w:trPr>
@@ -1038,7 +1038,7 @@
         </w:tc>
         <w:tc>
           <w:tcPr>
-            <w:tcW w:w="8636" w:type="dxa"/>
+            <w:tcW w:w="9041" w:type="dxa"/>
             <w:tcBorders>
               <w:left w:val="single" w:sz="4" w:space="0" w:color="FFFFFF" w:themeColor="background1"/>
             </w:tcBorders>
@@ -1103,7 +1103,7 @@
         </w:tc>
         <w:tc>
           <w:tcPr>
-            <w:tcW w:w="9483" w:type="dxa"/>
+            <w:tcW w:w="9888" w:type="dxa"/>
             <w:gridSpan w:val="2"/>
           </w:tcPr>
           <w:p>
@@ -1153,7 +1153,7 @@
         </w:tc>
         <w:tc>
           <w:tcPr>
-            <w:tcW w:w="9483" w:type="dxa"/>
+            <w:tcW w:w="9888" w:type="dxa"/>
             <w:gridSpan w:val="2"/>
           </w:tcPr>
           <w:p>
@@ -1200,7 +1200,7 @@
         </w:tc>
         <w:tc>
           <w:tcPr>
-            <w:tcW w:w="9483" w:type="dxa"/>
+            <w:tcW w:w="9888" w:type="dxa"/>
             <w:gridSpan w:val="2"/>
           </w:tcPr>
           <w:p>
@@ -1262,12 +1262,12 @@
     <w:tbl>
       <w:tblPr>
         <w:tblStyle w:val="GridTable5Dark"/>
-        <w:tblW w:w="0" w:type="auto"/>
+        <w:tblW w:w="10975" w:type="dxa"/>
         <w:tblLook w:val="04A0" w:firstRow="1" w:lastRow="0" w:firstColumn="1" w:lastColumn="0" w:noHBand="0" w:noVBand="1"/>
       </w:tblPr>
       <w:tblGrid>
         <w:gridCol w:w="988"/>
-        <w:gridCol w:w="9582"/>
+        <w:gridCol w:w="9987"/>
       </w:tblGrid>
       <w:tr>
         <w:trPr>
@@ -1299,7 +1299,7 @@
         </w:tc>
         <w:tc>
           <w:tcPr>
-            <w:tcW w:w="9582" w:type="dxa"/>
+            <w:tcW w:w="9987" w:type="dxa"/>
             <w:tcBorders>
               <w:left w:val="single" w:sz="4" w:space="0" w:color="FFFFFF" w:themeColor="background1"/>
             </w:tcBorders>
@@ -1351,7 +1351,7 @@
         </w:tc>
         <w:tc>
           <w:tcPr>
-            <w:tcW w:w="9582" w:type="dxa"/>
+            <w:tcW w:w="9987" w:type="dxa"/>
             <w:tcBorders>
               <w:left w:val="single" w:sz="4" w:space="0" w:color="FFFFFF" w:themeColor="background1"/>
             </w:tcBorders>
@@ -1418,7 +1418,7 @@
         </w:tc>
         <w:tc>
           <w:tcPr>
-            <w:tcW w:w="9582" w:type="dxa"/>
+            <w:tcW w:w="9987" w:type="dxa"/>
             <w:tcBorders>
               <w:left w:val="single" w:sz="4" w:space="0" w:color="FFFFFF" w:themeColor="background1"/>
             </w:tcBorders>
@@ -1469,14 +1469,14 @@
     <w:tbl>
       <w:tblPr>
         <w:tblStyle w:val="GridTable5Dark"/>
-        <w:tblW w:w="0" w:type="auto"/>
+        <w:tblW w:w="10975" w:type="dxa"/>
         <w:tblLook w:val="04A0" w:firstRow="1" w:lastRow="0" w:firstColumn="1" w:lastColumn="0" w:noHBand="0" w:noVBand="1"/>
       </w:tblPr>
       <w:tblGrid>
         <w:gridCol w:w="2642"/>
         <w:gridCol w:w="2642"/>
         <w:gridCol w:w="2643"/>
-        <w:gridCol w:w="2643"/>
+        <w:gridCol w:w="3048"/>
       </w:tblGrid>
       <w:tr>
         <w:trPr>
@@ -1550,7 +1550,7 @@
         </w:tc>
         <w:tc>
           <w:tcPr>
-            <w:tcW w:w="2643" w:type="dxa"/>
+            <w:tcW w:w="3048" w:type="dxa"/>
           </w:tcPr>
           <w:p>
             <w:pPr>
@@ -1634,7 +1634,7 @@
         </w:tc>
         <w:tc>
           <w:tcPr>
-            <w:tcW w:w="2643" w:type="dxa"/>
+            <w:tcW w:w="3048" w:type="dxa"/>
           </w:tcPr>
           <w:p>
             <w:pPr>
@@ -1715,7 +1715,7 @@
         </w:tc>
         <w:tc>
           <w:tcPr>
-            <w:tcW w:w="2643" w:type="dxa"/>
+            <w:tcW w:w="3048" w:type="dxa"/>
           </w:tcPr>
           <w:p>
             <w:pPr>
@@ -1793,7 +1793,7 @@
         </w:tc>
         <w:tc>
           <w:tcPr>
-            <w:tcW w:w="2643" w:type="dxa"/>
+            <w:tcW w:w="3048" w:type="dxa"/>
           </w:tcPr>
           <w:p>
             <w:pPr>
@@ -1868,7 +1868,7 @@
         </w:tc>
         <w:tc>
           <w:tcPr>
-            <w:tcW w:w="2643" w:type="dxa"/>
+            <w:tcW w:w="3048" w:type="dxa"/>
           </w:tcPr>
           <w:p>
             <w:pPr>
@@ -1965,13 +1965,13 @@
     <w:tbl>
       <w:tblPr>
         <w:tblStyle w:val="GridTable5Dark"/>
-        <w:tblW w:w="0" w:type="auto"/>
+        <w:tblW w:w="11065" w:type="dxa"/>
         <w:tblLook w:val="04A0" w:firstRow="1" w:lastRow="0" w:firstColumn="1" w:lastColumn="0" w:noHBand="0" w:noVBand="1"/>
       </w:tblPr>
       <w:tblGrid>
         <w:gridCol w:w="3523"/>
         <w:gridCol w:w="3523"/>
-        <w:gridCol w:w="3524"/>
+        <w:gridCol w:w="4019"/>
       </w:tblGrid>
       <w:tr>
         <w:trPr>
@@ -2019,7 +2019,7 @@
         </w:tc>
         <w:tc>
           <w:tcPr>
-            <w:tcW w:w="3524" w:type="dxa"/>
+            <w:tcW w:w="4019" w:type="dxa"/>
           </w:tcPr>
           <w:p>
             <w:pPr>
@@ -2043,8 +2043,6 @@
             </w:r>
           </w:p>
         </w:tc>
-        <w:bookmarkStart w:id="0" w:name="_GoBack"/>
-        <w:bookmarkEnd w:id="0"/>
       </w:tr>
       <w:tr>
         <w:trPr>
@@ -2081,7 +2079,7 @@
         </w:tc>
         <w:tc>
           <w:tcPr>
-            <w:tcW w:w="3524" w:type="dxa"/>
+            <w:tcW w:w="4019" w:type="dxa"/>
           </w:tcPr>
           <w:p>
             <w:pPr>
@@ -2305,7 +2303,7 @@
                 </mc:Choice>
                 <mc:Fallback>
                   <w:pict>
-                    <v:roundrect w14:anchorId="488E8261" id="Rectangle: Rounded Corners 8" o:spid="_x0000_s1026" style="position:absolute;margin-left:33.35pt;margin-top:3.1pt;width:90pt;height:43.2pt;z-index:251659264;visibility:visible;mso-wrap-style:square;mso-width-percent:0;mso-height-percent:0;mso-wrap-distance-left:9pt;mso-wrap-distance-top:0;mso-wrap-distance-right:9pt;mso-wrap-distance-bottom:0;mso-position-horizontal:absolute;mso-position-horizontal-relative:text;mso-position-vertical:absolute;mso-position-vertical-relative:text;mso-width-percent:0;mso-height-percent:0;mso-width-relative:margin;mso-height-relative:margin;v-text-anchor:middle" arcsize="10923f" o:gfxdata="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" fillcolor="white [3201]" strokecolor="black [3200]" strokeweight="2pt"/>
+                    <v:roundrect w14:anchorId="746AFF65" id="Rectangle: Rounded Corners 8" o:spid="_x0000_s1026" style="position:absolute;margin-left:33.35pt;margin-top:3.1pt;width:90pt;height:43.2pt;z-index:251659264;visibility:visible;mso-wrap-style:square;mso-width-percent:0;mso-height-percent:0;mso-wrap-distance-left:9pt;mso-wrap-distance-top:0;mso-wrap-distance-right:9pt;mso-wrap-distance-bottom:0;mso-position-horizontal:absolute;mso-position-horizontal-relative:text;mso-position-vertical:absolute;mso-position-vertical-relative:text;mso-width-percent:0;mso-height-percent:0;mso-width-relative:margin;mso-height-relative:margin;v-text-anchor:middle" arcsize="10923f" o:gfxdata="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" fillcolor="white [3201]" strokecolor="black [3200]" strokeweight="2pt"/>
                   </w:pict>
                 </mc:Fallback>
               </mc:AlternateContent>
@@ -2476,7 +2474,7 @@
                 </mc:Choice>
                 <mc:Fallback>
                   <w:pict>
-                    <v:line w14:anchorId="288CAC52" id="Straight Connector 1" o:spid="_x0000_s1026" style="position:absolute;z-index:251660288;visibility:visible;mso-wrap-style:square;mso-width-percent:0;mso-height-percent:0;mso-wrap-distance-left:9pt;mso-wrap-distance-top:0;mso-wrap-distance-right:9pt;mso-wrap-distance-bottom:0;mso-position-horizontal:absolute;mso-position-horizontal-relative:text;mso-position-vertical:absolute;mso-position-vertical-relative:text;mso-width-percent:0;mso-height-percent:0;mso-width-relative:margin;mso-height-relative:margin" from="34.05pt,7pt" to="124.05pt,7pt" o:gfxdata="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" strokecolor="black [3040]" strokeweight="1.5pt"/>
+                    <v:line w14:anchorId="63EB7F53" id="Straight Connector 1" o:spid="_x0000_s1026" style="position:absolute;z-index:251660288;visibility:visible;mso-wrap-style:square;mso-width-percent:0;mso-height-percent:0;mso-wrap-distance-left:9pt;mso-wrap-distance-top:0;mso-wrap-distance-right:9pt;mso-wrap-distance-bottom:0;mso-position-horizontal:absolute;mso-position-horizontal-relative:text;mso-position-vertical:absolute;mso-position-vertical-relative:text;mso-width-percent:0;mso-height-percent:0;mso-width-relative:margin;mso-height-relative:margin" from="34.05pt,7pt" to="124.05pt,7pt" o:gfxdata="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" strokecolor="black [3040]" strokeweight="1.5pt"/>
                   </w:pict>
                 </mc:Fallback>
               </mc:AlternateContent>
@@ -2530,7 +2528,7 @@
         </w:tc>
         <w:tc>
           <w:tcPr>
-            <w:tcW w:w="3524" w:type="dxa"/>
+            <w:tcW w:w="4019" w:type="dxa"/>
           </w:tcPr>
           <w:p>
             <w:pPr>
@@ -2761,7 +2759,7 @@
                 </mc:Choice>
                 <mc:Fallback>
                   <w:pict>
-                    <v:roundrect w14:anchorId="12E6FA49" id="Rectangle: Rounded Corners 3" o:spid="_x0000_s1026" style="position:absolute;margin-left:34.2pt;margin-top:5.85pt;width:90pt;height:43.2pt;z-index:251666432;visibility:visible;mso-wrap-style:square;mso-width-percent:0;mso-height-percent:0;mso-wrap-distance-left:9pt;mso-wrap-distance-top:0;mso-wrap-distance-right:9pt;mso-wrap-distance-bottom:0;mso-position-horizontal:absolute;mso-position-horizontal-relative:text;mso-position-vertical:absolute;mso-position-vertical-relative:text;mso-width-percent:0;mso-height-percent:0;mso-width-relative:margin;mso-height-relative:margin;v-text-anchor:middle" arcsize="10923f" o:gfxdata="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" fillcolor="white [3201]" strokecolor="black [3200]" strokeweight="2pt"/>
+                    <v:roundrect w14:anchorId="653D5483" id="Rectangle: Rounded Corners 3" o:spid="_x0000_s1026" style="position:absolute;margin-left:34.2pt;margin-top:5.85pt;width:90pt;height:43.2pt;z-index:251666432;visibility:visible;mso-wrap-style:square;mso-width-percent:0;mso-height-percent:0;mso-wrap-distance-left:9pt;mso-wrap-distance-top:0;mso-wrap-distance-right:9pt;mso-wrap-distance-bottom:0;mso-position-horizontal:absolute;mso-position-horizontal-relative:text;mso-position-vertical:absolute;mso-position-vertical-relative:text;mso-width-percent:0;mso-height-percent:0;mso-width-relative:margin;mso-height-relative:margin;v-text-anchor:middle" arcsize="10923f" o:gfxdata="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" fillcolor="white [3201]" strokecolor="black [3200]" strokeweight="2pt"/>
                   </w:pict>
                 </mc:Fallback>
               </mc:AlternateContent>
@@ -2931,7 +2929,7 @@
                 </mc:Choice>
                 <mc:Fallback>
                   <w:pict>
-                    <v:line w14:anchorId="2D38423D" id="Straight Connector 5" o:spid="_x0000_s1026" style="position:absolute;z-index:251668480;visibility:visible;mso-wrap-style:square;mso-width-percent:0;mso-height-percent:0;mso-wrap-distance-left:9pt;mso-wrap-distance-top:0;mso-wrap-distance-right:9pt;mso-wrap-distance-bottom:0;mso-position-horizontal:absolute;mso-position-horizontal-relative:text;mso-position-vertical:absolute;mso-position-vertical-relative:text;mso-width-percent:0;mso-height-percent:0;mso-width-relative:margin;mso-height-relative:margin" from="34.3pt,9.6pt" to="124.3pt,9.6pt" o:gfxdata="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" strokecolor="black [3040]" strokeweight="1.5pt"/>
+                    <v:line w14:anchorId="7F225CD9" id="Straight Connector 5" o:spid="_x0000_s1026" style="position:absolute;z-index:251668480;visibility:visible;mso-wrap-style:square;mso-width-percent:0;mso-height-percent:0;mso-wrap-distance-left:9pt;mso-wrap-distance-top:0;mso-wrap-distance-right:9pt;mso-wrap-distance-bottom:0;mso-position-horizontal:absolute;mso-position-horizontal-relative:text;mso-position-vertical:absolute;mso-position-vertical-relative:text;mso-width-percent:0;mso-height-percent:0;mso-width-relative:margin;mso-height-relative:margin" from="34.3pt,9.6pt" to="124.3pt,9.6pt" o:gfxdata="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" strokecolor="black [3040]" strokeweight="1.5pt"/>
                   </w:pict>
                 </mc:Fallback>
               </mc:AlternateContent>
@@ -2986,7 +2984,7 @@
         </w:tc>
         <w:tc>
           <w:tcPr>
-            <w:tcW w:w="3524" w:type="dxa"/>
+            <w:tcW w:w="4019" w:type="dxa"/>
           </w:tcPr>
           <w:p>
             <w:pPr>
@@ -3062,7 +3060,7 @@
                 </mc:Choice>
                 <mc:Fallback>
                   <w:pict>
-                    <v:roundrect w14:anchorId="06555D7C" id="Rectangle: Rounded Corners 9" o:spid="_x0000_s1026" style="position:absolute;margin-left:33.3pt;margin-top:6.1pt;width:90pt;height:52.5pt;z-index:251674624;visibility:visible;mso-wrap-style:square;mso-width-percent:0;mso-height-percent:0;mso-wrap-distance-left:9pt;mso-wrap-distance-top:0;mso-wrap-distance-right:9pt;mso-wrap-distance-bottom:0;mso-position-horizontal:absolute;mso-position-horizontal-relative:text;mso-position-vertical:absolute;mso-position-vertical-relative:text;mso-width-percent:0;mso-height-percent:0;mso-width-relative:margin;mso-height-relative:margin;v-text-anchor:middle" arcsize="10923f" o:gfxdata="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" fillcolor="white [3201]" strokecolor="black [3200]" strokeweight="2pt"/>
+                    <v:roundrect w14:anchorId="613B7E8A" id="Rectangle: Rounded Corners 9" o:spid="_x0000_s1026" style="position:absolute;margin-left:33.3pt;margin-top:6.1pt;width:90pt;height:52.5pt;z-index:251674624;visibility:visible;mso-wrap-style:square;mso-width-percent:0;mso-height-percent:0;mso-wrap-distance-left:9pt;mso-wrap-distance-top:0;mso-wrap-distance-right:9pt;mso-wrap-distance-bottom:0;mso-position-horizontal:absolute;mso-position-horizontal-relative:text;mso-position-vertical:absolute;mso-position-vertical-relative:text;mso-width-percent:0;mso-height-percent:0;mso-width-relative:margin;mso-height-relative:margin;v-text-anchor:middle" arcsize="10923f" o:gfxdata="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" fillcolor="white [3201]" strokecolor="black [3200]" strokeweight="2pt"/>
                   </w:pict>
                 </mc:Fallback>
               </mc:AlternateContent>
@@ -3387,7 +3385,7 @@
                 </mc:Choice>
                 <mc:Fallback>
                   <w:pict>
-                    <v:line w14:anchorId="41A9DFD4" id="Straight Connector 13" o:spid="_x0000_s1026" style="position:absolute;z-index:251682816;visibility:visible;mso-wrap-style:square;mso-width-percent:0;mso-height-percent:0;mso-wrap-distance-left:9pt;mso-wrap-distance-top:0;mso-wrap-distance-right:9pt;mso-wrap-distance-bottom:0;mso-position-horizontal:absolute;mso-position-horizontal-relative:text;mso-position-vertical:absolute;mso-position-vertical-relative:text;mso-width-percent:0;mso-height-percent:0;mso-width-relative:margin;mso-height-relative:margin" from="32.8pt,9.85pt" to="122.8pt,9.85pt" o:gfxdata="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" strokecolor="black [3040]" strokeweight="1.5pt"/>
+                    <v:line w14:anchorId="3AE6C3AE" id="Straight Connector 13" o:spid="_x0000_s1026" style="position:absolute;z-index:251682816;visibility:visible;mso-wrap-style:square;mso-width-percent:0;mso-height-percent:0;mso-wrap-distance-left:9pt;mso-wrap-distance-top:0;mso-wrap-distance-right:9pt;mso-wrap-distance-bottom:0;mso-position-horizontal:absolute;mso-position-horizontal-relative:text;mso-position-vertical:absolute;mso-position-vertical-relative:text;mso-width-percent:0;mso-height-percent:0;mso-width-relative:margin;mso-height-relative:margin" from="32.8pt,9.85pt" to="122.8pt,9.85pt" o:gfxdata="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" strokecolor="black [3040]" strokeweight="1.5pt"/>
                   </w:pict>
                 </mc:Fallback>
               </mc:AlternateContent>
@@ -3434,21 +3432,27 @@
         <w:t xml:space="preserve"> </w:t>
       </w:r>
       <w:r>
-        <w:t>()</w:t>
+        <w:t>(</w:t>
+      </w:r>
+      <w:r>
+        <w:t>Tests Development</w:t>
+      </w:r>
+      <w:r>
+        <w:t>)</w:t>
       </w:r>
     </w:p>
     <w:tbl>
       <w:tblPr>
         <w:tblStyle w:val="GridTable5Dark"/>
-        <w:tblW w:w="0" w:type="auto"/>
+        <w:tblW w:w="11065" w:type="dxa"/>
         <w:tblLook w:val="04A0" w:firstRow="1" w:lastRow="0" w:firstColumn="1" w:lastColumn="0" w:noHBand="0" w:noVBand="1"/>
       </w:tblPr>
       <w:tblGrid>
-        <w:gridCol w:w="2114"/>
-        <w:gridCol w:w="2114"/>
-        <w:gridCol w:w="2114"/>
-        <w:gridCol w:w="2114"/>
-        <w:gridCol w:w="2114"/>
+        <w:gridCol w:w="713"/>
+        <w:gridCol w:w="1822"/>
+        <w:gridCol w:w="1600"/>
+        <w:gridCol w:w="4390"/>
+        <w:gridCol w:w="2540"/>
       </w:tblGrid>
       <w:tr>
         <w:trPr>
@@ -3457,12 +3461,15 @@
         <w:tc>
           <w:tcPr>
             <w:cnfStyle w:val="001000000000" w:firstRow="0" w:lastRow="0" w:firstColumn="1" w:lastColumn="0" w:oddVBand="0" w:evenVBand="0" w:oddHBand="0" w:evenHBand="0" w:firstRowFirstColumn="0" w:firstRowLastColumn="0" w:lastRowFirstColumn="0" w:lastRowLastColumn="0"/>
-            <w:tcW w:w="10570" w:type="dxa"/>
+            <w:tcW w:w="11065" w:type="dxa"/>
             <w:gridSpan w:val="5"/>
           </w:tcPr>
           <w:p>
             <w:r>
               <w:t xml:space="preserve">Test Objective: </w:t>
+            </w:r>
+            <w:r>
+              <w:t xml:space="preserve">This test verifies a Song be created successfully when a valid path and audio format are delivered as parameters. </w:t>
             </w:r>
           </w:p>
         </w:tc>
@@ -3474,7 +3481,7 @@
         <w:tc>
           <w:tcPr>
             <w:cnfStyle w:val="001000000000" w:firstRow="0" w:lastRow="0" w:firstColumn="1" w:lastColumn="0" w:oddVBand="0" w:evenVBand="0" w:oddHBand="0" w:evenHBand="0" w:firstRowFirstColumn="0" w:firstRowLastColumn="0" w:lastRowFirstColumn="0" w:lastRowLastColumn="0"/>
-            <w:tcW w:w="2114" w:type="dxa"/>
+            <w:tcW w:w="713" w:type="dxa"/>
           </w:tcPr>
           <w:p>
             <w:pPr>
@@ -3493,7 +3500,7 @@
         </w:tc>
         <w:tc>
           <w:tcPr>
-            <w:tcW w:w="2114" w:type="dxa"/>
+            <w:tcW w:w="1822" w:type="dxa"/>
           </w:tcPr>
           <w:p>
             <w:pPr>
@@ -3513,7 +3520,7 @@
         </w:tc>
         <w:tc>
           <w:tcPr>
-            <w:tcW w:w="2114" w:type="dxa"/>
+            <w:tcW w:w="1600" w:type="dxa"/>
           </w:tcPr>
           <w:p>
             <w:pPr>
@@ -3533,7 +3540,7 @@
         </w:tc>
         <w:tc>
           <w:tcPr>
-            <w:tcW w:w="2114" w:type="dxa"/>
+            <w:tcW w:w="4390" w:type="dxa"/>
           </w:tcPr>
           <w:p>
             <w:pPr>
@@ -3553,7 +3560,7 @@
         </w:tc>
         <w:tc>
           <w:tcPr>
-            <w:tcW w:w="2114" w:type="dxa"/>
+            <w:tcW w:w="2540" w:type="dxa"/>
           </w:tcPr>
           <w:p>
             <w:pPr>
@@ -3576,14 +3583,694 @@
         <w:tc>
           <w:tcPr>
             <w:cnfStyle w:val="001000000000" w:firstRow="0" w:lastRow="0" w:firstColumn="1" w:lastColumn="0" w:oddVBand="0" w:evenVBand="0" w:oddHBand="0" w:evenHBand="0" w:firstRowFirstColumn="0" w:firstRowLastColumn="0" w:lastRowFirstColumn="0" w:lastRowLastColumn="0"/>
+            <w:tcW w:w="713" w:type="dxa"/>
+          </w:tcPr>
+          <w:p>
+            <w:pPr>
+              <w:jc w:val="center"/>
+            </w:pPr>
+            <w:r>
+              <w:t>Song</w:t>
+            </w:r>
+          </w:p>
+        </w:tc>
+        <w:tc>
+          <w:tcPr>
+            <w:tcW w:w="1822" w:type="dxa"/>
+          </w:tcPr>
+          <w:p>
+            <w:pPr>
+              <w:jc w:val="center"/>
+              <w:cnfStyle w:val="000000000000" w:firstRow="0" w:lastRow="0" w:firstColumn="0" w:lastColumn="0" w:oddVBand="0" w:evenVBand="0" w:oddHBand="0" w:evenHBand="0" w:firstRowFirstColumn="0" w:firstRowLastColumn="0" w:lastRowFirstColumn="0" w:lastRowLastColumn="0"/>
+            </w:pPr>
+            <w:r>
+              <w:t>Song(constructor)</w:t>
+            </w:r>
+          </w:p>
+        </w:tc>
+        <w:tc>
+          <w:tcPr>
+            <w:tcW w:w="1600" w:type="dxa"/>
+          </w:tcPr>
+          <w:p>
+            <w:pPr>
+              <w:jc w:val="center"/>
+              <w:cnfStyle w:val="000000000000" w:firstRow="0" w:lastRow="0" w:firstColumn="0" w:lastColumn="0" w:oddVBand="0" w:evenVBand="0" w:oddHBand="0" w:evenHBand="0" w:firstRowFirstColumn="0" w:firstRowLastColumn="0" w:lastRowFirstColumn="0" w:lastRowLastColumn="0"/>
+            </w:pPr>
+            <w:r>
+              <w:t>setupScenario1</w:t>
+            </w:r>
+          </w:p>
+        </w:tc>
+        <w:tc>
+          <w:tcPr>
+            <w:tcW w:w="4390" w:type="dxa"/>
+          </w:tcPr>
+          <w:p>
+            <w:pPr>
+              <w:cnfStyle w:val="000000000000" w:firstRow="0" w:lastRow="0" w:firstColumn="0" w:lastColumn="0" w:oddVBand="0" w:evenVBand="0" w:oddHBand="0" w:evenHBand="0" w:firstRowFirstColumn="0" w:firstRowLastColumn="0" w:lastRowFirstColumn="0" w:lastRowLastColumn="0"/>
+            </w:pPr>
+            <w:r>
+              <w:t xml:space="preserve">fileName = </w:t>
+            </w:r>
+            <w:r>
+              <w:t>"bensound-happyrock.mp3";</w:t>
+            </w:r>
+          </w:p>
+          <w:p>
+            <w:pPr>
+              <w:cnfStyle w:val="000000000000" w:firstRow="0" w:lastRow="0" w:firstColumn="0" w:lastColumn="0" w:oddVBand="0" w:evenVBand="0" w:oddHBand="0" w:evenHBand="0" w:firstRowFirstColumn="0" w:firstRowLastColumn="0" w:lastRowFirstColumn="0" w:lastRowLastColumn="0"/>
+            </w:pPr>
+            <w:r>
+              <w:t>songPath = "music"+File.separator+fileName;</w:t>
+            </w:r>
+          </w:p>
+        </w:tc>
+        <w:tc>
+          <w:tcPr>
+            <w:tcW w:w="2540" w:type="dxa"/>
+          </w:tcPr>
+          <w:p>
+            <w:pPr>
+              <w:cnfStyle w:val="000000000000" w:firstRow="0" w:lastRow="0" w:firstColumn="0" w:lastColumn="0" w:oddVBand="0" w:evenVBand="0" w:oddHBand="0" w:evenHBand="0" w:firstRowFirstColumn="0" w:firstRowLastColumn="0" w:lastRowFirstColumn="0" w:lastRowLastColumn="0"/>
+            </w:pPr>
+            <w:r>
+              <w:t>The song was created successfully.</w:t>
+            </w:r>
+          </w:p>
+        </w:tc>
+      </w:tr>
+    </w:tbl>
+    <w:p/>
+    <w:tbl>
+      <w:tblPr>
+        <w:tblStyle w:val="GridTable5Dark"/>
+        <w:tblW w:w="11065" w:type="dxa"/>
+        <w:tblLook w:val="04A0" w:firstRow="1" w:lastRow="0" w:firstColumn="1" w:lastColumn="0" w:noHBand="0" w:noVBand="1"/>
+      </w:tblPr>
+      <w:tblGrid>
+        <w:gridCol w:w="693"/>
+        <w:gridCol w:w="1822"/>
+        <w:gridCol w:w="1620"/>
+        <w:gridCol w:w="4410"/>
+        <w:gridCol w:w="2520"/>
+      </w:tblGrid>
+      <w:tr>
+        <w:trPr>
+          <w:cnfStyle w:val="100000000000" w:firstRow="1" w:lastRow="0" w:firstColumn="0" w:lastColumn="0" w:oddVBand="0" w:evenVBand="0" w:oddHBand="0" w:evenHBand="0" w:firstRowFirstColumn="0" w:firstRowLastColumn="0" w:lastRowFirstColumn="0" w:lastRowLastColumn="0"/>
+        </w:trPr>
+        <w:tc>
+          <w:tcPr>
+            <w:cnfStyle w:val="001000000000" w:firstRow="0" w:lastRow="0" w:firstColumn="1" w:lastColumn="0" w:oddVBand="0" w:evenVBand="0" w:oddHBand="0" w:evenHBand="0" w:firstRowFirstColumn="0" w:firstRowLastColumn="0" w:lastRowFirstColumn="0" w:lastRowLastColumn="0"/>
+            <w:tcW w:w="11065" w:type="dxa"/>
+            <w:gridSpan w:val="5"/>
+          </w:tcPr>
+          <w:p>
+            <w:r>
+              <w:t xml:space="preserve">Test Objective: </w:t>
+            </w:r>
+            <w:r>
+              <w:t>This test verifies a Song</w:t>
+            </w:r>
+            <w:r>
+              <w:t xml:space="preserve"> does not</w:t>
+            </w:r>
+            <w:r>
+              <w:t xml:space="preserve"> be created successfully when a</w:t>
+            </w:r>
+            <w:r>
+              <w:t>n</w:t>
+            </w:r>
+            <w:r>
+              <w:t xml:space="preserve"> </w:t>
+            </w:r>
+            <w:r>
+              <w:t>in</w:t>
+            </w:r>
+            <w:r>
+              <w:t xml:space="preserve">valid path and </w:t>
+            </w:r>
+            <w:r>
+              <w:t xml:space="preserve">valid </w:t>
+            </w:r>
+            <w:r>
+              <w:t>audio format are delivered as parameters.</w:t>
+            </w:r>
+          </w:p>
+        </w:tc>
+      </w:tr>
+      <w:tr>
+        <w:trPr>
+          <w:cnfStyle w:val="000000100000" w:firstRow="0" w:lastRow="0" w:firstColumn="0" w:lastColumn="0" w:oddVBand="0" w:evenVBand="0" w:oddHBand="1" w:evenHBand="0" w:firstRowFirstColumn="0" w:firstRowLastColumn="0" w:lastRowFirstColumn="0" w:lastRowLastColumn="0"/>
+          <w:trHeight w:val="197"/>
+        </w:trPr>
+        <w:tc>
+          <w:tcPr>
+            <w:cnfStyle w:val="001000000000" w:firstRow="0" w:lastRow="0" w:firstColumn="1" w:lastColumn="0" w:oddVBand="0" w:evenVBand="0" w:oddHBand="0" w:evenHBand="0" w:firstRowFirstColumn="0" w:firstRowLastColumn="0" w:lastRowFirstColumn="0" w:lastRowLastColumn="0"/>
+            <w:tcW w:w="693" w:type="dxa"/>
+          </w:tcPr>
+          <w:p>
+            <w:pPr>
+              <w:jc w:val="center"/>
+              <w:rPr>
+                <w:b w:val="0"/>
+              </w:rPr>
+            </w:pPr>
+            <w:r>
+              <w:rPr>
+                <w:b w:val="0"/>
+              </w:rPr>
+              <w:t>Class</w:t>
+            </w:r>
+          </w:p>
+        </w:tc>
+        <w:tc>
+          <w:tcPr>
+            <w:tcW w:w="1822" w:type="dxa"/>
+          </w:tcPr>
+          <w:p>
+            <w:pPr>
+              <w:jc w:val="center"/>
+              <w:cnfStyle w:val="000000100000" w:firstRow="0" w:lastRow="0" w:firstColumn="0" w:lastColumn="0" w:oddVBand="0" w:evenVBand="0" w:oddHBand="1" w:evenHBand="0" w:firstRowFirstColumn="0" w:firstRowLastColumn="0" w:lastRowFirstColumn="0" w:lastRowLastColumn="0"/>
+              <w:rPr>
+                <w:b/>
+              </w:rPr>
+            </w:pPr>
+            <w:r>
+              <w:rPr>
+                <w:b/>
+              </w:rPr>
+              <w:t>Method</w:t>
+            </w:r>
+          </w:p>
+        </w:tc>
+        <w:tc>
+          <w:tcPr>
+            <w:tcW w:w="1620" w:type="dxa"/>
+          </w:tcPr>
+          <w:p>
+            <w:pPr>
+              <w:jc w:val="center"/>
+              <w:cnfStyle w:val="000000100000" w:firstRow="0" w:lastRow="0" w:firstColumn="0" w:lastColumn="0" w:oddVBand="0" w:evenVBand="0" w:oddHBand="1" w:evenHBand="0" w:firstRowFirstColumn="0" w:firstRowLastColumn="0" w:lastRowFirstColumn="0" w:lastRowLastColumn="0"/>
+              <w:rPr>
+                <w:b/>
+              </w:rPr>
+            </w:pPr>
+            <w:r>
+              <w:rPr>
+                <w:b/>
+              </w:rPr>
+              <w:t>Scenario</w:t>
+            </w:r>
+          </w:p>
+        </w:tc>
+        <w:tc>
+          <w:tcPr>
+            <w:tcW w:w="4410" w:type="dxa"/>
+          </w:tcPr>
+          <w:p>
+            <w:pPr>
+              <w:jc w:val="center"/>
+              <w:cnfStyle w:val="000000100000" w:firstRow="0" w:lastRow="0" w:firstColumn="0" w:lastColumn="0" w:oddVBand="0" w:evenVBand="0" w:oddHBand="1" w:evenHBand="0" w:firstRowFirstColumn="0" w:firstRowLastColumn="0" w:lastRowFirstColumn="0" w:lastRowLastColumn="0"/>
+              <w:rPr>
+                <w:b/>
+              </w:rPr>
+            </w:pPr>
+            <w:r>
+              <w:rPr>
+                <w:b/>
+              </w:rPr>
+              <w:t>Input</w:t>
+            </w:r>
+          </w:p>
+        </w:tc>
+        <w:tc>
+          <w:tcPr>
+            <w:tcW w:w="2520" w:type="dxa"/>
+          </w:tcPr>
+          <w:p>
+            <w:pPr>
+              <w:jc w:val="center"/>
+              <w:cnfStyle w:val="000000100000" w:firstRow="0" w:lastRow="0" w:firstColumn="0" w:lastColumn="0" w:oddVBand="0" w:evenVBand="0" w:oddHBand="1" w:evenHBand="0" w:firstRowFirstColumn="0" w:firstRowLastColumn="0" w:lastRowFirstColumn="0" w:lastRowLastColumn="0"/>
+              <w:rPr>
+                <w:b/>
+              </w:rPr>
+            </w:pPr>
+            <w:r>
+              <w:rPr>
+                <w:b/>
+              </w:rPr>
+              <w:t>Result</w:t>
+            </w:r>
+          </w:p>
+        </w:tc>
+      </w:tr>
+      <w:tr>
+        <w:tc>
+          <w:tcPr>
+            <w:cnfStyle w:val="001000000000" w:firstRow="0" w:lastRow="0" w:firstColumn="1" w:lastColumn="0" w:oddVBand="0" w:evenVBand="0" w:oddHBand="0" w:evenHBand="0" w:firstRowFirstColumn="0" w:firstRowLastColumn="0" w:lastRowFirstColumn="0" w:lastRowLastColumn="0"/>
+            <w:tcW w:w="693" w:type="dxa"/>
+          </w:tcPr>
+          <w:p>
+            <w:pPr>
+              <w:jc w:val="center"/>
+            </w:pPr>
+            <w:r>
+              <w:t>Song</w:t>
+            </w:r>
+          </w:p>
+        </w:tc>
+        <w:tc>
+          <w:tcPr>
+            <w:tcW w:w="1822" w:type="dxa"/>
+          </w:tcPr>
+          <w:p>
+            <w:pPr>
+              <w:jc w:val="center"/>
+              <w:cnfStyle w:val="000000000000" w:firstRow="0" w:lastRow="0" w:firstColumn="0" w:lastColumn="0" w:oddVBand="0" w:evenVBand="0" w:oddHBand="0" w:evenHBand="0" w:firstRowFirstColumn="0" w:firstRowLastColumn="0" w:lastRowFirstColumn="0" w:lastRowLastColumn="0"/>
+            </w:pPr>
+            <w:r>
+              <w:t>Song(constructor)</w:t>
+            </w:r>
+          </w:p>
+        </w:tc>
+        <w:tc>
+          <w:tcPr>
+            <w:tcW w:w="1620" w:type="dxa"/>
+          </w:tcPr>
+          <w:p>
+            <w:pPr>
+              <w:jc w:val="center"/>
+              <w:cnfStyle w:val="000000000000" w:firstRow="0" w:lastRow="0" w:firstColumn="0" w:lastColumn="0" w:oddVBand="0" w:evenVBand="0" w:oddHBand="0" w:evenHBand="0" w:firstRowFirstColumn="0" w:firstRowLastColumn="0" w:lastRowFirstColumn="0" w:lastRowLastColumn="0"/>
+            </w:pPr>
+            <w:r>
+              <w:t>setupScenario1</w:t>
+            </w:r>
+          </w:p>
+        </w:tc>
+        <w:tc>
+          <w:tcPr>
+            <w:tcW w:w="4410" w:type="dxa"/>
+          </w:tcPr>
+          <w:p>
+            <w:pPr>
+              <w:cnfStyle w:val="000000000000" w:firstRow="0" w:lastRow="0" w:firstColumn="0" w:lastColumn="0" w:oddVBand="0" w:evenVBand="0" w:oddHBand="0" w:evenHBand="0" w:firstRowFirstColumn="0" w:firstRowLastColumn="0" w:lastRowFirstColumn="0" w:lastRowLastColumn="0"/>
+            </w:pPr>
+            <w:r>
+              <w:t xml:space="preserve">fileName = </w:t>
+            </w:r>
+            <w:r>
+              <w:t>"idonotexist.mp3"</w:t>
+            </w:r>
+            <w:r>
+              <w:t>;</w:t>
+            </w:r>
+          </w:p>
+          <w:p>
+            <w:pPr>
+              <w:cnfStyle w:val="000000000000" w:firstRow="0" w:lastRow="0" w:firstColumn="0" w:lastColumn="0" w:oddVBand="0" w:evenVBand="0" w:oddHBand="0" w:evenHBand="0" w:firstRowFirstColumn="0" w:firstRowLastColumn="0" w:lastRowFirstColumn="0" w:lastRowLastColumn="0"/>
+            </w:pPr>
+            <w:r>
+              <w:t>songPath =</w:t>
+            </w:r>
+            <w:r>
+              <w:t xml:space="preserve"> </w:t>
+            </w:r>
+            <w:r>
+              <w:t>fileName;</w:t>
+            </w:r>
+          </w:p>
+        </w:tc>
+        <w:tc>
+          <w:tcPr>
+            <w:tcW w:w="2520" w:type="dxa"/>
+          </w:tcPr>
+          <w:p>
+            <w:pPr>
+              <w:cnfStyle w:val="000000000000" w:firstRow="0" w:lastRow="0" w:firstColumn="0" w:lastColumn="0" w:oddVBand="0" w:evenVBand="0" w:oddHBand="0" w:evenHBand="0" w:firstRowFirstColumn="0" w:firstRowLastColumn="0" w:lastRowFirstColumn="0" w:lastRowLastColumn="0"/>
+            </w:pPr>
+            <w:r>
+              <w:t xml:space="preserve">The song wasn’t created successfully due to </w:t>
+            </w:r>
+            <w:r>
+              <w:t>"idonotexist.mp3"</w:t>
+            </w:r>
+            <w:r>
+              <w:t xml:space="preserve"> is not a valid path.</w:t>
+            </w:r>
+          </w:p>
+        </w:tc>
+      </w:tr>
+    </w:tbl>
+    <w:p/>
+    <w:tbl>
+      <w:tblPr>
+        <w:tblStyle w:val="GridTable5Dark"/>
+        <w:tblW w:w="11065" w:type="dxa"/>
+        <w:tblLook w:val="04A0" w:firstRow="1" w:lastRow="0" w:firstColumn="1" w:lastColumn="0" w:noHBand="0" w:noVBand="1"/>
+      </w:tblPr>
+      <w:tblGrid>
+        <w:gridCol w:w="698"/>
+        <w:gridCol w:w="1822"/>
+        <w:gridCol w:w="1596"/>
+        <w:gridCol w:w="4429"/>
+        <w:gridCol w:w="2520"/>
+      </w:tblGrid>
+      <w:tr>
+        <w:trPr>
+          <w:cnfStyle w:val="100000000000" w:firstRow="1" w:lastRow="0" w:firstColumn="0" w:lastColumn="0" w:oddVBand="0" w:evenVBand="0" w:oddHBand="0" w:evenHBand="0" w:firstRowFirstColumn="0" w:firstRowLastColumn="0" w:lastRowFirstColumn="0" w:lastRowLastColumn="0"/>
+        </w:trPr>
+        <w:tc>
+          <w:tcPr>
+            <w:cnfStyle w:val="001000000000" w:firstRow="0" w:lastRow="0" w:firstColumn="1" w:lastColumn="0" w:oddVBand="0" w:evenVBand="0" w:oddHBand="0" w:evenHBand="0" w:firstRowFirstColumn="0" w:firstRowLastColumn="0" w:lastRowFirstColumn="0" w:lastRowLastColumn="0"/>
+            <w:tcW w:w="11065" w:type="dxa"/>
+            <w:gridSpan w:val="5"/>
+          </w:tcPr>
+          <w:p>
+            <w:r>
+              <w:t xml:space="preserve">Test Objective: </w:t>
+            </w:r>
+            <w:r>
+              <w:t xml:space="preserve">This test verifies a Song </w:t>
+            </w:r>
+            <w:r>
+              <w:t xml:space="preserve">does not </w:t>
+            </w:r>
+            <w:r>
+              <w:t xml:space="preserve">be created successfully when a valid path and </w:t>
+            </w:r>
+            <w:r>
+              <w:t xml:space="preserve">invalid  </w:t>
+            </w:r>
+            <w:r>
+              <w:t>audio format are delivered as parameters.</w:t>
+            </w:r>
+          </w:p>
+        </w:tc>
+      </w:tr>
+      <w:tr>
+        <w:trPr>
+          <w:cnfStyle w:val="000000100000" w:firstRow="0" w:lastRow="0" w:firstColumn="0" w:lastColumn="0" w:oddVBand="0" w:evenVBand="0" w:oddHBand="1" w:evenHBand="0" w:firstRowFirstColumn="0" w:firstRowLastColumn="0" w:lastRowFirstColumn="0" w:lastRowLastColumn="0"/>
+        </w:trPr>
+        <w:tc>
+          <w:tcPr>
+            <w:cnfStyle w:val="001000000000" w:firstRow="0" w:lastRow="0" w:firstColumn="1" w:lastColumn="0" w:oddVBand="0" w:evenVBand="0" w:oddHBand="0" w:evenHBand="0" w:firstRowFirstColumn="0" w:firstRowLastColumn="0" w:lastRowFirstColumn="0" w:lastRowLastColumn="0"/>
+            <w:tcW w:w="698" w:type="dxa"/>
+          </w:tcPr>
+          <w:p>
+            <w:pPr>
+              <w:jc w:val="center"/>
+              <w:rPr>
+                <w:b w:val="0"/>
+              </w:rPr>
+            </w:pPr>
+            <w:r>
+              <w:rPr>
+                <w:b w:val="0"/>
+              </w:rPr>
+              <w:t>Class</w:t>
+            </w:r>
+          </w:p>
+        </w:tc>
+        <w:tc>
+          <w:tcPr>
+            <w:tcW w:w="1822" w:type="dxa"/>
+          </w:tcPr>
+          <w:p>
+            <w:pPr>
+              <w:jc w:val="center"/>
+              <w:cnfStyle w:val="000000100000" w:firstRow="0" w:lastRow="0" w:firstColumn="0" w:lastColumn="0" w:oddVBand="0" w:evenVBand="0" w:oddHBand="1" w:evenHBand="0" w:firstRowFirstColumn="0" w:firstRowLastColumn="0" w:lastRowFirstColumn="0" w:lastRowLastColumn="0"/>
+              <w:rPr>
+                <w:b/>
+              </w:rPr>
+            </w:pPr>
+            <w:r>
+              <w:rPr>
+                <w:b/>
+              </w:rPr>
+              <w:t>Method</w:t>
+            </w:r>
+          </w:p>
+        </w:tc>
+        <w:tc>
+          <w:tcPr>
+            <w:tcW w:w="1596" w:type="dxa"/>
+          </w:tcPr>
+          <w:p>
+            <w:pPr>
+              <w:jc w:val="center"/>
+              <w:cnfStyle w:val="000000100000" w:firstRow="0" w:lastRow="0" w:firstColumn="0" w:lastColumn="0" w:oddVBand="0" w:evenVBand="0" w:oddHBand="1" w:evenHBand="0" w:firstRowFirstColumn="0" w:firstRowLastColumn="0" w:lastRowFirstColumn="0" w:lastRowLastColumn="0"/>
+              <w:rPr>
+                <w:b/>
+              </w:rPr>
+            </w:pPr>
+            <w:r>
+              <w:rPr>
+                <w:b/>
+              </w:rPr>
+              <w:t>Scenario</w:t>
+            </w:r>
+          </w:p>
+        </w:tc>
+        <w:tc>
+          <w:tcPr>
+            <w:tcW w:w="4429" w:type="dxa"/>
+          </w:tcPr>
+          <w:p>
+            <w:pPr>
+              <w:jc w:val="center"/>
+              <w:cnfStyle w:val="000000100000" w:firstRow="0" w:lastRow="0" w:firstColumn="0" w:lastColumn="0" w:oddVBand="0" w:evenVBand="0" w:oddHBand="1" w:evenHBand="0" w:firstRowFirstColumn="0" w:firstRowLastColumn="0" w:lastRowFirstColumn="0" w:lastRowLastColumn="0"/>
+              <w:rPr>
+                <w:b/>
+              </w:rPr>
+            </w:pPr>
+            <w:r>
+              <w:rPr>
+                <w:b/>
+              </w:rPr>
+              <w:t>Input</w:t>
+            </w:r>
+          </w:p>
+        </w:tc>
+        <w:tc>
+          <w:tcPr>
+            <w:tcW w:w="2520" w:type="dxa"/>
+          </w:tcPr>
+          <w:p>
+            <w:pPr>
+              <w:jc w:val="center"/>
+              <w:cnfStyle w:val="000000100000" w:firstRow="0" w:lastRow="0" w:firstColumn="0" w:lastColumn="0" w:oddVBand="0" w:evenVBand="0" w:oddHBand="1" w:evenHBand="0" w:firstRowFirstColumn="0" w:firstRowLastColumn="0" w:lastRowFirstColumn="0" w:lastRowLastColumn="0"/>
+              <w:rPr>
+                <w:b/>
+              </w:rPr>
+            </w:pPr>
+            <w:r>
+              <w:rPr>
+                <w:b/>
+              </w:rPr>
+              <w:t>Result</w:t>
+            </w:r>
+          </w:p>
+        </w:tc>
+      </w:tr>
+      <w:tr>
+        <w:trPr>
+          <w:trHeight w:val="336"/>
+        </w:trPr>
+        <w:tc>
+          <w:tcPr>
+            <w:cnfStyle w:val="001000000000" w:firstRow="0" w:lastRow="0" w:firstColumn="1" w:lastColumn="0" w:oddVBand="0" w:evenVBand="0" w:oddHBand="0" w:evenHBand="0" w:firstRowFirstColumn="0" w:firstRowLastColumn="0" w:lastRowFirstColumn="0" w:lastRowLastColumn="0"/>
+            <w:tcW w:w="698" w:type="dxa"/>
+          </w:tcPr>
+          <w:p>
+            <w:pPr>
+              <w:jc w:val="center"/>
+            </w:pPr>
+            <w:r>
+              <w:t>Song</w:t>
+            </w:r>
+          </w:p>
+        </w:tc>
+        <w:tc>
+          <w:tcPr>
+            <w:tcW w:w="1822" w:type="dxa"/>
+          </w:tcPr>
+          <w:p>
+            <w:pPr>
+              <w:jc w:val="center"/>
+              <w:cnfStyle w:val="000000000000" w:firstRow="0" w:lastRow="0" w:firstColumn="0" w:lastColumn="0" w:oddVBand="0" w:evenVBand="0" w:oddHBand="0" w:evenHBand="0" w:firstRowFirstColumn="0" w:firstRowLastColumn="0" w:lastRowFirstColumn="0" w:lastRowLastColumn="0"/>
+            </w:pPr>
+            <w:r>
+              <w:t>Song(constructor)</w:t>
+            </w:r>
+          </w:p>
+        </w:tc>
+        <w:tc>
+          <w:tcPr>
+            <w:tcW w:w="1596" w:type="dxa"/>
+          </w:tcPr>
+          <w:p>
+            <w:pPr>
+              <w:jc w:val="center"/>
+              <w:cnfStyle w:val="000000000000" w:firstRow="0" w:lastRow="0" w:firstColumn="0" w:lastColumn="0" w:oddVBand="0" w:evenVBand="0" w:oddHBand="0" w:evenHBand="0" w:firstRowFirstColumn="0" w:firstRowLastColumn="0" w:lastRowFirstColumn="0" w:lastRowLastColumn="0"/>
+              <w:rPr>
+                <w:b/>
+              </w:rPr>
+            </w:pPr>
+            <w:r>
+              <w:t>setupScenario1</w:t>
+            </w:r>
+          </w:p>
+        </w:tc>
+        <w:tc>
+          <w:tcPr>
+            <w:tcW w:w="4429" w:type="dxa"/>
+          </w:tcPr>
+          <w:p>
+            <w:pPr>
+              <w:cnfStyle w:val="000000000000" w:firstRow="0" w:lastRow="0" w:firstColumn="0" w:lastColumn="0" w:oddVBand="0" w:evenVBand="0" w:oddHBand="0" w:evenHBand="0" w:firstRowFirstColumn="0" w:firstRowLastColumn="0" w:lastRowFirstColumn="0" w:lastRowLastColumn="0"/>
+            </w:pPr>
+            <w:r>
+              <w:t xml:space="preserve">fileName = </w:t>
+            </w:r>
+            <w:r>
+              <w:t>"testfile.txt"</w:t>
+            </w:r>
+            <w:r>
+              <w:t>;</w:t>
+            </w:r>
+          </w:p>
+          <w:p>
+            <w:pPr>
+              <w:cnfStyle w:val="000000000000" w:firstRow="0" w:lastRow="0" w:firstColumn="0" w:lastColumn="0" w:oddVBand="0" w:evenVBand="0" w:oddHBand="0" w:evenHBand="0" w:firstRowFirstColumn="0" w:firstRowLastColumn="0" w:lastRowFirstColumn="0" w:lastRowLastColumn="0"/>
+            </w:pPr>
+            <w:r>
+              <w:t>songPath = "</w:t>
+            </w:r>
+            <w:r>
+              <w:t>data</w:t>
+            </w:r>
+            <w:r>
+              <w:t>"+File.separator+fileName;</w:t>
+            </w:r>
+          </w:p>
+        </w:tc>
+        <w:tc>
+          <w:tcPr>
+            <w:tcW w:w="2520" w:type="dxa"/>
+          </w:tcPr>
+          <w:p>
+            <w:pPr>
+              <w:cnfStyle w:val="000000000000" w:firstRow="0" w:lastRow="0" w:firstColumn="0" w:lastColumn="0" w:oddVBand="0" w:evenVBand="0" w:oddHBand="0" w:evenHBand="0" w:firstRowFirstColumn="0" w:firstRowLastColumn="0" w:lastRowFirstColumn="0" w:lastRowLastColumn="0"/>
+            </w:pPr>
+            <w:r>
+              <w:t xml:space="preserve">The song wasn’t created successfully due to </w:t>
+            </w:r>
+            <w:r>
+              <w:t>testfile.txt</w:t>
+            </w:r>
+            <w:r>
+              <w:t xml:space="preserve"> is not a valid</w:t>
+            </w:r>
+            <w:r>
+              <w:t xml:space="preserve"> audio format.</w:t>
+            </w:r>
+          </w:p>
+        </w:tc>
+      </w:tr>
+    </w:tbl>
+    <w:p/>
+    <w:tbl>
+      <w:tblPr>
+        <w:tblStyle w:val="GridTable5Dark"/>
+        <w:tblW w:w="11065" w:type="dxa"/>
+        <w:tblLook w:val="04A0" w:firstRow="1" w:lastRow="0" w:firstColumn="1" w:lastColumn="0" w:noHBand="0" w:noVBand="1"/>
+      </w:tblPr>
+      <w:tblGrid>
+        <w:gridCol w:w="1345"/>
+        <w:gridCol w:w="2883"/>
+        <w:gridCol w:w="2114"/>
+        <w:gridCol w:w="2114"/>
+        <w:gridCol w:w="2609"/>
+      </w:tblGrid>
+      <w:tr>
+        <w:trPr>
+          <w:cnfStyle w:val="100000000000" w:firstRow="1" w:lastRow="0" w:firstColumn="0" w:lastColumn="0" w:oddVBand="0" w:evenVBand="0" w:oddHBand="0" w:evenHBand="0" w:firstRowFirstColumn="0" w:firstRowLastColumn="0" w:lastRowFirstColumn="0" w:lastRowLastColumn="0"/>
+        </w:trPr>
+        <w:tc>
+          <w:tcPr>
+            <w:cnfStyle w:val="001000000000" w:firstRow="0" w:lastRow="0" w:firstColumn="1" w:lastColumn="0" w:oddVBand="0" w:evenVBand="0" w:oddHBand="0" w:evenHBand="0" w:firstRowFirstColumn="0" w:firstRowLastColumn="0" w:lastRowFirstColumn="0" w:lastRowLastColumn="0"/>
+            <w:tcW w:w="11065" w:type="dxa"/>
+            <w:gridSpan w:val="5"/>
+          </w:tcPr>
+          <w:p>
+            <w:r>
+              <w:t xml:space="preserve">Test Objective: </w:t>
+            </w:r>
+          </w:p>
+        </w:tc>
+      </w:tr>
+      <w:tr>
+        <w:trPr>
+          <w:cnfStyle w:val="000000100000" w:firstRow="0" w:lastRow="0" w:firstColumn="0" w:lastColumn="0" w:oddVBand="0" w:evenVBand="0" w:oddHBand="1" w:evenHBand="0" w:firstRowFirstColumn="0" w:firstRowLastColumn="0" w:lastRowFirstColumn="0" w:lastRowLastColumn="0"/>
+        </w:trPr>
+        <w:tc>
+          <w:tcPr>
+            <w:cnfStyle w:val="001000000000" w:firstRow="0" w:lastRow="0" w:firstColumn="1" w:lastColumn="0" w:oddVBand="0" w:evenVBand="0" w:oddHBand="0" w:evenHBand="0" w:firstRowFirstColumn="0" w:firstRowLastColumn="0" w:lastRowFirstColumn="0" w:lastRowLastColumn="0"/>
+            <w:tcW w:w="1345" w:type="dxa"/>
+          </w:tcPr>
+          <w:p>
+            <w:pPr>
+              <w:jc w:val="center"/>
+              <w:rPr>
+                <w:b w:val="0"/>
+              </w:rPr>
+            </w:pPr>
+            <w:r>
+              <w:rPr>
+                <w:b w:val="0"/>
+              </w:rPr>
+              <w:t>Class</w:t>
+            </w:r>
+          </w:p>
+        </w:tc>
+        <w:tc>
+          <w:tcPr>
+            <w:tcW w:w="2883" w:type="dxa"/>
+          </w:tcPr>
+          <w:p>
+            <w:pPr>
+              <w:jc w:val="center"/>
+              <w:cnfStyle w:val="000000100000" w:firstRow="0" w:lastRow="0" w:firstColumn="0" w:lastColumn="0" w:oddVBand="0" w:evenVBand="0" w:oddHBand="1" w:evenHBand="0" w:firstRowFirstColumn="0" w:firstRowLastColumn="0" w:lastRowFirstColumn="0" w:lastRowLastColumn="0"/>
+              <w:rPr>
+                <w:b/>
+              </w:rPr>
+            </w:pPr>
+            <w:r>
+              <w:rPr>
+                <w:b/>
+              </w:rPr>
+              <w:t>Method</w:t>
+            </w:r>
+          </w:p>
+        </w:tc>
+        <w:tc>
+          <w:tcPr>
             <w:tcW w:w="2114" w:type="dxa"/>
           </w:tcPr>
           <w:p>
             <w:pPr>
               <w:jc w:val="center"/>
-            </w:pPr>
-            <w:r>
-              <w:t>Song</w:t>
+              <w:cnfStyle w:val="000000100000" w:firstRow="0" w:lastRow="0" w:firstColumn="0" w:lastColumn="0" w:oddVBand="0" w:evenVBand="0" w:oddHBand="1" w:evenHBand="0" w:firstRowFirstColumn="0" w:firstRowLastColumn="0" w:lastRowFirstColumn="0" w:lastRowLastColumn="0"/>
+              <w:rPr>
+                <w:b/>
+              </w:rPr>
+            </w:pPr>
+            <w:r>
+              <w:rPr>
+                <w:b/>
+              </w:rPr>
+              <w:t>Scenario</w:t>
             </w:r>
           </w:p>
         </w:tc>
@@ -3594,10 +4281,75 @@
           <w:p>
             <w:pPr>
               <w:jc w:val="center"/>
+              <w:cnfStyle w:val="000000100000" w:firstRow="0" w:lastRow="0" w:firstColumn="0" w:lastColumn="0" w:oddVBand="0" w:evenVBand="0" w:oddHBand="1" w:evenHBand="0" w:firstRowFirstColumn="0" w:firstRowLastColumn="0" w:lastRowFirstColumn="0" w:lastRowLastColumn="0"/>
+              <w:rPr>
+                <w:b/>
+              </w:rPr>
+            </w:pPr>
+            <w:r>
+              <w:rPr>
+                <w:b/>
+              </w:rPr>
+              <w:t>Input</w:t>
+            </w:r>
+          </w:p>
+        </w:tc>
+        <w:tc>
+          <w:tcPr>
+            <w:tcW w:w="2609" w:type="dxa"/>
+          </w:tcPr>
+          <w:p>
+            <w:pPr>
+              <w:jc w:val="center"/>
+              <w:cnfStyle w:val="000000100000" w:firstRow="0" w:lastRow="0" w:firstColumn="0" w:lastColumn="0" w:oddVBand="0" w:evenVBand="0" w:oddHBand="1" w:evenHBand="0" w:firstRowFirstColumn="0" w:firstRowLastColumn="0" w:lastRowFirstColumn="0" w:lastRowLastColumn="0"/>
+              <w:rPr>
+                <w:b/>
+              </w:rPr>
+            </w:pPr>
+            <w:r>
+              <w:rPr>
+                <w:b/>
+              </w:rPr>
+              <w:t>Result</w:t>
+            </w:r>
+          </w:p>
+        </w:tc>
+      </w:tr>
+      <w:tr>
+        <w:tc>
+          <w:tcPr>
+            <w:cnfStyle w:val="001000000000" w:firstRow="0" w:lastRow="0" w:firstColumn="1" w:lastColumn="0" w:oddVBand="0" w:evenVBand="0" w:oddHBand="0" w:evenHBand="0" w:firstRowFirstColumn="0" w:firstRowLastColumn="0" w:lastRowFirstColumn="0" w:lastRowLastColumn="0"/>
+            <w:tcW w:w="1345" w:type="dxa"/>
+          </w:tcPr>
+          <w:p>
+            <w:pPr>
+              <w:jc w:val="center"/>
+            </w:pPr>
+            <w:r>
+              <w:t>MusicFolder</w:t>
+            </w:r>
+          </w:p>
+        </w:tc>
+        <w:tc>
+          <w:tcPr>
+            <w:tcW w:w="2883" w:type="dxa"/>
+          </w:tcPr>
+          <w:p>
+            <w:pPr>
+              <w:jc w:val="center"/>
               <w:cnfStyle w:val="000000000000" w:firstRow="0" w:lastRow="0" w:firstColumn="0" w:lastColumn="0" w:oddVBand="0" w:evenVBand="0" w:oddHBand="0" w:evenHBand="0" w:firstRowFirstColumn="0" w:firstRowLastColumn="0" w:lastRowFirstColumn="0" w:lastRowLastColumn="0"/>
             </w:pPr>
             <w:r>
-              <w:t>Song(constructor)</w:t>
+              <w:t>MusicFolder</w:t>
+            </w:r>
+          </w:p>
+          <w:p>
+            <w:pPr>
+              <w:jc w:val="center"/>
+              <w:cnfStyle w:val="000000000000" w:firstRow="0" w:lastRow="0" w:firstColumn="0" w:lastColumn="0" w:oddVBand="0" w:evenVBand="0" w:oddHBand="0" w:evenHBand="0" w:firstRowFirstColumn="0" w:firstRowLastColumn="0" w:lastRowFirstColumn="0" w:lastRowLastColumn="0"/>
+            </w:pPr>
+            <w:r>
+              <w:t>(constructor)</w:t>
             </w:r>
           </w:p>
         </w:tc>
@@ -3609,6 +4361,9 @@
             <w:pPr>
               <w:jc w:val="center"/>
               <w:cnfStyle w:val="000000000000" w:firstRow="0" w:lastRow="0" w:firstColumn="0" w:lastColumn="0" w:oddVBand="0" w:evenVBand="0" w:oddHBand="0" w:evenHBand="0" w:firstRowFirstColumn="0" w:firstRowLastColumn="0" w:lastRowFirstColumn="0" w:lastRowLastColumn="0"/>
+              <w:rPr>
+                <w:b/>
+              </w:rPr>
             </w:pPr>
             <w:r>
               <w:t>setupScenario1</w:t>
@@ -3627,7 +4382,436 @@
         </w:tc>
         <w:tc>
           <w:tcPr>
+            <w:tcW w:w="2609" w:type="dxa"/>
+          </w:tcPr>
+          <w:p>
+            <w:pPr>
+              <w:cnfStyle w:val="000000000000" w:firstRow="0" w:lastRow="0" w:firstColumn="0" w:lastColumn="0" w:oddVBand="0" w:evenVBand="0" w:oddHBand="0" w:evenHBand="0" w:firstRowFirstColumn="0" w:firstRowLastColumn="0" w:lastRowFirstColumn="0" w:lastRowLastColumn="0"/>
+            </w:pPr>
+          </w:p>
+        </w:tc>
+      </w:tr>
+    </w:tbl>
+    <w:p/>
+    <w:tbl>
+      <w:tblPr>
+        <w:tblStyle w:val="GridTable5Dark"/>
+        <w:tblW w:w="11065" w:type="dxa"/>
+        <w:tblLook w:val="04A0" w:firstRow="1" w:lastRow="0" w:firstColumn="1" w:lastColumn="0" w:noHBand="0" w:noVBand="1"/>
+      </w:tblPr>
+      <w:tblGrid>
+        <w:gridCol w:w="1341"/>
+        <w:gridCol w:w="3063"/>
+        <w:gridCol w:w="2114"/>
+        <w:gridCol w:w="2114"/>
+        <w:gridCol w:w="2433"/>
+      </w:tblGrid>
+      <w:tr>
+        <w:trPr>
+          <w:cnfStyle w:val="100000000000" w:firstRow="1" w:lastRow="0" w:firstColumn="0" w:lastColumn="0" w:oddVBand="0" w:evenVBand="0" w:oddHBand="0" w:evenHBand="0" w:firstRowFirstColumn="0" w:firstRowLastColumn="0" w:lastRowFirstColumn="0" w:lastRowLastColumn="0"/>
+        </w:trPr>
+        <w:tc>
+          <w:tcPr>
+            <w:cnfStyle w:val="001000000000" w:firstRow="0" w:lastRow="0" w:firstColumn="1" w:lastColumn="0" w:oddVBand="0" w:evenVBand="0" w:oddHBand="0" w:evenHBand="0" w:firstRowFirstColumn="0" w:firstRowLastColumn="0" w:lastRowFirstColumn="0" w:lastRowLastColumn="0"/>
+            <w:tcW w:w="11065" w:type="dxa"/>
+            <w:gridSpan w:val="5"/>
+          </w:tcPr>
+          <w:p>
+            <w:bookmarkStart w:id="0" w:name="_GoBack" w:colFirst="0" w:colLast="0"/>
+            <w:r>
+              <w:t xml:space="preserve">Test Objective: </w:t>
+            </w:r>
+          </w:p>
+        </w:tc>
+      </w:tr>
+      <w:tr>
+        <w:trPr>
+          <w:cnfStyle w:val="000000100000" w:firstRow="0" w:lastRow="0" w:firstColumn="0" w:lastColumn="0" w:oddVBand="0" w:evenVBand="0" w:oddHBand="1" w:evenHBand="0" w:firstRowFirstColumn="0" w:firstRowLastColumn="0" w:lastRowFirstColumn="0" w:lastRowLastColumn="0"/>
+        </w:trPr>
+        <w:tc>
+          <w:tcPr>
+            <w:cnfStyle w:val="001000000000" w:firstRow="0" w:lastRow="0" w:firstColumn="1" w:lastColumn="0" w:oddVBand="0" w:evenVBand="0" w:oddHBand="0" w:evenHBand="0" w:firstRowFirstColumn="0" w:firstRowLastColumn="0" w:lastRowFirstColumn="0" w:lastRowLastColumn="0"/>
+            <w:tcW w:w="1341" w:type="dxa"/>
+          </w:tcPr>
+          <w:p>
+            <w:pPr>
+              <w:jc w:val="center"/>
+              <w:rPr>
+                <w:b w:val="0"/>
+              </w:rPr>
+            </w:pPr>
+            <w:r>
+              <w:rPr>
+                <w:b w:val="0"/>
+              </w:rPr>
+              <w:t>Class</w:t>
+            </w:r>
+          </w:p>
+        </w:tc>
+        <w:tc>
+          <w:tcPr>
+            <w:tcW w:w="3063" w:type="dxa"/>
+          </w:tcPr>
+          <w:p>
+            <w:pPr>
+              <w:jc w:val="center"/>
+              <w:cnfStyle w:val="000000100000" w:firstRow="0" w:lastRow="0" w:firstColumn="0" w:lastColumn="0" w:oddVBand="0" w:evenVBand="0" w:oddHBand="1" w:evenHBand="0" w:firstRowFirstColumn="0" w:firstRowLastColumn="0" w:lastRowFirstColumn="0" w:lastRowLastColumn="0"/>
+              <w:rPr>
+                <w:b/>
+              </w:rPr>
+            </w:pPr>
+            <w:r>
+              <w:rPr>
+                <w:b/>
+              </w:rPr>
+              <w:t>Method</w:t>
+            </w:r>
+          </w:p>
+        </w:tc>
+        <w:tc>
+          <w:tcPr>
             <w:tcW w:w="2114" w:type="dxa"/>
+          </w:tcPr>
+          <w:p>
+            <w:pPr>
+              <w:jc w:val="center"/>
+              <w:cnfStyle w:val="000000100000" w:firstRow="0" w:lastRow="0" w:firstColumn="0" w:lastColumn="0" w:oddVBand="0" w:evenVBand="0" w:oddHBand="1" w:evenHBand="0" w:firstRowFirstColumn="0" w:firstRowLastColumn="0" w:lastRowFirstColumn="0" w:lastRowLastColumn="0"/>
+              <w:rPr>
+                <w:b/>
+              </w:rPr>
+            </w:pPr>
+            <w:r>
+              <w:rPr>
+                <w:b/>
+              </w:rPr>
+              <w:t>Scenario</w:t>
+            </w:r>
+          </w:p>
+        </w:tc>
+        <w:tc>
+          <w:tcPr>
+            <w:tcW w:w="2114" w:type="dxa"/>
+          </w:tcPr>
+          <w:p>
+            <w:pPr>
+              <w:jc w:val="center"/>
+              <w:cnfStyle w:val="000000100000" w:firstRow="0" w:lastRow="0" w:firstColumn="0" w:lastColumn="0" w:oddVBand="0" w:evenVBand="0" w:oddHBand="1" w:evenHBand="0" w:firstRowFirstColumn="0" w:firstRowLastColumn="0" w:lastRowFirstColumn="0" w:lastRowLastColumn="0"/>
+              <w:rPr>
+                <w:b/>
+              </w:rPr>
+            </w:pPr>
+            <w:r>
+              <w:rPr>
+                <w:b/>
+              </w:rPr>
+              <w:t>Input</w:t>
+            </w:r>
+          </w:p>
+        </w:tc>
+        <w:tc>
+          <w:tcPr>
+            <w:tcW w:w="2433" w:type="dxa"/>
+          </w:tcPr>
+          <w:p>
+            <w:pPr>
+              <w:jc w:val="center"/>
+              <w:cnfStyle w:val="000000100000" w:firstRow="0" w:lastRow="0" w:firstColumn="0" w:lastColumn="0" w:oddVBand="0" w:evenVBand="0" w:oddHBand="1" w:evenHBand="0" w:firstRowFirstColumn="0" w:firstRowLastColumn="0" w:lastRowFirstColumn="0" w:lastRowLastColumn="0"/>
+              <w:rPr>
+                <w:b/>
+              </w:rPr>
+            </w:pPr>
+            <w:r>
+              <w:rPr>
+                <w:b/>
+              </w:rPr>
+              <w:t>Result</w:t>
+            </w:r>
+          </w:p>
+        </w:tc>
+      </w:tr>
+      <w:tr>
+        <w:tc>
+          <w:tcPr>
+            <w:cnfStyle w:val="001000000000" w:firstRow="0" w:lastRow="0" w:firstColumn="1" w:lastColumn="0" w:oddVBand="0" w:evenVBand="0" w:oddHBand="0" w:evenHBand="0" w:firstRowFirstColumn="0" w:firstRowLastColumn="0" w:lastRowFirstColumn="0" w:lastRowLastColumn="0"/>
+            <w:tcW w:w="1341" w:type="dxa"/>
+          </w:tcPr>
+          <w:p>
+            <w:pPr>
+              <w:jc w:val="center"/>
+            </w:pPr>
+            <w:r>
+              <w:t>MusicFolder</w:t>
+            </w:r>
+          </w:p>
+        </w:tc>
+        <w:tc>
+          <w:tcPr>
+            <w:tcW w:w="3063" w:type="dxa"/>
+          </w:tcPr>
+          <w:p>
+            <w:pPr>
+              <w:jc w:val="center"/>
+              <w:cnfStyle w:val="000000000000" w:firstRow="0" w:lastRow="0" w:firstColumn="0" w:lastColumn="0" w:oddVBand="0" w:evenVBand="0" w:oddHBand="0" w:evenHBand="0" w:firstRowFirstColumn="0" w:firstRowLastColumn="0" w:lastRowFirstColumn="0" w:lastRowLastColumn="0"/>
+            </w:pPr>
+            <w:r>
+              <w:t>MusicFolder</w:t>
+            </w:r>
+          </w:p>
+          <w:p>
+            <w:pPr>
+              <w:jc w:val="center"/>
+              <w:cnfStyle w:val="000000000000" w:firstRow="0" w:lastRow="0" w:firstColumn="0" w:lastColumn="0" w:oddVBand="0" w:evenVBand="0" w:oddHBand="0" w:evenHBand="0" w:firstRowFirstColumn="0" w:firstRowLastColumn="0" w:lastRowFirstColumn="0" w:lastRowLastColumn="0"/>
+            </w:pPr>
+            <w:r>
+              <w:t>(constructor)</w:t>
+            </w:r>
+          </w:p>
+        </w:tc>
+        <w:tc>
+          <w:tcPr>
+            <w:tcW w:w="2114" w:type="dxa"/>
+          </w:tcPr>
+          <w:p>
+            <w:pPr>
+              <w:jc w:val="center"/>
+              <w:cnfStyle w:val="000000000000" w:firstRow="0" w:lastRow="0" w:firstColumn="0" w:lastColumn="0" w:oddVBand="0" w:evenVBand="0" w:oddHBand="0" w:evenHBand="0" w:firstRowFirstColumn="0" w:firstRowLastColumn="0" w:lastRowFirstColumn="0" w:lastRowLastColumn="0"/>
+              <w:rPr>
+                <w:b/>
+              </w:rPr>
+            </w:pPr>
+            <w:r>
+              <w:t>setupScenario1</w:t>
+            </w:r>
+          </w:p>
+        </w:tc>
+        <w:tc>
+          <w:tcPr>
+            <w:tcW w:w="2114" w:type="dxa"/>
+          </w:tcPr>
+          <w:p>
+            <w:pPr>
+              <w:cnfStyle w:val="000000000000" w:firstRow="0" w:lastRow="0" w:firstColumn="0" w:lastColumn="0" w:oddVBand="0" w:evenVBand="0" w:oddHBand="0" w:evenHBand="0" w:firstRowFirstColumn="0" w:firstRowLastColumn="0" w:lastRowFirstColumn="0" w:lastRowLastColumn="0"/>
+            </w:pPr>
+          </w:p>
+        </w:tc>
+        <w:tc>
+          <w:tcPr>
+            <w:tcW w:w="2433" w:type="dxa"/>
+          </w:tcPr>
+          <w:p>
+            <w:pPr>
+              <w:cnfStyle w:val="000000000000" w:firstRow="0" w:lastRow="0" w:firstColumn="0" w:lastColumn="0" w:oddVBand="0" w:evenVBand="0" w:oddHBand="0" w:evenHBand="0" w:firstRowFirstColumn="0" w:firstRowLastColumn="0" w:lastRowFirstColumn="0" w:lastRowLastColumn="0"/>
+            </w:pPr>
+          </w:p>
+        </w:tc>
+      </w:tr>
+      <w:bookmarkEnd w:id="0"/>
+    </w:tbl>
+    <w:p/>
+    <w:tbl>
+      <w:tblPr>
+        <w:tblStyle w:val="GridTable5Dark"/>
+        <w:tblW w:w="11065" w:type="dxa"/>
+        <w:tblLook w:val="04A0" w:firstRow="1" w:lastRow="0" w:firstColumn="1" w:lastColumn="0" w:noHBand="0" w:noVBand="1"/>
+      </w:tblPr>
+      <w:tblGrid>
+        <w:gridCol w:w="1345"/>
+        <w:gridCol w:w="2883"/>
+        <w:gridCol w:w="2114"/>
+        <w:gridCol w:w="2114"/>
+        <w:gridCol w:w="2609"/>
+      </w:tblGrid>
+      <w:tr>
+        <w:trPr>
+          <w:cnfStyle w:val="100000000000" w:firstRow="1" w:lastRow="0" w:firstColumn="0" w:lastColumn="0" w:oddVBand="0" w:evenVBand="0" w:oddHBand="0" w:evenHBand="0" w:firstRowFirstColumn="0" w:firstRowLastColumn="0" w:lastRowFirstColumn="0" w:lastRowLastColumn="0"/>
+        </w:trPr>
+        <w:tc>
+          <w:tcPr>
+            <w:cnfStyle w:val="001000000000" w:firstRow="0" w:lastRow="0" w:firstColumn="1" w:lastColumn="0" w:oddVBand="0" w:evenVBand="0" w:oddHBand="0" w:evenHBand="0" w:firstRowFirstColumn="0" w:firstRowLastColumn="0" w:lastRowFirstColumn="0" w:lastRowLastColumn="0"/>
+            <w:tcW w:w="11065" w:type="dxa"/>
+            <w:gridSpan w:val="5"/>
+          </w:tcPr>
+          <w:p>
+            <w:r>
+              <w:t xml:space="preserve">Test Objective: </w:t>
+            </w:r>
+          </w:p>
+        </w:tc>
+      </w:tr>
+      <w:tr>
+        <w:trPr>
+          <w:cnfStyle w:val="000000100000" w:firstRow="0" w:lastRow="0" w:firstColumn="0" w:lastColumn="0" w:oddVBand="0" w:evenVBand="0" w:oddHBand="1" w:evenHBand="0" w:firstRowFirstColumn="0" w:firstRowLastColumn="0" w:lastRowFirstColumn="0" w:lastRowLastColumn="0"/>
+        </w:trPr>
+        <w:tc>
+          <w:tcPr>
+            <w:cnfStyle w:val="001000000000" w:firstRow="0" w:lastRow="0" w:firstColumn="1" w:lastColumn="0" w:oddVBand="0" w:evenVBand="0" w:oddHBand="0" w:evenHBand="0" w:firstRowFirstColumn="0" w:firstRowLastColumn="0" w:lastRowFirstColumn="0" w:lastRowLastColumn="0"/>
+            <w:tcW w:w="1345" w:type="dxa"/>
+          </w:tcPr>
+          <w:p>
+            <w:pPr>
+              <w:jc w:val="center"/>
+              <w:rPr>
+                <w:b w:val="0"/>
+              </w:rPr>
+            </w:pPr>
+            <w:r>
+              <w:rPr>
+                <w:b w:val="0"/>
+              </w:rPr>
+              <w:lastRenderedPageBreak/>
+              <w:t>Class</w:t>
+            </w:r>
+          </w:p>
+        </w:tc>
+        <w:tc>
+          <w:tcPr>
+            <w:tcW w:w="2883" w:type="dxa"/>
+          </w:tcPr>
+          <w:p>
+            <w:pPr>
+              <w:jc w:val="center"/>
+              <w:cnfStyle w:val="000000100000" w:firstRow="0" w:lastRow="0" w:firstColumn="0" w:lastColumn="0" w:oddVBand="0" w:evenVBand="0" w:oddHBand="1" w:evenHBand="0" w:firstRowFirstColumn="0" w:firstRowLastColumn="0" w:lastRowFirstColumn="0" w:lastRowLastColumn="0"/>
+              <w:rPr>
+                <w:b/>
+              </w:rPr>
+            </w:pPr>
+            <w:r>
+              <w:rPr>
+                <w:b/>
+              </w:rPr>
+              <w:t>Method</w:t>
+            </w:r>
+          </w:p>
+        </w:tc>
+        <w:tc>
+          <w:tcPr>
+            <w:tcW w:w="2114" w:type="dxa"/>
+          </w:tcPr>
+          <w:p>
+            <w:pPr>
+              <w:jc w:val="center"/>
+              <w:cnfStyle w:val="000000100000" w:firstRow="0" w:lastRow="0" w:firstColumn="0" w:lastColumn="0" w:oddVBand="0" w:evenVBand="0" w:oddHBand="1" w:evenHBand="0" w:firstRowFirstColumn="0" w:firstRowLastColumn="0" w:lastRowFirstColumn="0" w:lastRowLastColumn="0"/>
+              <w:rPr>
+                <w:b/>
+              </w:rPr>
+            </w:pPr>
+            <w:r>
+              <w:rPr>
+                <w:b/>
+              </w:rPr>
+              <w:t>Scenario</w:t>
+            </w:r>
+          </w:p>
+        </w:tc>
+        <w:tc>
+          <w:tcPr>
+            <w:tcW w:w="2114" w:type="dxa"/>
+          </w:tcPr>
+          <w:p>
+            <w:pPr>
+              <w:jc w:val="center"/>
+              <w:cnfStyle w:val="000000100000" w:firstRow="0" w:lastRow="0" w:firstColumn="0" w:lastColumn="0" w:oddVBand="0" w:evenVBand="0" w:oddHBand="1" w:evenHBand="0" w:firstRowFirstColumn="0" w:firstRowLastColumn="0" w:lastRowFirstColumn="0" w:lastRowLastColumn="0"/>
+              <w:rPr>
+                <w:b/>
+              </w:rPr>
+            </w:pPr>
+            <w:r>
+              <w:rPr>
+                <w:b/>
+              </w:rPr>
+              <w:t>Input</w:t>
+            </w:r>
+          </w:p>
+        </w:tc>
+        <w:tc>
+          <w:tcPr>
+            <w:tcW w:w="2609" w:type="dxa"/>
+          </w:tcPr>
+          <w:p>
+            <w:pPr>
+              <w:jc w:val="center"/>
+              <w:cnfStyle w:val="000000100000" w:firstRow="0" w:lastRow="0" w:firstColumn="0" w:lastColumn="0" w:oddVBand="0" w:evenVBand="0" w:oddHBand="1" w:evenHBand="0" w:firstRowFirstColumn="0" w:firstRowLastColumn="0" w:lastRowFirstColumn="0" w:lastRowLastColumn="0"/>
+              <w:rPr>
+                <w:b/>
+              </w:rPr>
+            </w:pPr>
+            <w:r>
+              <w:rPr>
+                <w:b/>
+              </w:rPr>
+              <w:t>Result</w:t>
+            </w:r>
+          </w:p>
+        </w:tc>
+      </w:tr>
+      <w:tr>
+        <w:tc>
+          <w:tcPr>
+            <w:cnfStyle w:val="001000000000" w:firstRow="0" w:lastRow="0" w:firstColumn="1" w:lastColumn="0" w:oddVBand="0" w:evenVBand="0" w:oddHBand="0" w:evenHBand="0" w:firstRowFirstColumn="0" w:firstRowLastColumn="0" w:lastRowFirstColumn="0" w:lastRowLastColumn="0"/>
+            <w:tcW w:w="1345" w:type="dxa"/>
+          </w:tcPr>
+          <w:p>
+            <w:pPr>
+              <w:jc w:val="center"/>
+            </w:pPr>
+            <w:r>
+              <w:t>MusicFolder</w:t>
+            </w:r>
+          </w:p>
+        </w:tc>
+        <w:tc>
+          <w:tcPr>
+            <w:tcW w:w="2883" w:type="dxa"/>
+          </w:tcPr>
+          <w:p>
+            <w:pPr>
+              <w:jc w:val="center"/>
+              <w:cnfStyle w:val="000000000000" w:firstRow="0" w:lastRow="0" w:firstColumn="0" w:lastColumn="0" w:oddVBand="0" w:evenVBand="0" w:oddHBand="0" w:evenHBand="0" w:firstRowFirstColumn="0" w:firstRowLastColumn="0" w:lastRowFirstColumn="0" w:lastRowLastColumn="0"/>
+            </w:pPr>
+            <w:r>
+              <w:t>MusicFolder</w:t>
+            </w:r>
+          </w:p>
+          <w:p>
+            <w:pPr>
+              <w:jc w:val="center"/>
+              <w:cnfStyle w:val="000000000000" w:firstRow="0" w:lastRow="0" w:firstColumn="0" w:lastColumn="0" w:oddVBand="0" w:evenVBand="0" w:oddHBand="0" w:evenHBand="0" w:firstRowFirstColumn="0" w:firstRowLastColumn="0" w:lastRowFirstColumn="0" w:lastRowLastColumn="0"/>
+            </w:pPr>
+            <w:r>
+              <w:t>(constructor)</w:t>
+            </w:r>
+          </w:p>
+        </w:tc>
+        <w:tc>
+          <w:tcPr>
+            <w:tcW w:w="2114" w:type="dxa"/>
+          </w:tcPr>
+          <w:p>
+            <w:pPr>
+              <w:jc w:val="center"/>
+              <w:cnfStyle w:val="000000000000" w:firstRow="0" w:lastRow="0" w:firstColumn="0" w:lastColumn="0" w:oddVBand="0" w:evenVBand="0" w:oddHBand="0" w:evenHBand="0" w:firstRowFirstColumn="0" w:firstRowLastColumn="0" w:lastRowFirstColumn="0" w:lastRowLastColumn="0"/>
+              <w:rPr>
+                <w:b/>
+              </w:rPr>
+            </w:pPr>
+            <w:r>
+              <w:t>setupScenario1</w:t>
+            </w:r>
+          </w:p>
+        </w:tc>
+        <w:tc>
+          <w:tcPr>
+            <w:tcW w:w="2114" w:type="dxa"/>
+          </w:tcPr>
+          <w:p>
+            <w:pPr>
+              <w:cnfStyle w:val="000000000000" w:firstRow="0" w:lastRow="0" w:firstColumn="0" w:lastColumn="0" w:oddVBand="0" w:evenVBand="0" w:oddHBand="0" w:evenHBand="0" w:firstRowFirstColumn="0" w:firstRowLastColumn="0" w:lastRowFirstColumn="0" w:lastRowLastColumn="0"/>
+            </w:pPr>
+          </w:p>
+        </w:tc>
+        <w:tc>
+          <w:tcPr>
+            <w:tcW w:w="2609" w:type="dxa"/>
           </w:tcPr>
           <w:p>
             <w:pPr>
@@ -3784,7 +4968,7 @@
               <w:jc w:val="center"/>
             </w:pPr>
             <w:r>
-              <w:t>Song</w:t>
+              <w:t>MusicFolder</w:t>
             </w:r>
           </w:p>
         </w:tc>
@@ -3798,7 +4982,13 @@
               <w:cnfStyle w:val="000000000000" w:firstRow="0" w:lastRow="0" w:firstColumn="0" w:lastColumn="0" w:oddVBand="0" w:evenVBand="0" w:oddHBand="0" w:evenHBand="0" w:firstRowFirstColumn="0" w:firstRowLastColumn="0" w:lastRowFirstColumn="0" w:lastRowLastColumn="0"/>
             </w:pPr>
             <w:r>
-              <w:t>Song(constructor)</w:t>
+              <w:t>i</w:t>
+            </w:r>
+            <w:r>
+              <w:t>norder</w:t>
+            </w:r>
+            <w:r>
+              <w:t>()</w:t>
             </w:r>
           </w:p>
         </w:tc>
@@ -3810,9 +5000,15 @@
             <w:pPr>
               <w:jc w:val="center"/>
               <w:cnfStyle w:val="000000000000" w:firstRow="0" w:lastRow="0" w:firstColumn="0" w:lastColumn="0" w:oddVBand="0" w:evenVBand="0" w:oddHBand="0" w:evenHBand="0" w:firstRowFirstColumn="0" w:firstRowLastColumn="0" w:lastRowFirstColumn="0" w:lastRowLastColumn="0"/>
-            </w:pPr>
-            <w:r>
-              <w:t>setupScenario1</w:t>
+              <w:rPr>
+                <w:b/>
+              </w:rPr>
+            </w:pPr>
+            <w:r>
+              <w:t>setupScenario</w:t>
+            </w:r>
+            <w:r>
+              <w:t>2</w:t>
             </w:r>
           </w:p>
         </w:tc>
@@ -3985,7 +5181,7 @@
               <w:jc w:val="center"/>
             </w:pPr>
             <w:r>
-              <w:t>Song</w:t>
+              <w:t>MusicFolder</w:t>
             </w:r>
           </w:p>
         </w:tc>
@@ -3999,7 +5195,7 @@
               <w:cnfStyle w:val="000000000000" w:firstRow="0" w:lastRow="0" w:firstColumn="0" w:lastColumn="0" w:oddVBand="0" w:evenVBand="0" w:oddHBand="0" w:evenHBand="0" w:firstRowFirstColumn="0" w:firstRowLastColumn="0" w:lastRowFirstColumn="0" w:lastRowLastColumn="0"/>
             </w:pPr>
             <w:r>
-              <w:t>Song(constructor)</w:t>
+              <w:t>sortSongsByTitle()</w:t>
             </w:r>
           </w:p>
         </w:tc>
@@ -4016,7 +5212,7 @@
               </w:rPr>
             </w:pPr>
             <w:r>
-              <w:t>setupScenario1</w:t>
+              <w:t>setupScenario2</w:t>
             </w:r>
           </w:p>
         </w:tc>
@@ -4203,33 +5399,30 @@
               <w:cnfStyle w:val="000000000000" w:firstRow="0" w:lastRow="0" w:firstColumn="0" w:lastColumn="0" w:oddVBand="0" w:evenVBand="0" w:oddHBand="0" w:evenHBand="0" w:firstRowFirstColumn="0" w:firstRowLastColumn="0" w:lastRowFirstColumn="0" w:lastRowLastColumn="0"/>
             </w:pPr>
             <w:r>
-              <w:t>MusicFolder</w:t>
-            </w:r>
-          </w:p>
+              <w:t>sortSongsBy</w:t>
+            </w:r>
+            <w:r>
+              <w:t>Album</w:t>
+            </w:r>
+            <w:r>
+              <w:t>()</w:t>
+            </w:r>
+          </w:p>
+        </w:tc>
+        <w:tc>
+          <w:tcPr>
+            <w:tcW w:w="2114" w:type="dxa"/>
+          </w:tcPr>
           <w:p>
             <w:pPr>
               <w:jc w:val="center"/>
               <w:cnfStyle w:val="000000000000" w:firstRow="0" w:lastRow="0" w:firstColumn="0" w:lastColumn="0" w:oddVBand="0" w:evenVBand="0" w:oddHBand="0" w:evenHBand="0" w:firstRowFirstColumn="0" w:firstRowLastColumn="0" w:lastRowFirstColumn="0" w:lastRowLastColumn="0"/>
-            </w:pPr>
-            <w:r>
-              <w:t>(constructor)</w:t>
-            </w:r>
-          </w:p>
-        </w:tc>
-        <w:tc>
-          <w:tcPr>
-            <w:tcW w:w="2114" w:type="dxa"/>
-          </w:tcPr>
-          <w:p>
-            <w:pPr>
-              <w:jc w:val="center"/>
-              <w:cnfStyle w:val="000000000000" w:firstRow="0" w:lastRow="0" w:firstColumn="0" w:lastColumn="0" w:oddVBand="0" w:evenVBand="0" w:oddHBand="0" w:evenHBand="0" w:firstRowFirstColumn="0" w:firstRowLastColumn="0" w:lastRowFirstColumn="0" w:lastRowLastColumn="0"/>
-              <w:rPr>
-                <w:b/>
-              </w:rPr>
-            </w:pPr>
-            <w:r>
-              <w:t>setupScenario1</w:t>
+              <w:rPr>
+                <w:b/>
+              </w:rPr>
+            </w:pPr>
+            <w:r>
+              <w:t>setupScenario2</w:t>
             </w:r>
           </w:p>
         </w:tc>
@@ -4416,33 +5609,30 @@
               <w:cnfStyle w:val="000000000000" w:firstRow="0" w:lastRow="0" w:firstColumn="0" w:lastColumn="0" w:oddVBand="0" w:evenVBand="0" w:oddHBand="0" w:evenHBand="0" w:firstRowFirstColumn="0" w:firstRowLastColumn="0" w:lastRowFirstColumn="0" w:lastRowLastColumn="0"/>
             </w:pPr>
             <w:r>
-              <w:t>MusicFolder</w:t>
-            </w:r>
-          </w:p>
+              <w:t>sortSongsBy</w:t>
+            </w:r>
+            <w:r>
+              <w:t>Size</w:t>
+            </w:r>
+            <w:r>
+              <w:t>()</w:t>
+            </w:r>
+          </w:p>
+        </w:tc>
+        <w:tc>
+          <w:tcPr>
+            <w:tcW w:w="2114" w:type="dxa"/>
+          </w:tcPr>
           <w:p>
             <w:pPr>
               <w:jc w:val="center"/>
               <w:cnfStyle w:val="000000000000" w:firstRow="0" w:lastRow="0" w:firstColumn="0" w:lastColumn="0" w:oddVBand="0" w:evenVBand="0" w:oddHBand="0" w:evenHBand="0" w:firstRowFirstColumn="0" w:firstRowLastColumn="0" w:lastRowFirstColumn="0" w:lastRowLastColumn="0"/>
-            </w:pPr>
-            <w:r>
-              <w:t>(constructor)</w:t>
-            </w:r>
-          </w:p>
-        </w:tc>
-        <w:tc>
-          <w:tcPr>
-            <w:tcW w:w="2114" w:type="dxa"/>
-          </w:tcPr>
-          <w:p>
-            <w:pPr>
-              <w:jc w:val="center"/>
-              <w:cnfStyle w:val="000000000000" w:firstRow="0" w:lastRow="0" w:firstColumn="0" w:lastColumn="0" w:oddVBand="0" w:evenVBand="0" w:oddHBand="0" w:evenHBand="0" w:firstRowFirstColumn="0" w:firstRowLastColumn="0" w:lastRowFirstColumn="0" w:lastRowLastColumn="0"/>
-              <w:rPr>
-                <w:b/>
-              </w:rPr>
-            </w:pPr>
-            <w:r>
-              <w:t>setupScenario1</w:t>
+              <w:rPr>
+                <w:b/>
+              </w:rPr>
+            </w:pPr>
+            <w:r>
+              <w:t>setupScenario2</w:t>
             </w:r>
           </w:p>
         </w:tc>
@@ -4629,33 +5819,30 @@
               <w:cnfStyle w:val="000000000000" w:firstRow="0" w:lastRow="0" w:firstColumn="0" w:lastColumn="0" w:oddVBand="0" w:evenVBand="0" w:oddHBand="0" w:evenHBand="0" w:firstRowFirstColumn="0" w:firstRowLastColumn="0" w:lastRowFirstColumn="0" w:lastRowLastColumn="0"/>
             </w:pPr>
             <w:r>
-              <w:t>MusicFolder</w:t>
-            </w:r>
-          </w:p>
+              <w:t>sortSongsBy</w:t>
+            </w:r>
+            <w:r>
+              <w:t>Genre</w:t>
+            </w:r>
+            <w:r>
+              <w:t>()</w:t>
+            </w:r>
+          </w:p>
+        </w:tc>
+        <w:tc>
+          <w:tcPr>
+            <w:tcW w:w="2114" w:type="dxa"/>
+          </w:tcPr>
           <w:p>
             <w:pPr>
               <w:jc w:val="center"/>
               <w:cnfStyle w:val="000000000000" w:firstRow="0" w:lastRow="0" w:firstColumn="0" w:lastColumn="0" w:oddVBand="0" w:evenVBand="0" w:oddHBand="0" w:evenHBand="0" w:firstRowFirstColumn="0" w:firstRowLastColumn="0" w:lastRowFirstColumn="0" w:lastRowLastColumn="0"/>
-            </w:pPr>
-            <w:r>
-              <w:t>(constructor)</w:t>
-            </w:r>
-          </w:p>
-        </w:tc>
-        <w:tc>
-          <w:tcPr>
-            <w:tcW w:w="2114" w:type="dxa"/>
-          </w:tcPr>
-          <w:p>
-            <w:pPr>
-              <w:jc w:val="center"/>
-              <w:cnfStyle w:val="000000000000" w:firstRow="0" w:lastRow="0" w:firstColumn="0" w:lastColumn="0" w:oddVBand="0" w:evenVBand="0" w:oddHBand="0" w:evenHBand="0" w:firstRowFirstColumn="0" w:firstRowLastColumn="0" w:lastRowFirstColumn="0" w:lastRowLastColumn="0"/>
-              <w:rPr>
-                <w:b/>
-              </w:rPr>
-            </w:pPr>
-            <w:r>
-              <w:t>setupScenario1</w:t>
+              <w:rPr>
+                <w:b/>
+              </w:rPr>
+            </w:pPr>
+            <w:r>
+              <w:t>setupScenario2</w:t>
             </w:r>
           </w:p>
         </w:tc>
@@ -4842,10 +6029,10 @@
               <w:cnfStyle w:val="000000000000" w:firstRow="0" w:lastRow="0" w:firstColumn="0" w:lastColumn="0" w:oddVBand="0" w:evenVBand="0" w:oddHBand="0" w:evenHBand="0" w:firstRowFirstColumn="0" w:firstRowLastColumn="0" w:lastRowFirstColumn="0" w:lastRowLastColumn="0"/>
             </w:pPr>
             <w:r>
-              <w:t>i</w:t>
-            </w:r>
-            <w:r>
-              <w:t>norder</w:t>
+              <w:t>sortSongsBy</w:t>
+            </w:r>
+            <w:r>
+              <w:t>Artist</w:t>
             </w:r>
             <w:r>
               <w:t>()</w:t>
@@ -4865,10 +6052,7 @@
               </w:rPr>
             </w:pPr>
             <w:r>
-              <w:t>setupScenario</w:t>
-            </w:r>
-            <w:r>
-              <w:t>2</w:t>
+              <w:t>setupScenario2</w:t>
             </w:r>
           </w:p>
         </w:tc>
@@ -4895,846 +6079,19 @@
       </w:tr>
     </w:tbl>
     <w:p/>
-    <w:tbl>
-      <w:tblPr>
-        <w:tblStyle w:val="GridTable5Dark"/>
-        <w:tblW w:w="0" w:type="auto"/>
-        <w:tblLook w:val="04A0" w:firstRow="1" w:lastRow="0" w:firstColumn="1" w:lastColumn="0" w:noHBand="0" w:noVBand="1"/>
-      </w:tblPr>
-      <w:tblGrid>
-        <w:gridCol w:w="2114"/>
-        <w:gridCol w:w="2114"/>
-        <w:gridCol w:w="2114"/>
-        <w:gridCol w:w="2114"/>
-        <w:gridCol w:w="2114"/>
-      </w:tblGrid>
-      <w:tr>
-        <w:trPr>
-          <w:cnfStyle w:val="100000000000" w:firstRow="1" w:lastRow="0" w:firstColumn="0" w:lastColumn="0" w:oddVBand="0" w:evenVBand="0" w:oddHBand="0" w:evenHBand="0" w:firstRowFirstColumn="0" w:firstRowLastColumn="0" w:lastRowFirstColumn="0" w:lastRowLastColumn="0"/>
-        </w:trPr>
-        <w:tc>
-          <w:tcPr>
-            <w:cnfStyle w:val="001000000000" w:firstRow="0" w:lastRow="0" w:firstColumn="1" w:lastColumn="0" w:oddVBand="0" w:evenVBand="0" w:oddHBand="0" w:evenHBand="0" w:firstRowFirstColumn="0" w:firstRowLastColumn="0" w:lastRowFirstColumn="0" w:lastRowLastColumn="0"/>
-            <w:tcW w:w="10570" w:type="dxa"/>
-            <w:gridSpan w:val="5"/>
-          </w:tcPr>
-          <w:p>
-            <w:r>
-              <w:t xml:space="preserve">Test Objective: </w:t>
-            </w:r>
-          </w:p>
-        </w:tc>
-      </w:tr>
-      <w:tr>
-        <w:trPr>
-          <w:cnfStyle w:val="000000100000" w:firstRow="0" w:lastRow="0" w:firstColumn="0" w:lastColumn="0" w:oddVBand="0" w:evenVBand="0" w:oddHBand="1" w:evenHBand="0" w:firstRowFirstColumn="0" w:firstRowLastColumn="0" w:lastRowFirstColumn="0" w:lastRowLastColumn="0"/>
-        </w:trPr>
-        <w:tc>
-          <w:tcPr>
-            <w:cnfStyle w:val="001000000000" w:firstRow="0" w:lastRow="0" w:firstColumn="1" w:lastColumn="0" w:oddVBand="0" w:evenVBand="0" w:oddHBand="0" w:evenHBand="0" w:firstRowFirstColumn="0" w:firstRowLastColumn="0" w:lastRowFirstColumn="0" w:lastRowLastColumn="0"/>
-            <w:tcW w:w="2114" w:type="dxa"/>
-          </w:tcPr>
-          <w:p>
-            <w:pPr>
-              <w:jc w:val="center"/>
-              <w:rPr>
-                <w:b w:val="0"/>
-              </w:rPr>
-            </w:pPr>
-            <w:r>
-              <w:rPr>
-                <w:b w:val="0"/>
-              </w:rPr>
-              <w:t>Class</w:t>
-            </w:r>
-          </w:p>
-        </w:tc>
-        <w:tc>
-          <w:tcPr>
-            <w:tcW w:w="2114" w:type="dxa"/>
-          </w:tcPr>
-          <w:p>
-            <w:pPr>
-              <w:jc w:val="center"/>
-              <w:cnfStyle w:val="000000100000" w:firstRow="0" w:lastRow="0" w:firstColumn="0" w:lastColumn="0" w:oddVBand="0" w:evenVBand="0" w:oddHBand="1" w:evenHBand="0" w:firstRowFirstColumn="0" w:firstRowLastColumn="0" w:lastRowFirstColumn="0" w:lastRowLastColumn="0"/>
-              <w:rPr>
-                <w:b/>
-              </w:rPr>
-            </w:pPr>
-            <w:r>
-              <w:rPr>
-                <w:b/>
-              </w:rPr>
-              <w:t>Method</w:t>
-            </w:r>
-          </w:p>
-        </w:tc>
-        <w:tc>
-          <w:tcPr>
-            <w:tcW w:w="2114" w:type="dxa"/>
-          </w:tcPr>
-          <w:p>
-            <w:pPr>
-              <w:jc w:val="center"/>
-              <w:cnfStyle w:val="000000100000" w:firstRow="0" w:lastRow="0" w:firstColumn="0" w:lastColumn="0" w:oddVBand="0" w:evenVBand="0" w:oddHBand="1" w:evenHBand="0" w:firstRowFirstColumn="0" w:firstRowLastColumn="0" w:lastRowFirstColumn="0" w:lastRowLastColumn="0"/>
-              <w:rPr>
-                <w:b/>
-              </w:rPr>
-            </w:pPr>
-            <w:r>
-              <w:rPr>
-                <w:b/>
-              </w:rPr>
-              <w:t>Scenario</w:t>
-            </w:r>
-          </w:p>
-        </w:tc>
-        <w:tc>
-          <w:tcPr>
-            <w:tcW w:w="2114" w:type="dxa"/>
-          </w:tcPr>
-          <w:p>
-            <w:pPr>
-              <w:jc w:val="center"/>
-              <w:cnfStyle w:val="000000100000" w:firstRow="0" w:lastRow="0" w:firstColumn="0" w:lastColumn="0" w:oddVBand="0" w:evenVBand="0" w:oddHBand="1" w:evenHBand="0" w:firstRowFirstColumn="0" w:firstRowLastColumn="0" w:lastRowFirstColumn="0" w:lastRowLastColumn="0"/>
-              <w:rPr>
-                <w:b/>
-              </w:rPr>
-            </w:pPr>
-            <w:r>
-              <w:rPr>
-                <w:b/>
-              </w:rPr>
-              <w:t>Input</w:t>
-            </w:r>
-          </w:p>
-        </w:tc>
-        <w:tc>
-          <w:tcPr>
-            <w:tcW w:w="2114" w:type="dxa"/>
-          </w:tcPr>
-          <w:p>
-            <w:pPr>
-              <w:jc w:val="center"/>
-              <w:cnfStyle w:val="000000100000" w:firstRow="0" w:lastRow="0" w:firstColumn="0" w:lastColumn="0" w:oddVBand="0" w:evenVBand="0" w:oddHBand="1" w:evenHBand="0" w:firstRowFirstColumn="0" w:firstRowLastColumn="0" w:lastRowFirstColumn="0" w:lastRowLastColumn="0"/>
-              <w:rPr>
-                <w:b/>
-              </w:rPr>
-            </w:pPr>
-            <w:r>
-              <w:rPr>
-                <w:b/>
-              </w:rPr>
-              <w:t>Result</w:t>
-            </w:r>
-          </w:p>
-        </w:tc>
-      </w:tr>
-      <w:tr>
-        <w:tc>
-          <w:tcPr>
-            <w:cnfStyle w:val="001000000000" w:firstRow="0" w:lastRow="0" w:firstColumn="1" w:lastColumn="0" w:oddVBand="0" w:evenVBand="0" w:oddHBand="0" w:evenHBand="0" w:firstRowFirstColumn="0" w:firstRowLastColumn="0" w:lastRowFirstColumn="0" w:lastRowLastColumn="0"/>
-            <w:tcW w:w="2114" w:type="dxa"/>
-          </w:tcPr>
-          <w:p>
-            <w:pPr>
-              <w:jc w:val="center"/>
-            </w:pPr>
-            <w:r>
-              <w:t>MusicFolder</w:t>
-            </w:r>
-          </w:p>
-        </w:tc>
-        <w:tc>
-          <w:tcPr>
-            <w:tcW w:w="2114" w:type="dxa"/>
-          </w:tcPr>
-          <w:p>
-            <w:pPr>
-              <w:jc w:val="center"/>
-              <w:cnfStyle w:val="000000000000" w:firstRow="0" w:lastRow="0" w:firstColumn="0" w:lastColumn="0" w:oddVBand="0" w:evenVBand="0" w:oddHBand="0" w:evenHBand="0" w:firstRowFirstColumn="0" w:firstRowLastColumn="0" w:lastRowFirstColumn="0" w:lastRowLastColumn="0"/>
-            </w:pPr>
-            <w:r>
-              <w:t>sortSongsByTitle()</w:t>
-            </w:r>
-          </w:p>
-        </w:tc>
-        <w:tc>
-          <w:tcPr>
-            <w:tcW w:w="2114" w:type="dxa"/>
-          </w:tcPr>
-          <w:p>
-            <w:pPr>
-              <w:jc w:val="center"/>
-              <w:cnfStyle w:val="000000000000" w:firstRow="0" w:lastRow="0" w:firstColumn="0" w:lastColumn="0" w:oddVBand="0" w:evenVBand="0" w:oddHBand="0" w:evenHBand="0" w:firstRowFirstColumn="0" w:firstRowLastColumn="0" w:lastRowFirstColumn="0" w:lastRowLastColumn="0"/>
-              <w:rPr>
-                <w:b/>
-              </w:rPr>
-            </w:pPr>
-            <w:r>
-              <w:t>setupScenario2</w:t>
-            </w:r>
-          </w:p>
-        </w:tc>
-        <w:tc>
-          <w:tcPr>
-            <w:tcW w:w="2114" w:type="dxa"/>
-          </w:tcPr>
-          <w:p>
-            <w:pPr>
-              <w:cnfStyle w:val="000000000000" w:firstRow="0" w:lastRow="0" w:firstColumn="0" w:lastColumn="0" w:oddVBand="0" w:evenVBand="0" w:oddHBand="0" w:evenHBand="0" w:firstRowFirstColumn="0" w:firstRowLastColumn="0" w:lastRowFirstColumn="0" w:lastRowLastColumn="0"/>
-            </w:pPr>
-          </w:p>
-        </w:tc>
-        <w:tc>
-          <w:tcPr>
-            <w:tcW w:w="2114" w:type="dxa"/>
-          </w:tcPr>
-          <w:p>
-            <w:pPr>
-              <w:cnfStyle w:val="000000000000" w:firstRow="0" w:lastRow="0" w:firstColumn="0" w:lastColumn="0" w:oddVBand="0" w:evenVBand="0" w:oddHBand="0" w:evenHBand="0" w:firstRowFirstColumn="0" w:firstRowLastColumn="0" w:lastRowFirstColumn="0" w:lastRowLastColumn="0"/>
-            </w:pPr>
-          </w:p>
-        </w:tc>
-      </w:tr>
-    </w:tbl>
     <w:p/>
-    <w:tbl>
-      <w:tblPr>
-        <w:tblStyle w:val="GridTable5Dark"/>
-        <w:tblW w:w="0" w:type="auto"/>
-        <w:tblLook w:val="04A0" w:firstRow="1" w:lastRow="0" w:firstColumn="1" w:lastColumn="0" w:noHBand="0" w:noVBand="1"/>
-      </w:tblPr>
-      <w:tblGrid>
-        <w:gridCol w:w="2114"/>
-        <w:gridCol w:w="2114"/>
-        <w:gridCol w:w="2114"/>
-        <w:gridCol w:w="2114"/>
-        <w:gridCol w:w="2114"/>
-      </w:tblGrid>
-      <w:tr>
-        <w:trPr>
-          <w:cnfStyle w:val="100000000000" w:firstRow="1" w:lastRow="0" w:firstColumn="0" w:lastColumn="0" w:oddVBand="0" w:evenVBand="0" w:oddHBand="0" w:evenHBand="0" w:firstRowFirstColumn="0" w:firstRowLastColumn="0" w:lastRowFirstColumn="0" w:lastRowLastColumn="0"/>
-        </w:trPr>
-        <w:tc>
-          <w:tcPr>
-            <w:cnfStyle w:val="001000000000" w:firstRow="0" w:lastRow="0" w:firstColumn="1" w:lastColumn="0" w:oddVBand="0" w:evenVBand="0" w:oddHBand="0" w:evenHBand="0" w:firstRowFirstColumn="0" w:firstRowLastColumn="0" w:lastRowFirstColumn="0" w:lastRowLastColumn="0"/>
-            <w:tcW w:w="10570" w:type="dxa"/>
-            <w:gridSpan w:val="5"/>
-          </w:tcPr>
-          <w:p>
-            <w:r>
-              <w:lastRenderedPageBreak/>
-              <w:t xml:space="preserve">Test Objective: </w:t>
-            </w:r>
-          </w:p>
-        </w:tc>
-      </w:tr>
-      <w:tr>
-        <w:trPr>
-          <w:cnfStyle w:val="000000100000" w:firstRow="0" w:lastRow="0" w:firstColumn="0" w:lastColumn="0" w:oddVBand="0" w:evenVBand="0" w:oddHBand="1" w:evenHBand="0" w:firstRowFirstColumn="0" w:firstRowLastColumn="0" w:lastRowFirstColumn="0" w:lastRowLastColumn="0"/>
-        </w:trPr>
-        <w:tc>
-          <w:tcPr>
-            <w:cnfStyle w:val="001000000000" w:firstRow="0" w:lastRow="0" w:firstColumn="1" w:lastColumn="0" w:oddVBand="0" w:evenVBand="0" w:oddHBand="0" w:evenHBand="0" w:firstRowFirstColumn="0" w:firstRowLastColumn="0" w:lastRowFirstColumn="0" w:lastRowLastColumn="0"/>
-            <w:tcW w:w="2114" w:type="dxa"/>
-          </w:tcPr>
-          <w:p>
-            <w:pPr>
-              <w:jc w:val="center"/>
-              <w:rPr>
-                <w:b w:val="0"/>
-              </w:rPr>
-            </w:pPr>
-            <w:r>
-              <w:rPr>
-                <w:b w:val="0"/>
-              </w:rPr>
-              <w:t>Class</w:t>
-            </w:r>
-          </w:p>
-        </w:tc>
-        <w:tc>
-          <w:tcPr>
-            <w:tcW w:w="2114" w:type="dxa"/>
-          </w:tcPr>
-          <w:p>
-            <w:pPr>
-              <w:jc w:val="center"/>
-              <w:cnfStyle w:val="000000100000" w:firstRow="0" w:lastRow="0" w:firstColumn="0" w:lastColumn="0" w:oddVBand="0" w:evenVBand="0" w:oddHBand="1" w:evenHBand="0" w:firstRowFirstColumn="0" w:firstRowLastColumn="0" w:lastRowFirstColumn="0" w:lastRowLastColumn="0"/>
-              <w:rPr>
-                <w:b/>
-              </w:rPr>
-            </w:pPr>
-            <w:r>
-              <w:rPr>
-                <w:b/>
-              </w:rPr>
-              <w:t>Method</w:t>
-            </w:r>
-          </w:p>
-        </w:tc>
-        <w:tc>
-          <w:tcPr>
-            <w:tcW w:w="2114" w:type="dxa"/>
-          </w:tcPr>
-          <w:p>
-            <w:pPr>
-              <w:jc w:val="center"/>
-              <w:cnfStyle w:val="000000100000" w:firstRow="0" w:lastRow="0" w:firstColumn="0" w:lastColumn="0" w:oddVBand="0" w:evenVBand="0" w:oddHBand="1" w:evenHBand="0" w:firstRowFirstColumn="0" w:firstRowLastColumn="0" w:lastRowFirstColumn="0" w:lastRowLastColumn="0"/>
-              <w:rPr>
-                <w:b/>
-              </w:rPr>
-            </w:pPr>
-            <w:r>
-              <w:rPr>
-                <w:b/>
-              </w:rPr>
-              <w:t>Scenario</w:t>
-            </w:r>
-          </w:p>
-        </w:tc>
-        <w:tc>
-          <w:tcPr>
-            <w:tcW w:w="2114" w:type="dxa"/>
-          </w:tcPr>
-          <w:p>
-            <w:pPr>
-              <w:jc w:val="center"/>
-              <w:cnfStyle w:val="000000100000" w:firstRow="0" w:lastRow="0" w:firstColumn="0" w:lastColumn="0" w:oddVBand="0" w:evenVBand="0" w:oddHBand="1" w:evenHBand="0" w:firstRowFirstColumn="0" w:firstRowLastColumn="0" w:lastRowFirstColumn="0" w:lastRowLastColumn="0"/>
-              <w:rPr>
-                <w:b/>
-              </w:rPr>
-            </w:pPr>
-            <w:r>
-              <w:rPr>
-                <w:b/>
-              </w:rPr>
-              <w:t>Input</w:t>
-            </w:r>
-          </w:p>
-        </w:tc>
-        <w:tc>
-          <w:tcPr>
-            <w:tcW w:w="2114" w:type="dxa"/>
-          </w:tcPr>
-          <w:p>
-            <w:pPr>
-              <w:jc w:val="center"/>
-              <w:cnfStyle w:val="000000100000" w:firstRow="0" w:lastRow="0" w:firstColumn="0" w:lastColumn="0" w:oddVBand="0" w:evenVBand="0" w:oddHBand="1" w:evenHBand="0" w:firstRowFirstColumn="0" w:firstRowLastColumn="0" w:lastRowFirstColumn="0" w:lastRowLastColumn="0"/>
-              <w:rPr>
-                <w:b/>
-              </w:rPr>
-            </w:pPr>
-            <w:r>
-              <w:rPr>
-                <w:b/>
-              </w:rPr>
-              <w:t>Result</w:t>
-            </w:r>
-          </w:p>
-        </w:tc>
-      </w:tr>
-      <w:tr>
-        <w:tc>
-          <w:tcPr>
-            <w:cnfStyle w:val="001000000000" w:firstRow="0" w:lastRow="0" w:firstColumn="1" w:lastColumn="0" w:oddVBand="0" w:evenVBand="0" w:oddHBand="0" w:evenHBand="0" w:firstRowFirstColumn="0" w:firstRowLastColumn="0" w:lastRowFirstColumn="0" w:lastRowLastColumn="0"/>
-            <w:tcW w:w="2114" w:type="dxa"/>
-          </w:tcPr>
-          <w:p>
-            <w:pPr>
-              <w:jc w:val="center"/>
-            </w:pPr>
-            <w:r>
-              <w:t>MusicFolder</w:t>
-            </w:r>
-          </w:p>
-        </w:tc>
-        <w:tc>
-          <w:tcPr>
-            <w:tcW w:w="2114" w:type="dxa"/>
-          </w:tcPr>
-          <w:p>
-            <w:pPr>
-              <w:jc w:val="center"/>
-              <w:cnfStyle w:val="000000000000" w:firstRow="0" w:lastRow="0" w:firstColumn="0" w:lastColumn="0" w:oddVBand="0" w:evenVBand="0" w:oddHBand="0" w:evenHBand="0" w:firstRowFirstColumn="0" w:firstRowLastColumn="0" w:lastRowFirstColumn="0" w:lastRowLastColumn="0"/>
-            </w:pPr>
-            <w:r>
-              <w:t>sortSongsBy</w:t>
-            </w:r>
-            <w:r>
-              <w:t>Album</w:t>
-            </w:r>
-            <w:r>
-              <w:t>()</w:t>
-            </w:r>
-          </w:p>
-        </w:tc>
-        <w:tc>
-          <w:tcPr>
-            <w:tcW w:w="2114" w:type="dxa"/>
-          </w:tcPr>
-          <w:p>
-            <w:pPr>
-              <w:jc w:val="center"/>
-              <w:cnfStyle w:val="000000000000" w:firstRow="0" w:lastRow="0" w:firstColumn="0" w:lastColumn="0" w:oddVBand="0" w:evenVBand="0" w:oddHBand="0" w:evenHBand="0" w:firstRowFirstColumn="0" w:firstRowLastColumn="0" w:lastRowFirstColumn="0" w:lastRowLastColumn="0"/>
-              <w:rPr>
-                <w:b/>
-              </w:rPr>
-            </w:pPr>
-            <w:r>
-              <w:t>setupScenario2</w:t>
-            </w:r>
-          </w:p>
-        </w:tc>
-        <w:tc>
-          <w:tcPr>
-            <w:tcW w:w="2114" w:type="dxa"/>
-          </w:tcPr>
-          <w:p>
-            <w:pPr>
-              <w:cnfStyle w:val="000000000000" w:firstRow="0" w:lastRow="0" w:firstColumn="0" w:lastColumn="0" w:oddVBand="0" w:evenVBand="0" w:oddHBand="0" w:evenHBand="0" w:firstRowFirstColumn="0" w:firstRowLastColumn="0" w:lastRowFirstColumn="0" w:lastRowLastColumn="0"/>
-            </w:pPr>
-          </w:p>
-        </w:tc>
-        <w:tc>
-          <w:tcPr>
-            <w:tcW w:w="2114" w:type="dxa"/>
-          </w:tcPr>
-          <w:p>
-            <w:pPr>
-              <w:cnfStyle w:val="000000000000" w:firstRow="0" w:lastRow="0" w:firstColumn="0" w:lastColumn="0" w:oddVBand="0" w:evenVBand="0" w:oddHBand="0" w:evenHBand="0" w:firstRowFirstColumn="0" w:firstRowLastColumn="0" w:lastRowFirstColumn="0" w:lastRowLastColumn="0"/>
-            </w:pPr>
-          </w:p>
-        </w:tc>
-      </w:tr>
-    </w:tbl>
     <w:p/>
-    <w:tbl>
-      <w:tblPr>
-        <w:tblStyle w:val="GridTable5Dark"/>
-        <w:tblW w:w="0" w:type="auto"/>
-        <w:tblLook w:val="04A0" w:firstRow="1" w:lastRow="0" w:firstColumn="1" w:lastColumn="0" w:noHBand="0" w:noVBand="1"/>
-      </w:tblPr>
-      <w:tblGrid>
-        <w:gridCol w:w="2114"/>
-        <w:gridCol w:w="2114"/>
-        <w:gridCol w:w="2114"/>
-        <w:gridCol w:w="2114"/>
-        <w:gridCol w:w="2114"/>
-      </w:tblGrid>
-      <w:tr>
-        <w:trPr>
-          <w:cnfStyle w:val="100000000000" w:firstRow="1" w:lastRow="0" w:firstColumn="0" w:lastColumn="0" w:oddVBand="0" w:evenVBand="0" w:oddHBand="0" w:evenHBand="0" w:firstRowFirstColumn="0" w:firstRowLastColumn="0" w:lastRowFirstColumn="0" w:lastRowLastColumn="0"/>
-        </w:trPr>
-        <w:tc>
-          <w:tcPr>
-            <w:cnfStyle w:val="001000000000" w:firstRow="0" w:lastRow="0" w:firstColumn="1" w:lastColumn="0" w:oddVBand="0" w:evenVBand="0" w:oddHBand="0" w:evenHBand="0" w:firstRowFirstColumn="0" w:firstRowLastColumn="0" w:lastRowFirstColumn="0" w:lastRowLastColumn="0"/>
-            <w:tcW w:w="10570" w:type="dxa"/>
-            <w:gridSpan w:val="5"/>
-          </w:tcPr>
-          <w:p>
-            <w:r>
-              <w:t xml:space="preserve">Test Objective: </w:t>
-            </w:r>
-          </w:p>
-        </w:tc>
-      </w:tr>
-      <w:tr>
-        <w:trPr>
-          <w:cnfStyle w:val="000000100000" w:firstRow="0" w:lastRow="0" w:firstColumn="0" w:lastColumn="0" w:oddVBand="0" w:evenVBand="0" w:oddHBand="1" w:evenHBand="0" w:firstRowFirstColumn="0" w:firstRowLastColumn="0" w:lastRowFirstColumn="0" w:lastRowLastColumn="0"/>
-        </w:trPr>
-        <w:tc>
-          <w:tcPr>
-            <w:cnfStyle w:val="001000000000" w:firstRow="0" w:lastRow="0" w:firstColumn="1" w:lastColumn="0" w:oddVBand="0" w:evenVBand="0" w:oddHBand="0" w:evenHBand="0" w:firstRowFirstColumn="0" w:firstRowLastColumn="0" w:lastRowFirstColumn="0" w:lastRowLastColumn="0"/>
-            <w:tcW w:w="2114" w:type="dxa"/>
-          </w:tcPr>
-          <w:p>
-            <w:pPr>
-              <w:jc w:val="center"/>
-              <w:rPr>
-                <w:b w:val="0"/>
-              </w:rPr>
-            </w:pPr>
-            <w:r>
-              <w:rPr>
-                <w:b w:val="0"/>
-              </w:rPr>
-              <w:t>Class</w:t>
-            </w:r>
-          </w:p>
-        </w:tc>
-        <w:tc>
-          <w:tcPr>
-            <w:tcW w:w="2114" w:type="dxa"/>
-          </w:tcPr>
-          <w:p>
-            <w:pPr>
-              <w:jc w:val="center"/>
-              <w:cnfStyle w:val="000000100000" w:firstRow="0" w:lastRow="0" w:firstColumn="0" w:lastColumn="0" w:oddVBand="0" w:evenVBand="0" w:oddHBand="1" w:evenHBand="0" w:firstRowFirstColumn="0" w:firstRowLastColumn="0" w:lastRowFirstColumn="0" w:lastRowLastColumn="0"/>
-              <w:rPr>
-                <w:b/>
-              </w:rPr>
-            </w:pPr>
-            <w:r>
-              <w:rPr>
-                <w:b/>
-              </w:rPr>
-              <w:t>Method</w:t>
-            </w:r>
-          </w:p>
-        </w:tc>
-        <w:tc>
-          <w:tcPr>
-            <w:tcW w:w="2114" w:type="dxa"/>
-          </w:tcPr>
-          <w:p>
-            <w:pPr>
-              <w:jc w:val="center"/>
-              <w:cnfStyle w:val="000000100000" w:firstRow="0" w:lastRow="0" w:firstColumn="0" w:lastColumn="0" w:oddVBand="0" w:evenVBand="0" w:oddHBand="1" w:evenHBand="0" w:firstRowFirstColumn="0" w:firstRowLastColumn="0" w:lastRowFirstColumn="0" w:lastRowLastColumn="0"/>
-              <w:rPr>
-                <w:b/>
-              </w:rPr>
-            </w:pPr>
-            <w:r>
-              <w:rPr>
-                <w:b/>
-              </w:rPr>
-              <w:t>Scenario</w:t>
-            </w:r>
-          </w:p>
-        </w:tc>
-        <w:tc>
-          <w:tcPr>
-            <w:tcW w:w="2114" w:type="dxa"/>
-          </w:tcPr>
-          <w:p>
-            <w:pPr>
-              <w:jc w:val="center"/>
-              <w:cnfStyle w:val="000000100000" w:firstRow="0" w:lastRow="0" w:firstColumn="0" w:lastColumn="0" w:oddVBand="0" w:evenVBand="0" w:oddHBand="1" w:evenHBand="0" w:firstRowFirstColumn="0" w:firstRowLastColumn="0" w:lastRowFirstColumn="0" w:lastRowLastColumn="0"/>
-              <w:rPr>
-                <w:b/>
-              </w:rPr>
-            </w:pPr>
-            <w:r>
-              <w:rPr>
-                <w:b/>
-              </w:rPr>
-              <w:t>Input</w:t>
-            </w:r>
-          </w:p>
-        </w:tc>
-        <w:tc>
-          <w:tcPr>
-            <w:tcW w:w="2114" w:type="dxa"/>
-          </w:tcPr>
-          <w:p>
-            <w:pPr>
-              <w:jc w:val="center"/>
-              <w:cnfStyle w:val="000000100000" w:firstRow="0" w:lastRow="0" w:firstColumn="0" w:lastColumn="0" w:oddVBand="0" w:evenVBand="0" w:oddHBand="1" w:evenHBand="0" w:firstRowFirstColumn="0" w:firstRowLastColumn="0" w:lastRowFirstColumn="0" w:lastRowLastColumn="0"/>
-              <w:rPr>
-                <w:b/>
-              </w:rPr>
-            </w:pPr>
-            <w:r>
-              <w:rPr>
-                <w:b/>
-              </w:rPr>
-              <w:t>Result</w:t>
-            </w:r>
-          </w:p>
-        </w:tc>
-      </w:tr>
-      <w:tr>
-        <w:tc>
-          <w:tcPr>
-            <w:cnfStyle w:val="001000000000" w:firstRow="0" w:lastRow="0" w:firstColumn="1" w:lastColumn="0" w:oddVBand="0" w:evenVBand="0" w:oddHBand="0" w:evenHBand="0" w:firstRowFirstColumn="0" w:firstRowLastColumn="0" w:lastRowFirstColumn="0" w:lastRowLastColumn="0"/>
-            <w:tcW w:w="2114" w:type="dxa"/>
-          </w:tcPr>
-          <w:p>
-            <w:pPr>
-              <w:jc w:val="center"/>
-            </w:pPr>
-            <w:r>
-              <w:t>MusicFolder</w:t>
-            </w:r>
-          </w:p>
-        </w:tc>
-        <w:tc>
-          <w:tcPr>
-            <w:tcW w:w="2114" w:type="dxa"/>
-          </w:tcPr>
-          <w:p>
-            <w:pPr>
-              <w:jc w:val="center"/>
-              <w:cnfStyle w:val="000000000000" w:firstRow="0" w:lastRow="0" w:firstColumn="0" w:lastColumn="0" w:oddVBand="0" w:evenVBand="0" w:oddHBand="0" w:evenHBand="0" w:firstRowFirstColumn="0" w:firstRowLastColumn="0" w:lastRowFirstColumn="0" w:lastRowLastColumn="0"/>
-            </w:pPr>
-            <w:r>
-              <w:t>sortSongsBy</w:t>
-            </w:r>
-            <w:r>
-              <w:t>Size</w:t>
-            </w:r>
-            <w:r>
-              <w:t>()</w:t>
-            </w:r>
-          </w:p>
-        </w:tc>
-        <w:tc>
-          <w:tcPr>
-            <w:tcW w:w="2114" w:type="dxa"/>
-          </w:tcPr>
-          <w:p>
-            <w:pPr>
-              <w:jc w:val="center"/>
-              <w:cnfStyle w:val="000000000000" w:firstRow="0" w:lastRow="0" w:firstColumn="0" w:lastColumn="0" w:oddVBand="0" w:evenVBand="0" w:oddHBand="0" w:evenHBand="0" w:firstRowFirstColumn="0" w:firstRowLastColumn="0" w:lastRowFirstColumn="0" w:lastRowLastColumn="0"/>
-              <w:rPr>
-                <w:b/>
-              </w:rPr>
-            </w:pPr>
-            <w:r>
-              <w:t>setupScenario2</w:t>
-            </w:r>
-          </w:p>
-        </w:tc>
-        <w:tc>
-          <w:tcPr>
-            <w:tcW w:w="2114" w:type="dxa"/>
-          </w:tcPr>
-          <w:p>
-            <w:pPr>
-              <w:cnfStyle w:val="000000000000" w:firstRow="0" w:lastRow="0" w:firstColumn="0" w:lastColumn="0" w:oddVBand="0" w:evenVBand="0" w:oddHBand="0" w:evenHBand="0" w:firstRowFirstColumn="0" w:firstRowLastColumn="0" w:lastRowFirstColumn="0" w:lastRowLastColumn="0"/>
-            </w:pPr>
-          </w:p>
-        </w:tc>
-        <w:tc>
-          <w:tcPr>
-            <w:tcW w:w="2114" w:type="dxa"/>
-          </w:tcPr>
-          <w:p>
-            <w:pPr>
-              <w:cnfStyle w:val="000000000000" w:firstRow="0" w:lastRow="0" w:firstColumn="0" w:lastColumn="0" w:oddVBand="0" w:evenVBand="0" w:oddHBand="0" w:evenHBand="0" w:firstRowFirstColumn="0" w:firstRowLastColumn="0" w:lastRowFirstColumn="0" w:lastRowLastColumn="0"/>
-            </w:pPr>
-          </w:p>
-        </w:tc>
-      </w:tr>
-    </w:tbl>
-    <w:p/>
-    <w:tbl>
-      <w:tblPr>
-        <w:tblStyle w:val="GridTable5Dark"/>
-        <w:tblW w:w="0" w:type="auto"/>
-        <w:tblLook w:val="04A0" w:firstRow="1" w:lastRow="0" w:firstColumn="1" w:lastColumn="0" w:noHBand="0" w:noVBand="1"/>
-      </w:tblPr>
-      <w:tblGrid>
-        <w:gridCol w:w="2114"/>
-        <w:gridCol w:w="2114"/>
-        <w:gridCol w:w="2114"/>
-        <w:gridCol w:w="2114"/>
-        <w:gridCol w:w="2114"/>
-      </w:tblGrid>
-      <w:tr>
-        <w:trPr>
-          <w:cnfStyle w:val="100000000000" w:firstRow="1" w:lastRow="0" w:firstColumn="0" w:lastColumn="0" w:oddVBand="0" w:evenVBand="0" w:oddHBand="0" w:evenHBand="0" w:firstRowFirstColumn="0" w:firstRowLastColumn="0" w:lastRowFirstColumn="0" w:lastRowLastColumn="0"/>
-        </w:trPr>
-        <w:tc>
-          <w:tcPr>
-            <w:cnfStyle w:val="001000000000" w:firstRow="0" w:lastRow="0" w:firstColumn="1" w:lastColumn="0" w:oddVBand="0" w:evenVBand="0" w:oddHBand="0" w:evenHBand="0" w:firstRowFirstColumn="0" w:firstRowLastColumn="0" w:lastRowFirstColumn="0" w:lastRowLastColumn="0"/>
-            <w:tcW w:w="10570" w:type="dxa"/>
-            <w:gridSpan w:val="5"/>
-          </w:tcPr>
-          <w:p>
-            <w:r>
-              <w:t xml:space="preserve">Test Objective: </w:t>
-            </w:r>
-          </w:p>
-        </w:tc>
-      </w:tr>
-      <w:tr>
-        <w:trPr>
-          <w:cnfStyle w:val="000000100000" w:firstRow="0" w:lastRow="0" w:firstColumn="0" w:lastColumn="0" w:oddVBand="0" w:evenVBand="0" w:oddHBand="1" w:evenHBand="0" w:firstRowFirstColumn="0" w:firstRowLastColumn="0" w:lastRowFirstColumn="0" w:lastRowLastColumn="0"/>
-        </w:trPr>
-        <w:tc>
-          <w:tcPr>
-            <w:cnfStyle w:val="001000000000" w:firstRow="0" w:lastRow="0" w:firstColumn="1" w:lastColumn="0" w:oddVBand="0" w:evenVBand="0" w:oddHBand="0" w:evenHBand="0" w:firstRowFirstColumn="0" w:firstRowLastColumn="0" w:lastRowFirstColumn="0" w:lastRowLastColumn="0"/>
-            <w:tcW w:w="2114" w:type="dxa"/>
-          </w:tcPr>
-          <w:p>
-            <w:pPr>
-              <w:jc w:val="center"/>
-              <w:rPr>
-                <w:b w:val="0"/>
-              </w:rPr>
-            </w:pPr>
-            <w:r>
-              <w:rPr>
-                <w:b w:val="0"/>
-              </w:rPr>
-              <w:t>Class</w:t>
-            </w:r>
-          </w:p>
-        </w:tc>
-        <w:tc>
-          <w:tcPr>
-            <w:tcW w:w="2114" w:type="dxa"/>
-          </w:tcPr>
-          <w:p>
-            <w:pPr>
-              <w:jc w:val="center"/>
-              <w:cnfStyle w:val="000000100000" w:firstRow="0" w:lastRow="0" w:firstColumn="0" w:lastColumn="0" w:oddVBand="0" w:evenVBand="0" w:oddHBand="1" w:evenHBand="0" w:firstRowFirstColumn="0" w:firstRowLastColumn="0" w:lastRowFirstColumn="0" w:lastRowLastColumn="0"/>
-              <w:rPr>
-                <w:b/>
-              </w:rPr>
-            </w:pPr>
-            <w:r>
-              <w:rPr>
-                <w:b/>
-              </w:rPr>
-              <w:t>Method</w:t>
-            </w:r>
-          </w:p>
-        </w:tc>
-        <w:tc>
-          <w:tcPr>
-            <w:tcW w:w="2114" w:type="dxa"/>
-          </w:tcPr>
-          <w:p>
-            <w:pPr>
-              <w:jc w:val="center"/>
-              <w:cnfStyle w:val="000000100000" w:firstRow="0" w:lastRow="0" w:firstColumn="0" w:lastColumn="0" w:oddVBand="0" w:evenVBand="0" w:oddHBand="1" w:evenHBand="0" w:firstRowFirstColumn="0" w:firstRowLastColumn="0" w:lastRowFirstColumn="0" w:lastRowLastColumn="0"/>
-              <w:rPr>
-                <w:b/>
-              </w:rPr>
-            </w:pPr>
-            <w:r>
-              <w:rPr>
-                <w:b/>
-              </w:rPr>
-              <w:t>Scenario</w:t>
-            </w:r>
-          </w:p>
-        </w:tc>
-        <w:tc>
-          <w:tcPr>
-            <w:tcW w:w="2114" w:type="dxa"/>
-          </w:tcPr>
-          <w:p>
-            <w:pPr>
-              <w:jc w:val="center"/>
-              <w:cnfStyle w:val="000000100000" w:firstRow="0" w:lastRow="0" w:firstColumn="0" w:lastColumn="0" w:oddVBand="0" w:evenVBand="0" w:oddHBand="1" w:evenHBand="0" w:firstRowFirstColumn="0" w:firstRowLastColumn="0" w:lastRowFirstColumn="0" w:lastRowLastColumn="0"/>
-              <w:rPr>
-                <w:b/>
-              </w:rPr>
-            </w:pPr>
-            <w:r>
-              <w:rPr>
-                <w:b/>
-              </w:rPr>
-              <w:t>Input</w:t>
-            </w:r>
-          </w:p>
-        </w:tc>
-        <w:tc>
-          <w:tcPr>
-            <w:tcW w:w="2114" w:type="dxa"/>
-          </w:tcPr>
-          <w:p>
-            <w:pPr>
-              <w:jc w:val="center"/>
-              <w:cnfStyle w:val="000000100000" w:firstRow="0" w:lastRow="0" w:firstColumn="0" w:lastColumn="0" w:oddVBand="0" w:evenVBand="0" w:oddHBand="1" w:evenHBand="0" w:firstRowFirstColumn="0" w:firstRowLastColumn="0" w:lastRowFirstColumn="0" w:lastRowLastColumn="0"/>
-              <w:rPr>
-                <w:b/>
-              </w:rPr>
-            </w:pPr>
-            <w:r>
-              <w:rPr>
-                <w:b/>
-              </w:rPr>
-              <w:t>Result</w:t>
-            </w:r>
-          </w:p>
-        </w:tc>
-      </w:tr>
-      <w:tr>
-        <w:tc>
-          <w:tcPr>
-            <w:cnfStyle w:val="001000000000" w:firstRow="0" w:lastRow="0" w:firstColumn="1" w:lastColumn="0" w:oddVBand="0" w:evenVBand="0" w:oddHBand="0" w:evenHBand="0" w:firstRowFirstColumn="0" w:firstRowLastColumn="0" w:lastRowFirstColumn="0" w:lastRowLastColumn="0"/>
-            <w:tcW w:w="2114" w:type="dxa"/>
-          </w:tcPr>
-          <w:p>
-            <w:pPr>
-              <w:jc w:val="center"/>
-            </w:pPr>
-            <w:r>
-              <w:t>MusicFolder</w:t>
-            </w:r>
-          </w:p>
-        </w:tc>
-        <w:tc>
-          <w:tcPr>
-            <w:tcW w:w="2114" w:type="dxa"/>
-          </w:tcPr>
-          <w:p>
-            <w:pPr>
-              <w:jc w:val="center"/>
-              <w:cnfStyle w:val="000000000000" w:firstRow="0" w:lastRow="0" w:firstColumn="0" w:lastColumn="0" w:oddVBand="0" w:evenVBand="0" w:oddHBand="0" w:evenHBand="0" w:firstRowFirstColumn="0" w:firstRowLastColumn="0" w:lastRowFirstColumn="0" w:lastRowLastColumn="0"/>
-            </w:pPr>
-            <w:r>
-              <w:t>sortSongsBy</w:t>
-            </w:r>
-            <w:r>
-              <w:t>Genre</w:t>
-            </w:r>
-            <w:r>
-              <w:t>()</w:t>
-            </w:r>
-          </w:p>
-        </w:tc>
-        <w:tc>
-          <w:tcPr>
-            <w:tcW w:w="2114" w:type="dxa"/>
-          </w:tcPr>
-          <w:p>
-            <w:pPr>
-              <w:jc w:val="center"/>
-              <w:cnfStyle w:val="000000000000" w:firstRow="0" w:lastRow="0" w:firstColumn="0" w:lastColumn="0" w:oddVBand="0" w:evenVBand="0" w:oddHBand="0" w:evenHBand="0" w:firstRowFirstColumn="0" w:firstRowLastColumn="0" w:lastRowFirstColumn="0" w:lastRowLastColumn="0"/>
-              <w:rPr>
-                <w:b/>
-              </w:rPr>
-            </w:pPr>
-            <w:r>
-              <w:t>setupScenario2</w:t>
-            </w:r>
-          </w:p>
-        </w:tc>
-        <w:tc>
-          <w:tcPr>
-            <w:tcW w:w="2114" w:type="dxa"/>
-          </w:tcPr>
-          <w:p>
-            <w:pPr>
-              <w:cnfStyle w:val="000000000000" w:firstRow="0" w:lastRow="0" w:firstColumn="0" w:lastColumn="0" w:oddVBand="0" w:evenVBand="0" w:oddHBand="0" w:evenHBand="0" w:firstRowFirstColumn="0" w:firstRowLastColumn="0" w:lastRowFirstColumn="0" w:lastRowLastColumn="0"/>
-            </w:pPr>
-          </w:p>
-        </w:tc>
-        <w:tc>
-          <w:tcPr>
-            <w:tcW w:w="2114" w:type="dxa"/>
-          </w:tcPr>
-          <w:p>
-            <w:pPr>
-              <w:cnfStyle w:val="000000000000" w:firstRow="0" w:lastRow="0" w:firstColumn="0" w:lastColumn="0" w:oddVBand="0" w:evenVBand="0" w:oddHBand="0" w:evenHBand="0" w:firstRowFirstColumn="0" w:firstRowLastColumn="0" w:lastRowFirstColumn="0" w:lastRowLastColumn="0"/>
-            </w:pPr>
-          </w:p>
-        </w:tc>
-      </w:tr>
-    </w:tbl>
-    <w:p/>
+    <w:p>
+      <w:pPr>
+        <w:jc w:val="center"/>
+      </w:pPr>
+    </w:p>
     <w:sectPr>
       <w:type w:val="continuous"/>
       <w:pgSz w:w="12240" w:h="15840"/>
-      <w:pgMar w:top="680" w:right="1040" w:bottom="280" w:left="620" w:header="720" w:footer="720" w:gutter="0"/>
+      <w:pgMar w:top="720" w:right="720" w:bottom="720" w:left="720" w:header="720" w:footer="720" w:gutter="0"/>
       <w:cols w:space="720"/>
+      <w:docGrid w:linePitch="299"/>
     </w:sectPr>
   </w:body>
 </w:document>
@@ -8336,7 +8693,7 @@
 </file>
 
 <file path=customXml/itemProps1.xml><?xml version="1.0" encoding="utf-8"?>
-<ds:datastoreItem xmlns:ds="http://schemas.openxmlformats.org/officeDocument/2006/customXml" ds:itemID="{82AFBF5A-4554-4CAA-A29C-36A894159AB9}">
+<ds:datastoreItem xmlns:ds="http://schemas.openxmlformats.org/officeDocument/2006/customXml" ds:itemID="{9249B1E4-8B37-4448-BEA6-46E8ECBDC205}">
   <ds:schemaRefs>
     <ds:schemaRef ds:uri="http://schemas.openxmlformats.org/officeDocument/2006/bibliography"/>
   </ds:schemaRefs>

</xml_diff>

<commit_message>
Since the method that allows to remove a music folder from the linked list does not returns any value, the output has been updated from the requirement
</commit_message>
<xml_diff>
--- a/Documentation.docx
+++ b/Documentation.docx
@@ -16,25 +16,7 @@
           <w:bCs/>
           <w:lang w:val="es-CO"/>
         </w:rPr>
-        <w:t xml:space="preserve">Daniel Alejandro </w:t>
-      </w:r>
-      <w:proofErr w:type="spellStart"/>
-      <w:r>
-        <w:rPr>
-          <w:b/>
-          <w:bCs/>
-          <w:lang w:val="es-CO"/>
-        </w:rPr>
-        <w:t>Fernandez</w:t>
-      </w:r>
-      <w:proofErr w:type="spellEnd"/>
-      <w:r>
-        <w:rPr>
-          <w:b/>
-          <w:bCs/>
-          <w:lang w:val="es-CO"/>
-        </w:rPr>
-        <w:t xml:space="preserve"> Robles</w:t>
+        <w:t>Daniel Alejandro Fernandez Robles</w:t>
       </w:r>
       <w:r>
         <w:rPr>
@@ -159,7 +141,7 @@
     </w:p>
     <w:tbl>
       <w:tblPr>
-        <w:tblStyle w:val="GridTable5Dark"/>
+        <w:tblStyle w:val="Tablaconcuadrcula5oscura"/>
         <w:tblW w:w="10975" w:type="dxa"/>
         <w:tblLook w:val="04A0" w:firstRow="1" w:lastRow="0" w:firstColumn="1" w:lastColumn="0" w:noHBand="0" w:noVBand="1"/>
       </w:tblPr>
@@ -434,7 +416,7 @@
     </w:p>
     <w:tbl>
       <w:tblPr>
-        <w:tblStyle w:val="GridTable5Dark"/>
+        <w:tblStyle w:val="Tablaconcuadrcula5oscura"/>
         <w:tblW w:w="10975" w:type="dxa"/>
         <w:tblLook w:val="04A0" w:firstRow="1" w:lastRow="0" w:firstColumn="1" w:lastColumn="0" w:noHBand="0" w:noVBand="1"/>
       </w:tblPr>
@@ -702,7 +684,7 @@
     </w:p>
     <w:tbl>
       <w:tblPr>
-        <w:tblStyle w:val="GridTable5Dark"/>
+        <w:tblStyle w:val="Tablaconcuadrcula5oscura"/>
         <w:tblW w:w="10975" w:type="dxa"/>
         <w:tblLook w:val="04A0" w:firstRow="1" w:lastRow="0" w:firstColumn="1" w:lastColumn="0" w:noHBand="0" w:noVBand="1"/>
       </w:tblPr>
@@ -956,7 +938,7 @@
               <w:rPr>
                 <w:rFonts w:asciiTheme="minorHAnsi" w:hAnsiTheme="minorHAnsi" w:cstheme="minorBidi"/>
               </w:rPr>
-              <w:t>A Boolean value that indicates whether the music folder was removed from the libraries</w:t>
+              <w:t>None</w:t>
             </w:r>
           </w:p>
         </w:tc>
@@ -973,7 +955,7 @@
     </w:p>
     <w:tbl>
       <w:tblPr>
-        <w:tblStyle w:val="GridTable5Dark"/>
+        <w:tblStyle w:val="Tablaconcuadrcula5oscura"/>
         <w:tblW w:w="10975" w:type="dxa"/>
         <w:tblLook w:val="04A0" w:firstRow="1" w:lastRow="0" w:firstColumn="1" w:lastColumn="0" w:noHBand="0" w:noVBand="1"/>
       </w:tblPr>
@@ -1261,7 +1243,7 @@
     </w:p>
     <w:tbl>
       <w:tblPr>
-        <w:tblStyle w:val="GridTable5Dark"/>
+        <w:tblStyle w:val="Tablaconcuadrcula5oscura"/>
         <w:tblW w:w="10975" w:type="dxa"/>
         <w:tblLook w:val="04A0" w:firstRow="1" w:lastRow="0" w:firstColumn="1" w:lastColumn="0" w:noHBand="0" w:noVBand="1"/>
       </w:tblPr>
@@ -1468,7 +1450,7 @@
     </w:p>
     <w:tbl>
       <w:tblPr>
-        <w:tblStyle w:val="GridTable5Dark"/>
+        <w:tblStyle w:val="Tablaconcuadrcula5oscura"/>
         <w:tblW w:w="10975" w:type="dxa"/>
         <w:tblLook w:val="04A0" w:firstRow="1" w:lastRow="0" w:firstColumn="1" w:lastColumn="0" w:noHBand="0" w:noVBand="1"/>
       </w:tblPr>
@@ -1886,7 +1868,7 @@
     <w:p/>
     <w:p>
       <w:pPr>
-        <w:pStyle w:val="Heading2"/>
+        <w:pStyle w:val="Ttulo2"/>
         <w:jc w:val="center"/>
         <w:rPr>
           <w:rFonts w:asciiTheme="minorHAnsi" w:hAnsiTheme="minorHAnsi" w:cstheme="minorHAnsi"/>
@@ -1899,7 +1881,7 @@
     </w:p>
     <w:p>
       <w:pPr>
-        <w:pStyle w:val="Heading2"/>
+        <w:pStyle w:val="Ttulo2"/>
         <w:rPr>
           <w:rFonts w:asciiTheme="minorHAnsi" w:hAnsiTheme="minorHAnsi" w:cstheme="minorHAnsi"/>
           <w:b/>
@@ -1912,7 +1894,7 @@
     <w:p/>
     <w:p>
       <w:pPr>
-        <w:pStyle w:val="Heading2"/>
+        <w:pStyle w:val="Ttulo2"/>
         <w:jc w:val="center"/>
         <w:rPr>
           <w:rFonts w:asciiTheme="minorHAnsi" w:hAnsiTheme="minorHAnsi" w:cstheme="minorHAnsi"/>
@@ -1961,10 +1943,12 @@
       <w:r>
         <w:t>(Scenarios Setting)</w:t>
       </w:r>
+      <w:bookmarkStart w:id="0" w:name="_GoBack"/>
+      <w:bookmarkEnd w:id="0"/>
     </w:p>
     <w:tbl>
       <w:tblPr>
-        <w:tblStyle w:val="GridTable5Dark"/>
+        <w:tblStyle w:val="Tablaconcuadrcula5oscura"/>
         <w:tblW w:w="11065" w:type="dxa"/>
         <w:tblLook w:val="04A0" w:firstRow="1" w:lastRow="0" w:firstColumn="1" w:lastColumn="0" w:noHBand="0" w:noVBand="1"/>
       </w:tblPr>
@@ -2505,10 +2489,7 @@
               <w:jc w:val="center"/>
             </w:pPr>
             <w:r>
-              <w:t>setupScenario</w:t>
-            </w:r>
-            <w:r>
-              <w:t>1</w:t>
+              <w:t>setupScenario1</w:t>
             </w:r>
           </w:p>
         </w:tc>
@@ -2603,13 +2584,7 @@
                                     <w:rPr>
                                       <w:u w:val="single"/>
                                     </w:rPr>
-                                    <w:t>:</w:t>
-                                  </w:r>
-                                  <w:r>
-                                    <w:rPr>
-                                      <w:u w:val="single"/>
-                                    </w:rPr>
-                                    <w:t>MusicFolder</w:t>
+                                    <w:t>:MusicFolder</w:t>
                                   </w:r>
                                 </w:p>
                                 <w:p>
@@ -2658,13 +2633,7 @@
                               <w:rPr>
                                 <w:u w:val="single"/>
                               </w:rPr>
-                              <w:t>:</w:t>
-                            </w:r>
-                            <w:r>
-                              <w:rPr>
-                                <w:u w:val="single"/>
-                              </w:rPr>
-                              <w:t>MusicFolder</w:t>
+                              <w:t>:MusicFolder</w:t>
                             </w:r>
                           </w:p>
                           <w:p>
@@ -2961,10 +2930,7 @@
               <w:jc w:val="center"/>
             </w:pPr>
             <w:r>
-              <w:t>setupScenario</w:t>
-            </w:r>
-            <w:r>
-              <w:t>2</w:t>
+              <w:t>setupScenario2</w:t>
             </w:r>
           </w:p>
         </w:tc>
@@ -3410,10 +3376,7 @@
       </w:tr>
     </w:tbl>
     <w:p/>
-    <w:p>
-      <w:bookmarkStart w:id="0" w:name="_GoBack"/>
-      <w:bookmarkEnd w:id="0"/>
-    </w:p>
+    <w:p/>
     <w:p>
       <w:pPr>
         <w:jc w:val="center"/>
@@ -3447,7 +3410,7 @@
     </w:p>
     <w:tbl>
       <w:tblPr>
-        <w:tblStyle w:val="GridTable5Dark"/>
+        <w:tblStyle w:val="Tablaconcuadrcula5oscura"/>
         <w:tblW w:w="11065" w:type="dxa"/>
         <w:tblLook w:val="04A0" w:firstRow="1" w:lastRow="0" w:firstColumn="1" w:lastColumn="0" w:noHBand="0" w:noVBand="1"/>
       </w:tblPr>
@@ -3476,10 +3439,7 @@
               <w:t>This test verifies a Song be created successfully when a valid path and audio format are delivered as parameters</w:t>
             </w:r>
             <w:r>
-              <w:t xml:space="preserve"> </w:t>
-            </w:r>
-            <w:r>
-              <w:t>in the constructor.</w:t>
+              <w:t xml:space="preserve"> in the constructor.</w:t>
             </w:r>
           </w:p>
         </w:tc>
@@ -3674,7 +3634,7 @@
     <w:p/>
     <w:tbl>
       <w:tblPr>
-        <w:tblStyle w:val="GridTable5Dark"/>
+        <w:tblStyle w:val="Tablaconcuadrcula5oscura"/>
         <w:tblW w:w="11065" w:type="dxa"/>
         <w:tblLook w:val="04A0" w:firstRow="1" w:lastRow="0" w:firstColumn="1" w:lastColumn="0" w:noHBand="0" w:noVBand="1"/>
       </w:tblPr>
@@ -3727,10 +3687,7 @@
               <w:t>audio format are delivered as parameters</w:t>
             </w:r>
             <w:r>
-              <w:t xml:space="preserve"> </w:t>
-            </w:r>
-            <w:r>
-              <w:t>in the constructor.</w:t>
+              <w:t xml:space="preserve"> in the constructor.</w:t>
             </w:r>
           </w:p>
         </w:tc>
@@ -3941,7 +3898,7 @@
     <w:p/>
     <w:tbl>
       <w:tblPr>
-        <w:tblStyle w:val="GridTable5Dark"/>
+        <w:tblStyle w:val="Tablaconcuadrcula5oscura"/>
         <w:tblW w:w="11065" w:type="dxa"/>
         <w:tblLook w:val="04A0" w:firstRow="1" w:lastRow="0" w:firstColumn="1" w:lastColumn="0" w:noHBand="0" w:noVBand="1"/>
       </w:tblPr>
@@ -4189,10 +4146,7 @@
               <w:t>testfile.txt</w:t>
             </w:r>
             <w:r>
-              <w:t xml:space="preserve"> is not a valid</w:t>
-            </w:r>
-            <w:r>
-              <w:t xml:space="preserve"> audio format.</w:t>
+              <w:t xml:space="preserve"> is not a valid audio format.</w:t>
             </w:r>
           </w:p>
         </w:tc>
@@ -4201,7 +4155,7 @@
     <w:p/>
     <w:tbl>
       <w:tblPr>
-        <w:tblStyle w:val="GridTable5Dark"/>
+        <w:tblStyle w:val="Tablaconcuadrcula5oscura"/>
         <w:tblW w:w="11065" w:type="dxa"/>
         <w:tblLook w:val="04A0" w:firstRow="1" w:lastRow="0" w:firstColumn="1" w:lastColumn="0" w:noHBand="0" w:noVBand="1"/>
       </w:tblPr>
@@ -4420,16 +4374,7 @@
               <w:cnfStyle w:val="000000000000" w:firstRow="0" w:lastRow="0" w:firstColumn="0" w:lastColumn="0" w:oddVBand="0" w:evenVBand="0" w:oddHBand="0" w:evenHBand="0" w:firstRowFirstColumn="0" w:firstRowLastColumn="0" w:lastRowFirstColumn="0" w:lastRowLastColumn="0"/>
             </w:pPr>
             <w:r>
-              <w:t>The music folder was</w:t>
-            </w:r>
-            <w:r>
-              <w:t>n’t</w:t>
-            </w:r>
-            <w:r>
-              <w:t xml:space="preserve"> created successfully</w:t>
-            </w:r>
-            <w:r>
-              <w:t xml:space="preserve"> due to </w:t>
+              <w:t xml:space="preserve">The music folder wasn’t created successfully due to </w:t>
             </w:r>
             <w:r>
               <w:t>"idonotexist"</w:t>
@@ -4446,7 +4391,7 @@
     <w:p/>
     <w:tbl>
       <w:tblPr>
-        <w:tblStyle w:val="GridTable5Dark"/>
+        <w:tblStyle w:val="Tablaconcuadrcula5oscura"/>
         <w:tblW w:w="11065" w:type="dxa"/>
         <w:tblLook w:val="04A0" w:firstRow="1" w:lastRow="0" w:firstColumn="1" w:lastColumn="0" w:noHBand="0" w:noVBand="1"/>
       </w:tblPr>
@@ -4669,7 +4614,7 @@
     <w:p/>
     <w:tbl>
       <w:tblPr>
-        <w:tblStyle w:val="GridTable5Dark"/>
+        <w:tblStyle w:val="Tablaconcuadrcula5oscura"/>
         <w:tblW w:w="11065" w:type="dxa"/>
         <w:tblLook w:val="04A0" w:firstRow="1" w:lastRow="0" w:firstColumn="1" w:lastColumn="0" w:noHBand="0" w:noVBand="1"/>
       </w:tblPr>
@@ -4695,25 +4640,7 @@
               <w:t xml:space="preserve">Test Objective: </w:t>
             </w:r>
             <w:r>
-              <w:t xml:space="preserve">This test verifies a MusicFolder does not be created successfully when a </w:t>
-            </w:r>
-            <w:r>
-              <w:t xml:space="preserve">valid </w:t>
-            </w:r>
-            <w:r>
-              <w:t xml:space="preserve">folder path </w:t>
-            </w:r>
-            <w:r>
-              <w:t xml:space="preserve">without mp3 files </w:t>
-            </w:r>
-            <w:r>
-              <w:t>is give</w:t>
-            </w:r>
-            <w:r>
-              <w:t>n</w:t>
-            </w:r>
-            <w:r>
-              <w:t xml:space="preserve"> as parameter in the constructor.</w:t>
+              <w:t>This test verifies a MusicFolder does not be created successfully when a valid folder path without mp3 files is given as parameter in the constructor.</w:t>
             </w:r>
           </w:p>
         </w:tc>
@@ -4900,19 +4827,7 @@
               <w:cnfStyle w:val="000000000000" w:firstRow="0" w:lastRow="0" w:firstColumn="0" w:lastColumn="0" w:oddVBand="0" w:evenVBand="0" w:oddHBand="0" w:evenHBand="0" w:firstRowFirstColumn="0" w:firstRowLastColumn="0" w:lastRowFirstColumn="0" w:lastRowLastColumn="0"/>
             </w:pPr>
             <w:r>
-              <w:t xml:space="preserve">The music folder wasn’t created successfully due to </w:t>
-            </w:r>
-            <w:r>
-              <w:t>test-&gt;model</w:t>
-            </w:r>
-            <w:r>
-              <w:t xml:space="preserve"> is a folder that doesn’t </w:t>
-            </w:r>
-            <w:r>
-              <w:t>have mp3 files inside</w:t>
-            </w:r>
-            <w:r>
-              <w:t>.</w:t>
+              <w:t>The music folder wasn’t created successfully due to test-&gt;model is a folder that doesn’t have mp3 files inside.</w:t>
             </w:r>
           </w:p>
         </w:tc>
@@ -4921,7 +4836,7 @@
     <w:p/>
     <w:tbl>
       <w:tblPr>
-        <w:tblStyle w:val="GridTable5Dark"/>
+        <w:tblStyle w:val="Tablaconcuadrcula5oscura"/>
         <w:tblW w:w="11065" w:type="dxa"/>
         <w:tblLook w:val="04A0" w:firstRow="1" w:lastRow="0" w:firstColumn="1" w:lastColumn="0" w:noHBand="0" w:noVBand="1"/>
       </w:tblPr>
@@ -5105,10 +5020,7 @@
               </w:rPr>
             </w:pPr>
             <w:r>
-              <w:t>setupScenario</w:t>
-            </w:r>
-            <w:r>
-              <w:t>2</w:t>
+              <w:t>setupScenario2</w:t>
             </w:r>
           </w:p>
         </w:tc>
@@ -5145,7 +5057,7 @@
     <w:p/>
     <w:tbl>
       <w:tblPr>
-        <w:tblStyle w:val="GridTable5Dark"/>
+        <w:tblStyle w:val="Tablaconcuadrcula5oscura"/>
         <w:tblW w:w="11065" w:type="dxa"/>
         <w:tblLook w:val="04A0" w:firstRow="1" w:lastRow="0" w:firstColumn="1" w:lastColumn="0" w:noHBand="0" w:noVBand="1"/>
       </w:tblPr>
@@ -5358,7 +5270,7 @@
     <w:p/>
     <w:tbl>
       <w:tblPr>
-        <w:tblStyle w:val="GridTable5Dark"/>
+        <w:tblStyle w:val="Tablaconcuadrcula5oscura"/>
         <w:tblW w:w="11065" w:type="dxa"/>
         <w:tblLook w:val="04A0" w:firstRow="1" w:lastRow="0" w:firstColumn="1" w:lastColumn="0" w:noHBand="0" w:noVBand="1"/>
       </w:tblPr>
@@ -5384,19 +5296,7 @@
               <w:t xml:space="preserve">Test Objective: </w:t>
             </w:r>
             <w:r>
-              <w:t>This test verifies if the method sortSongsBy</w:t>
-            </w:r>
-            <w:r>
-              <w:t>Album</w:t>
-            </w:r>
-            <w:r>
-              <w:t xml:space="preserve">() returns a songs array sorted by </w:t>
-            </w:r>
-            <w:r>
-              <w:t>album</w:t>
-            </w:r>
-            <w:r>
-              <w:t>.</w:t>
+              <w:t>This test verifies if the method sortSongsByAlbum() returns a songs array sorted by album.</w:t>
             </w:r>
           </w:p>
         </w:tc>
@@ -5531,13 +5431,7 @@
               <w:cnfStyle w:val="000000000000" w:firstRow="0" w:lastRow="0" w:firstColumn="0" w:lastColumn="0" w:oddVBand="0" w:evenVBand="0" w:oddHBand="0" w:evenHBand="0" w:firstRowFirstColumn="0" w:firstRowLastColumn="0" w:lastRowFirstColumn="0" w:lastRowLastColumn="0"/>
             </w:pPr>
             <w:r>
-              <w:t>sortSongsBy</w:t>
-            </w:r>
-            <w:r>
-              <w:t>Album</w:t>
-            </w:r>
-            <w:r>
-              <w:t>()</w:t>
+              <w:t>sortSongsByAlbum()</w:t>
             </w:r>
           </w:p>
         </w:tc>
@@ -5580,13 +5474,7 @@
               <w:cnfStyle w:val="000000000000" w:firstRow="0" w:lastRow="0" w:firstColumn="0" w:lastColumn="0" w:oddVBand="0" w:evenVBand="0" w:oddHBand="0" w:evenHBand="0" w:firstRowFirstColumn="0" w:firstRowLastColumn="0" w:lastRowFirstColumn="0" w:lastRowLastColumn="0"/>
             </w:pPr>
             <w:r>
-              <w:t xml:space="preserve">The list is sorted by </w:t>
-            </w:r>
-            <w:r>
-              <w:t>album</w:t>
-            </w:r>
-            <w:r>
-              <w:t>.</w:t>
+              <w:t>The list is sorted by album.</w:t>
             </w:r>
           </w:p>
         </w:tc>
@@ -5595,7 +5483,7 @@
     <w:p/>
     <w:tbl>
       <w:tblPr>
-        <w:tblStyle w:val="GridTable5Dark"/>
+        <w:tblStyle w:val="Tablaconcuadrcula5oscura"/>
         <w:tblW w:w="11065" w:type="dxa"/>
         <w:tblLook w:val="04A0" w:firstRow="1" w:lastRow="0" w:firstColumn="1" w:lastColumn="0" w:noHBand="0" w:noVBand="1"/>
       </w:tblPr>
@@ -5621,19 +5509,7 @@
               <w:t xml:space="preserve">Test Objective: </w:t>
             </w:r>
             <w:r>
-              <w:t>This test verifies if the method sortSongsBy</w:t>
-            </w:r>
-            <w:r>
-              <w:t>Size</w:t>
-            </w:r>
-            <w:r>
-              <w:t xml:space="preserve">() returns a songs array sorted by </w:t>
-            </w:r>
-            <w:r>
-              <w:t>size</w:t>
-            </w:r>
-            <w:r>
-              <w:t>.</w:t>
+              <w:t>This test verifies if the method sortSongsBySize() returns a songs array sorted by size.</w:t>
             </w:r>
           </w:p>
         </w:tc>
@@ -5768,13 +5644,7 @@
               <w:cnfStyle w:val="000000000000" w:firstRow="0" w:lastRow="0" w:firstColumn="0" w:lastColumn="0" w:oddVBand="0" w:evenVBand="0" w:oddHBand="0" w:evenHBand="0" w:firstRowFirstColumn="0" w:firstRowLastColumn="0" w:lastRowFirstColumn="0" w:lastRowLastColumn="0"/>
             </w:pPr>
             <w:r>
-              <w:t>sortSongsBy</w:t>
-            </w:r>
-            <w:r>
-              <w:t>Size</w:t>
-            </w:r>
-            <w:r>
-              <w:t>()</w:t>
+              <w:t>sortSongsBySize()</w:t>
             </w:r>
           </w:p>
         </w:tc>
@@ -5817,13 +5687,7 @@
               <w:cnfStyle w:val="000000000000" w:firstRow="0" w:lastRow="0" w:firstColumn="0" w:lastColumn="0" w:oddVBand="0" w:evenVBand="0" w:oddHBand="0" w:evenHBand="0" w:firstRowFirstColumn="0" w:firstRowLastColumn="0" w:lastRowFirstColumn="0" w:lastRowLastColumn="0"/>
             </w:pPr>
             <w:r>
-              <w:t xml:space="preserve">The list is sorted by </w:t>
-            </w:r>
-            <w:r>
-              <w:t>size</w:t>
-            </w:r>
-            <w:r>
-              <w:t>.</w:t>
+              <w:t>The list is sorted by size.</w:t>
             </w:r>
           </w:p>
         </w:tc>
@@ -5832,7 +5696,7 @@
     <w:p/>
     <w:tbl>
       <w:tblPr>
-        <w:tblStyle w:val="GridTable5Dark"/>
+        <w:tblStyle w:val="Tablaconcuadrcula5oscura"/>
         <w:tblW w:w="11065" w:type="dxa"/>
         <w:tblLook w:val="04A0" w:firstRow="1" w:lastRow="0" w:firstColumn="1" w:lastColumn="0" w:noHBand="0" w:noVBand="1"/>
       </w:tblPr>
@@ -5858,19 +5722,7 @@
               <w:t xml:space="preserve">Test Objective: </w:t>
             </w:r>
             <w:r>
-              <w:t>This test verifies if the method sortSongsBy</w:t>
-            </w:r>
-            <w:r>
-              <w:t>Genre</w:t>
-            </w:r>
-            <w:r>
-              <w:t xml:space="preserve">() returns a songs array sorted by </w:t>
-            </w:r>
-            <w:r>
-              <w:t>genre</w:t>
-            </w:r>
-            <w:r>
-              <w:t>.</w:t>
+              <w:t>This test verifies if the method sortSongsByGenre() returns a songs array sorted by genre.</w:t>
             </w:r>
           </w:p>
         </w:tc>
@@ -6005,13 +5857,7 @@
               <w:cnfStyle w:val="000000000000" w:firstRow="0" w:lastRow="0" w:firstColumn="0" w:lastColumn="0" w:oddVBand="0" w:evenVBand="0" w:oddHBand="0" w:evenHBand="0" w:firstRowFirstColumn="0" w:firstRowLastColumn="0" w:lastRowFirstColumn="0" w:lastRowLastColumn="0"/>
             </w:pPr>
             <w:r>
-              <w:t>sortSongsBy</w:t>
-            </w:r>
-            <w:r>
-              <w:t>Genre</w:t>
-            </w:r>
-            <w:r>
-              <w:t>()</w:t>
+              <w:t>sortSongsByGenre()</w:t>
             </w:r>
           </w:p>
         </w:tc>
@@ -6054,13 +5900,7 @@
               <w:cnfStyle w:val="000000000000" w:firstRow="0" w:lastRow="0" w:firstColumn="0" w:lastColumn="0" w:oddVBand="0" w:evenVBand="0" w:oddHBand="0" w:evenHBand="0" w:firstRowFirstColumn="0" w:firstRowLastColumn="0" w:lastRowFirstColumn="0" w:lastRowLastColumn="0"/>
             </w:pPr>
             <w:r>
-              <w:t xml:space="preserve">The list is sorted by </w:t>
-            </w:r>
-            <w:r>
-              <w:t>genre</w:t>
-            </w:r>
-            <w:r>
-              <w:t>.</w:t>
+              <w:t>The list is sorted by genre.</w:t>
             </w:r>
           </w:p>
         </w:tc>
@@ -6069,7 +5909,7 @@
     <w:p/>
     <w:tbl>
       <w:tblPr>
-        <w:tblStyle w:val="GridTable5Dark"/>
+        <w:tblStyle w:val="Tablaconcuadrcula5oscura"/>
         <w:tblW w:w="11065" w:type="dxa"/>
         <w:tblLook w:val="04A0" w:firstRow="1" w:lastRow="0" w:firstColumn="1" w:lastColumn="0" w:noHBand="0" w:noVBand="1"/>
       </w:tblPr>
@@ -6095,19 +5935,7 @@
               <w:t xml:space="preserve">Test Objective: </w:t>
             </w:r>
             <w:r>
-              <w:t>This test verifies if the method sortSongsBy</w:t>
-            </w:r>
-            <w:r>
-              <w:t>Artist</w:t>
-            </w:r>
-            <w:r>
-              <w:t xml:space="preserve">() returns a songs array sorted by </w:t>
-            </w:r>
-            <w:r>
-              <w:t>artist</w:t>
-            </w:r>
-            <w:r>
-              <w:t>.</w:t>
+              <w:t>This test verifies if the method sortSongsByArtist() returns a songs array sorted by artist.</w:t>
             </w:r>
           </w:p>
         </w:tc>
@@ -6242,13 +6070,7 @@
               <w:cnfStyle w:val="000000000000" w:firstRow="0" w:lastRow="0" w:firstColumn="0" w:lastColumn="0" w:oddVBand="0" w:evenVBand="0" w:oddHBand="0" w:evenHBand="0" w:firstRowFirstColumn="0" w:firstRowLastColumn="0" w:lastRowFirstColumn="0" w:lastRowLastColumn="0"/>
             </w:pPr>
             <w:r>
-              <w:t>sortSongsBy</w:t>
-            </w:r>
-            <w:r>
-              <w:t>Artist</w:t>
-            </w:r>
-            <w:r>
-              <w:t>()</w:t>
+              <w:t>sortSongsByArtist()</w:t>
             </w:r>
           </w:p>
         </w:tc>
@@ -6291,13 +6113,7 @@
               <w:cnfStyle w:val="000000000000" w:firstRow="0" w:lastRow="0" w:firstColumn="0" w:lastColumn="0" w:oddVBand="0" w:evenVBand="0" w:oddHBand="0" w:evenHBand="0" w:firstRowFirstColumn="0" w:firstRowLastColumn="0" w:lastRowFirstColumn="0" w:lastRowLastColumn="0"/>
             </w:pPr>
             <w:r>
-              <w:t xml:space="preserve">The list is sorted by </w:t>
-            </w:r>
-            <w:r>
-              <w:t>artist</w:t>
-            </w:r>
-            <w:r>
-              <w:t>.</w:t>
+              <w:t>The list is sorted by artist.</w:t>
             </w:r>
           </w:p>
         </w:tc>
@@ -7580,7 +7396,7 @@
       </w:pPr>
     </w:pPrDefault>
   </w:docDefaults>
-  <w:latentStyles w:defLockedState="0" w:defUIPriority="99" w:defSemiHidden="0" w:defUnhideWhenUsed="0" w:defQFormat="0" w:count="375">
+  <w:latentStyles w:defLockedState="0" w:defUIPriority="99" w:defSemiHidden="0" w:defUnhideWhenUsed="0" w:defQFormat="0" w:count="376">
     <w:lsdException w:name="Normal" w:uiPriority="0" w:qFormat="1"/>
     <w:lsdException w:name="heading 1" w:uiPriority="9" w:qFormat="1"/>
     <w:lsdException w:name="heading 2" w:semiHidden="1" w:uiPriority="9" w:unhideWhenUsed="1" w:qFormat="1"/>
@@ -7686,7 +7502,6 @@
     <w:lsdException w:name="HTML Sample" w:semiHidden="1" w:unhideWhenUsed="1"/>
     <w:lsdException w:name="HTML Typewriter" w:semiHidden="1" w:unhideWhenUsed="1"/>
     <w:lsdException w:name="HTML Variable" w:semiHidden="1" w:unhideWhenUsed="1"/>
-    <w:lsdException w:name="Normal Table" w:semiHidden="1" w:unhideWhenUsed="1"/>
     <w:lsdException w:name="annotation subject" w:semiHidden="1" w:unhideWhenUsed="1"/>
     <w:lsdException w:name="No List" w:semiHidden="1" w:unhideWhenUsed="1"/>
     <w:lsdException w:name="Outline List 1" w:semiHidden="1" w:unhideWhenUsed="1"/>
@@ -7733,10 +7548,8 @@
     <w:lsdException w:name="Table Subtle 2" w:semiHidden="1" w:unhideWhenUsed="1"/>
     <w:lsdException w:name="Table Web 1" w:semiHidden="1" w:unhideWhenUsed="1"/>
     <w:lsdException w:name="Table Web 2" w:semiHidden="1" w:unhideWhenUsed="1"/>
-    <w:lsdException w:name="Table Web 3" w:semiHidden="1" w:unhideWhenUsed="1"/>
     <w:lsdException w:name="Balloon Text" w:semiHidden="1" w:unhideWhenUsed="1"/>
     <w:lsdException w:name="Table Grid" w:uiPriority="39"/>
-    <w:lsdException w:name="Table Theme" w:semiHidden="1" w:unhideWhenUsed="1"/>
     <w:lsdException w:name="Placeholder Text" w:semiHidden="1"/>
     <w:lsdException w:name="No Spacing" w:uiPriority="1" w:qFormat="1"/>
     <w:lsdException w:name="Light Shading" w:uiPriority="60"/>
@@ -7956,6 +7769,7 @@
     <w:lsdException w:name="Smart Hyperlink" w:semiHidden="1" w:unhideWhenUsed="1"/>
     <w:lsdException w:name="Hashtag" w:semiHidden="1" w:unhideWhenUsed="1"/>
     <w:lsdException w:name="Unresolved Mention" w:semiHidden="1" w:unhideWhenUsed="1"/>
+    <w:lsdException w:name="Smart Link" w:semiHidden="1" w:unhideWhenUsed="1"/>
   </w:latentStyles>
   <w:style w:type="paragraph" w:default="1" w:styleId="Normal">
     <w:name w:val="Normal"/>
@@ -7965,11 +7779,11 @@
       <w:lang w:bidi="en-US"/>
     </w:rPr>
   </w:style>
-  <w:style w:type="paragraph" w:styleId="Heading2">
+  <w:style w:type="paragraph" w:styleId="Ttulo2">
     <w:name w:val="heading 2"/>
     <w:basedOn w:val="Normal"/>
     <w:next w:val="Normal"/>
-    <w:link w:val="Heading2Char"/>
+    <w:link w:val="Ttulo2Car"/>
     <w:uiPriority w:val="9"/>
     <w:unhideWhenUsed/>
     <w:qFormat/>
@@ -7987,13 +7801,13 @@
       <w:szCs w:val="26"/>
     </w:rPr>
   </w:style>
-  <w:style w:type="character" w:default="1" w:styleId="DefaultParagraphFont">
+  <w:style w:type="character" w:default="1" w:styleId="Fuentedeprrafopredeter">
     <w:name w:val="Default Paragraph Font"/>
     <w:uiPriority w:val="1"/>
     <w:semiHidden/>
     <w:unhideWhenUsed/>
   </w:style>
-  <w:style w:type="table" w:default="1" w:styleId="TableNormal">
+  <w:style w:type="table" w:default="1" w:styleId="Tablanormal">
     <w:name w:val="Normal Table"/>
     <w:uiPriority w:val="99"/>
     <w:semiHidden/>
@@ -8008,7 +7822,7 @@
       </w:tblCellMar>
     </w:tblPr>
   </w:style>
-  <w:style w:type="numbering" w:default="1" w:styleId="NoList">
+  <w:style w:type="numbering" w:default="1" w:styleId="Sinlista">
     <w:name w:val="No List"/>
     <w:uiPriority w:val="99"/>
     <w:semiHidden/>
@@ -8030,7 +7844,7 @@
       </w:tblCellMar>
     </w:tblPr>
   </w:style>
-  <w:style w:type="paragraph" w:styleId="BodyText">
+  <w:style w:type="paragraph" w:styleId="Textoindependiente">
     <w:name w:val="Body Text"/>
     <w:basedOn w:val="Normal"/>
     <w:uiPriority w:val="1"/>
@@ -8043,7 +7857,7 @@
       <w:bCs/>
     </w:rPr>
   </w:style>
-  <w:style w:type="paragraph" w:styleId="ListParagraph">
+  <w:style w:type="paragraph" w:styleId="Prrafodelista">
     <w:name w:val="List Paragraph"/>
     <w:basedOn w:val="Normal"/>
     <w:uiPriority w:val="1"/>
@@ -8059,9 +7873,9 @@
       <w:ind w:left="103"/>
     </w:pPr>
   </w:style>
-  <w:style w:type="table" w:styleId="TableGrid">
+  <w:style w:type="table" w:styleId="Tablaconcuadrcula">
     <w:name w:val="Table Grid"/>
-    <w:basedOn w:val="TableNormal"/>
+    <w:basedOn w:val="Tablanormal"/>
     <w:uiPriority w:val="39"/>
     <w:rsid w:val="00AD0C18"/>
     <w:tblPr>
@@ -8075,9 +7889,9 @@
       </w:tblBorders>
     </w:tblPr>
   </w:style>
-  <w:style w:type="table" w:styleId="GridTable2">
+  <w:style w:type="table" w:styleId="Tabladecuadrcula2">
     <w:name w:val="Grid Table 2"/>
-    <w:basedOn w:val="TableNormal"/>
+    <w:basedOn w:val="Tablanormal"/>
     <w:uiPriority w:val="47"/>
     <w:rsid w:val="004C555A"/>
     <w:tblPr>
@@ -8147,9 +7961,9 @@
       </w:tcPr>
     </w:tblStylePr>
   </w:style>
-  <w:style w:type="table" w:styleId="GridTable6Colorful">
+  <w:style w:type="table" w:styleId="Tablaconcuadrcula6concolores">
     <w:name w:val="Grid Table 6 Colorful"/>
-    <w:basedOn w:val="TableNormal"/>
+    <w:basedOn w:val="Tablanormal"/>
     <w:uiPriority w:val="51"/>
     <w:rsid w:val="004C555A"/>
     <w:rPr>
@@ -8216,9 +8030,9 @@
       </w:tcPr>
     </w:tblStylePr>
   </w:style>
-  <w:style w:type="table" w:styleId="GridTable5Dark">
+  <w:style w:type="table" w:styleId="Tablaconcuadrcula5oscura">
     <w:name w:val="Grid Table 5 Dark"/>
-    <w:basedOn w:val="TableNormal"/>
+    <w:basedOn w:val="Tablanormal"/>
     <w:uiPriority w:val="50"/>
     <w:rsid w:val="007E51CA"/>
     <w:tblPr>
@@ -8319,10 +8133,10 @@
       </w:tcPr>
     </w:tblStylePr>
   </w:style>
-  <w:style w:type="paragraph" w:styleId="BalloonText">
+  <w:style w:type="paragraph" w:styleId="Textodeglobo">
     <w:name w:val="Balloon Text"/>
     <w:basedOn w:val="Normal"/>
-    <w:link w:val="BalloonTextChar"/>
+    <w:link w:val="TextodegloboCar"/>
     <w:uiPriority w:val="99"/>
     <w:semiHidden/>
     <w:unhideWhenUsed/>
@@ -8333,10 +8147,10 @@
       <w:szCs w:val="18"/>
     </w:rPr>
   </w:style>
-  <w:style w:type="character" w:customStyle="1" w:styleId="BalloonTextChar">
-    <w:name w:val="Balloon Text Char"/>
-    <w:basedOn w:val="DefaultParagraphFont"/>
-    <w:link w:val="BalloonText"/>
+  <w:style w:type="character" w:customStyle="1" w:styleId="TextodegloboCar">
+    <w:name w:val="Texto de globo Car"/>
+    <w:basedOn w:val="Fuentedeprrafopredeter"/>
+    <w:link w:val="Textodeglobo"/>
     <w:uiPriority w:val="99"/>
     <w:semiHidden/>
     <w:rsid w:val="00460114"/>
@@ -8347,9 +8161,9 @@
       <w:lang w:bidi="en-US"/>
     </w:rPr>
   </w:style>
-  <w:style w:type="table" w:styleId="PlainTable5">
+  <w:style w:type="table" w:styleId="Tablanormal5">
     <w:name w:val="Plain Table 5"/>
-    <w:basedOn w:val="TableNormal"/>
+    <w:basedOn w:val="Tablanormal"/>
     <w:uiPriority w:val="45"/>
     <w:rsid w:val="00FD02ED"/>
     <w:tblPr>
@@ -8464,10 +8278,10 @@
       </w:tcPr>
     </w:tblStylePr>
   </w:style>
-  <w:style w:type="character" w:customStyle="1" w:styleId="Heading2Char">
-    <w:name w:val="Heading 2 Char"/>
-    <w:basedOn w:val="DefaultParagraphFont"/>
-    <w:link w:val="Heading2"/>
+  <w:style w:type="character" w:customStyle="1" w:styleId="Ttulo2Car">
+    <w:name w:val="Título 2 Car"/>
+    <w:basedOn w:val="Fuentedeprrafopredeter"/>
+    <w:link w:val="Ttulo2"/>
     <w:uiPriority w:val="9"/>
     <w:rsid w:val="005945F7"/>
     <w:rPr>
@@ -8478,9 +8292,9 @@
       <w:lang w:bidi="en-US"/>
     </w:rPr>
   </w:style>
-  <w:style w:type="table" w:styleId="TableGridLight">
+  <w:style w:type="table" w:styleId="Tablaconcuadrculaclara">
     <w:name w:val="Grid Table Light"/>
-    <w:basedOn w:val="TableNormal"/>
+    <w:basedOn w:val="Tablanormal"/>
     <w:uiPriority w:val="40"/>
     <w:rsid w:val="00411E74"/>
     <w:tblPr>
@@ -8494,9 +8308,9 @@
       </w:tblBorders>
     </w:tblPr>
   </w:style>
-  <w:style w:type="table" w:styleId="PlainTable1">
+  <w:style w:type="table" w:styleId="Tablanormal1">
     <w:name w:val="Plain Table 1"/>
-    <w:basedOn w:val="TableNormal"/>
+    <w:basedOn w:val="Tablanormal"/>
     <w:uiPriority w:val="41"/>
     <w:rsid w:val="00411E74"/>
     <w:tblPr>
@@ -8554,9 +8368,9 @@
       </w:tcPr>
     </w:tblStylePr>
   </w:style>
-  <w:style w:type="table" w:styleId="GridTable4">
+  <w:style w:type="table" w:styleId="Tabladecuadrcula4">
     <w:name w:val="Grid Table 4"/>
-    <w:basedOn w:val="TableNormal"/>
+    <w:basedOn w:val="Tablanormal"/>
     <w:uiPriority w:val="49"/>
     <w:rsid w:val="004C6F6C"/>
     <w:tblPr>
@@ -8918,7 +8732,7 @@
 </file>
 
 <file path=customXml/itemProps1.xml><?xml version="1.0" encoding="utf-8"?>
-<ds:datastoreItem xmlns:ds="http://schemas.openxmlformats.org/officeDocument/2006/customXml" ds:itemID="{43D37874-6AE1-429E-8A9A-CCA1FA474E09}">
+<ds:datastoreItem xmlns:ds="http://schemas.openxmlformats.org/officeDocument/2006/customXml" ds:itemID="{9631B8DA-063D-4CFB-8DF8-57E5DFFCD43E}">
   <ds:schemaRefs>
     <ds:schemaRef ds:uri="http://schemas.openxmlformats.org/officeDocument/2006/bibliography"/>
   </ds:schemaRefs>

</xml_diff>

<commit_message>
Documentation has been updated to replace some entries in the test cases design for None
</commit_message>
<xml_diff>
--- a/Documentation.docx
+++ b/Documentation.docx
@@ -141,7 +141,7 @@
     </w:p>
     <w:tbl>
       <w:tblPr>
-        <w:tblStyle w:val="GridTable5Dark"/>
+        <w:tblStyle w:val="Tablaconcuadrcula5oscura"/>
         <w:tblW w:w="10975" w:type="dxa"/>
         <w:tblLook w:val="04A0" w:firstRow="1" w:lastRow="0" w:firstColumn="1" w:lastColumn="0" w:noHBand="0" w:noVBand="1"/>
       </w:tblPr>
@@ -416,7 +416,7 @@
     </w:p>
     <w:tbl>
       <w:tblPr>
-        <w:tblStyle w:val="GridTable5Dark"/>
+        <w:tblStyle w:val="Tablaconcuadrcula5oscura"/>
         <w:tblW w:w="10975" w:type="dxa"/>
         <w:tblLook w:val="04A0" w:firstRow="1" w:lastRow="0" w:firstColumn="1" w:lastColumn="0" w:noHBand="0" w:noVBand="1"/>
       </w:tblPr>
@@ -684,7 +684,7 @@
     </w:p>
     <w:tbl>
       <w:tblPr>
-        <w:tblStyle w:val="GridTable5Dark"/>
+        <w:tblStyle w:val="Tablaconcuadrcula5oscura"/>
         <w:tblW w:w="10975" w:type="dxa"/>
         <w:tblLook w:val="04A0" w:firstRow="1" w:lastRow="0" w:firstColumn="1" w:lastColumn="0" w:noHBand="0" w:noVBand="1"/>
       </w:tblPr>
@@ -955,7 +955,7 @@
     </w:p>
     <w:tbl>
       <w:tblPr>
-        <w:tblStyle w:val="GridTable5Dark"/>
+        <w:tblStyle w:val="Tablaconcuadrcula5oscura"/>
         <w:tblW w:w="10975" w:type="dxa"/>
         <w:tblLook w:val="04A0" w:firstRow="1" w:lastRow="0" w:firstColumn="1" w:lastColumn="0" w:noHBand="0" w:noVBand="1"/>
       </w:tblPr>
@@ -1243,7 +1243,7 @@
     </w:p>
     <w:tbl>
       <w:tblPr>
-        <w:tblStyle w:val="GridTable5Dark"/>
+        <w:tblStyle w:val="Tablaconcuadrcula5oscura"/>
         <w:tblW w:w="10975" w:type="dxa"/>
         <w:tblLook w:val="04A0" w:firstRow="1" w:lastRow="0" w:firstColumn="1" w:lastColumn="0" w:noHBand="0" w:noVBand="1"/>
       </w:tblPr>
@@ -1428,447 +1428,13 @@
         <w:spacing w:before="8"/>
         <w:rPr>
           <w:rFonts w:asciiTheme="minorHAnsi" w:hAnsiTheme="minorHAnsi" w:cstheme="minorHAnsi"/>
+          <w:b/>
         </w:rPr>
       </w:pPr>
     </w:p>
     <w:p>
       <w:pPr>
-        <w:spacing w:before="8"/>
-        <w:jc w:val="center"/>
-        <w:rPr>
-          <w:rFonts w:asciiTheme="minorHAnsi" w:hAnsiTheme="minorHAnsi" w:cstheme="minorHAnsi"/>
-          <w:b/>
-        </w:rPr>
-      </w:pPr>
-      <w:r>
-        <w:rPr>
-          <w:rFonts w:asciiTheme="minorHAnsi" w:hAnsiTheme="minorHAnsi" w:cstheme="minorHAnsi"/>
-          <w:b/>
-        </w:rPr>
-        <w:t>Traceability</w:t>
-      </w:r>
-    </w:p>
-    <w:tbl>
-      <w:tblPr>
-        <w:tblStyle w:val="GridTable5Dark"/>
-        <w:tblW w:w="10975" w:type="dxa"/>
-        <w:tblLook w:val="04A0" w:firstRow="1" w:lastRow="0" w:firstColumn="1" w:lastColumn="0" w:noHBand="0" w:noVBand="1"/>
-      </w:tblPr>
-      <w:tblGrid>
-        <w:gridCol w:w="2642"/>
-        <w:gridCol w:w="2642"/>
-        <w:gridCol w:w="2643"/>
-        <w:gridCol w:w="3048"/>
-      </w:tblGrid>
-      <w:tr>
-        <w:trPr>
-          <w:cnfStyle w:val="100000000000" w:firstRow="1" w:lastRow="0" w:firstColumn="0" w:lastColumn="0" w:oddVBand="0" w:evenVBand="0" w:oddHBand="0" w:evenHBand="0" w:firstRowFirstColumn="0" w:firstRowLastColumn="0" w:lastRowFirstColumn="0" w:lastRowLastColumn="0"/>
-        </w:trPr>
-        <w:tc>
-          <w:tcPr>
-            <w:cnfStyle w:val="001000000000" w:firstRow="0" w:lastRow="0" w:firstColumn="1" w:lastColumn="0" w:oddVBand="0" w:evenVBand="0" w:oddHBand="0" w:evenHBand="0" w:firstRowFirstColumn="0" w:firstRowLastColumn="0" w:lastRowFirstColumn="0" w:lastRowLastColumn="0"/>
-            <w:tcW w:w="2642" w:type="dxa"/>
-          </w:tcPr>
-          <w:p>
-            <w:pPr>
-              <w:spacing w:before="8"/>
-              <w:jc w:val="center"/>
-              <w:rPr>
-                <w:rFonts w:asciiTheme="minorHAnsi" w:hAnsiTheme="minorHAnsi" w:cstheme="minorHAnsi"/>
-                <w:b w:val="0"/>
-              </w:rPr>
-            </w:pPr>
-            <w:r>
-              <w:rPr>
-                <w:rFonts w:asciiTheme="minorHAnsi" w:hAnsiTheme="minorHAnsi" w:cstheme="minorHAnsi"/>
-              </w:rPr>
-              <w:t>ID</w:t>
-            </w:r>
-          </w:p>
-        </w:tc>
-        <w:tc>
-          <w:tcPr>
-            <w:tcW w:w="2642" w:type="dxa"/>
-          </w:tcPr>
-          <w:p>
-            <w:pPr>
-              <w:spacing w:before="8"/>
-              <w:jc w:val="center"/>
-              <w:cnfStyle w:val="100000000000" w:firstRow="1" w:lastRow="0" w:firstColumn="0" w:lastColumn="0" w:oddVBand="0" w:evenVBand="0" w:oddHBand="0" w:evenHBand="0" w:firstRowFirstColumn="0" w:firstRowLastColumn="0" w:lastRowFirstColumn="0" w:lastRowLastColumn="0"/>
-              <w:rPr>
-                <w:rFonts w:asciiTheme="minorHAnsi" w:hAnsiTheme="minorHAnsi" w:cstheme="minorHAnsi"/>
-                <w:b w:val="0"/>
-              </w:rPr>
-            </w:pPr>
-            <w:r>
-              <w:rPr>
-                <w:rFonts w:asciiTheme="minorHAnsi" w:hAnsiTheme="minorHAnsi" w:cstheme="minorHAnsi"/>
-              </w:rPr>
-              <w:t>Functional requirement</w:t>
-            </w:r>
-          </w:p>
-        </w:tc>
-        <w:tc>
-          <w:tcPr>
-            <w:tcW w:w="2643" w:type="dxa"/>
-          </w:tcPr>
-          <w:p>
-            <w:pPr>
-              <w:spacing w:before="8"/>
-              <w:jc w:val="center"/>
-              <w:cnfStyle w:val="100000000000" w:firstRow="1" w:lastRow="0" w:firstColumn="0" w:lastColumn="0" w:oddVBand="0" w:evenVBand="0" w:oddHBand="0" w:evenHBand="0" w:firstRowFirstColumn="0" w:firstRowLastColumn="0" w:lastRowFirstColumn="0" w:lastRowLastColumn="0"/>
-              <w:rPr>
-                <w:rFonts w:asciiTheme="minorHAnsi" w:hAnsiTheme="minorHAnsi" w:cstheme="minorHAnsi"/>
-                <w:b w:val="0"/>
-              </w:rPr>
-            </w:pPr>
-            <w:r>
-              <w:rPr>
-                <w:rFonts w:asciiTheme="minorHAnsi" w:hAnsiTheme="minorHAnsi" w:cstheme="minorHAnsi"/>
-              </w:rPr>
-              <w:t>Method</w:t>
-            </w:r>
-          </w:p>
-        </w:tc>
-        <w:tc>
-          <w:tcPr>
-            <w:tcW w:w="3048" w:type="dxa"/>
-          </w:tcPr>
-          <w:p>
-            <w:pPr>
-              <w:spacing w:before="8"/>
-              <w:jc w:val="center"/>
-              <w:cnfStyle w:val="100000000000" w:firstRow="1" w:lastRow="0" w:firstColumn="0" w:lastColumn="0" w:oddVBand="0" w:evenVBand="0" w:oddHBand="0" w:evenHBand="0" w:firstRowFirstColumn="0" w:firstRowLastColumn="0" w:lastRowFirstColumn="0" w:lastRowLastColumn="0"/>
-              <w:rPr>
-                <w:rFonts w:asciiTheme="minorHAnsi" w:hAnsiTheme="minorHAnsi" w:cstheme="minorHAnsi"/>
-                <w:b w:val="0"/>
-              </w:rPr>
-            </w:pPr>
-            <w:r>
-              <w:rPr>
-                <w:rFonts w:asciiTheme="minorHAnsi" w:hAnsiTheme="minorHAnsi" w:cstheme="minorHAnsi"/>
-              </w:rPr>
-              <w:t>Class</w:t>
-            </w:r>
-          </w:p>
-        </w:tc>
-      </w:tr>
-      <w:tr>
-        <w:trPr>
-          <w:cnfStyle w:val="000000100000" w:firstRow="0" w:lastRow="0" w:firstColumn="0" w:lastColumn="0" w:oddVBand="0" w:evenVBand="0" w:oddHBand="1" w:evenHBand="0" w:firstRowFirstColumn="0" w:firstRowLastColumn="0" w:lastRowFirstColumn="0" w:lastRowLastColumn="0"/>
-        </w:trPr>
-        <w:tc>
-          <w:tcPr>
-            <w:cnfStyle w:val="001000000000" w:firstRow="0" w:lastRow="0" w:firstColumn="1" w:lastColumn="0" w:oddVBand="0" w:evenVBand="0" w:oddHBand="0" w:evenHBand="0" w:firstRowFirstColumn="0" w:firstRowLastColumn="0" w:lastRowFirstColumn="0" w:lastRowLastColumn="0"/>
-            <w:tcW w:w="2642" w:type="dxa"/>
-          </w:tcPr>
-          <w:p>
-            <w:pPr>
-              <w:spacing w:before="8"/>
-              <w:jc w:val="center"/>
-              <w:rPr>
-                <w:rFonts w:asciiTheme="minorHAnsi" w:hAnsiTheme="minorHAnsi" w:cstheme="minorHAnsi"/>
-                <w:b w:val="0"/>
-              </w:rPr>
-            </w:pPr>
-            <w:r>
-              <w:rPr>
-                <w:rFonts w:asciiTheme="minorHAnsi" w:hAnsiTheme="minorHAnsi" w:cstheme="minorHAnsi"/>
-              </w:rPr>
-              <w:t>FR#1</w:t>
-            </w:r>
-          </w:p>
-        </w:tc>
-        <w:tc>
-          <w:tcPr>
-            <w:tcW w:w="2642" w:type="dxa"/>
-          </w:tcPr>
-          <w:p>
-            <w:pPr>
-              <w:spacing w:before="8"/>
-              <w:jc w:val="center"/>
-              <w:cnfStyle w:val="000000100000" w:firstRow="0" w:lastRow="0" w:firstColumn="0" w:lastColumn="0" w:oddVBand="0" w:evenVBand="0" w:oddHBand="1" w:evenHBand="0" w:firstRowFirstColumn="0" w:firstRowLastColumn="0" w:lastRowFirstColumn="0" w:lastRowLastColumn="0"/>
-              <w:rPr>
-                <w:rFonts w:asciiTheme="minorHAnsi" w:hAnsiTheme="minorHAnsi" w:cstheme="minorBidi"/>
-              </w:rPr>
-            </w:pPr>
-            <w:r>
-              <w:rPr>
-                <w:rFonts w:asciiTheme="minorHAnsi" w:hAnsiTheme="minorHAnsi" w:cstheme="minorHAnsi"/>
-              </w:rPr>
-              <w:t>Add music libraries</w:t>
-            </w:r>
-          </w:p>
-        </w:tc>
-        <w:tc>
-          <w:tcPr>
-            <w:tcW w:w="2643" w:type="dxa"/>
-          </w:tcPr>
-          <w:p>
-            <w:pPr>
-              <w:spacing w:before="8"/>
-              <w:cnfStyle w:val="000000100000" w:firstRow="0" w:lastRow="0" w:firstColumn="0" w:lastColumn="0" w:oddVBand="0" w:evenVBand="0" w:oddHBand="1" w:evenHBand="0" w:firstRowFirstColumn="0" w:firstRowLastColumn="0" w:lastRowFirstColumn="0" w:lastRowLastColumn="0"/>
-              <w:rPr>
-                <w:rFonts w:asciiTheme="minorHAnsi" w:hAnsiTheme="minorHAnsi" w:cstheme="minorBidi"/>
-              </w:rPr>
-            </w:pPr>
-          </w:p>
-        </w:tc>
-        <w:tc>
-          <w:tcPr>
-            <w:tcW w:w="3048" w:type="dxa"/>
-          </w:tcPr>
-          <w:p>
-            <w:pPr>
-              <w:spacing w:before="8" w:line="259" w:lineRule="auto"/>
-              <w:jc w:val="center"/>
-              <w:cnfStyle w:val="000000100000" w:firstRow="0" w:lastRow="0" w:firstColumn="0" w:lastColumn="0" w:oddVBand="0" w:evenVBand="0" w:oddHBand="1" w:evenHBand="0" w:firstRowFirstColumn="0" w:firstRowLastColumn="0" w:lastRowFirstColumn="0" w:lastRowLastColumn="0"/>
-              <w:rPr>
-                <w:rFonts w:asciiTheme="minorHAnsi" w:hAnsiTheme="minorHAnsi" w:cstheme="minorBidi"/>
-              </w:rPr>
-            </w:pPr>
-          </w:p>
-        </w:tc>
-      </w:tr>
-      <w:tr>
-        <w:tc>
-          <w:tcPr>
-            <w:cnfStyle w:val="001000000000" w:firstRow="0" w:lastRow="0" w:firstColumn="1" w:lastColumn="0" w:oddVBand="0" w:evenVBand="0" w:oddHBand="0" w:evenHBand="0" w:firstRowFirstColumn="0" w:firstRowLastColumn="0" w:lastRowFirstColumn="0" w:lastRowLastColumn="0"/>
-            <w:tcW w:w="2642" w:type="dxa"/>
-          </w:tcPr>
-          <w:p>
-            <w:pPr>
-              <w:spacing w:before="8"/>
-              <w:jc w:val="center"/>
-              <w:rPr>
-                <w:rFonts w:asciiTheme="minorHAnsi" w:hAnsiTheme="minorHAnsi" w:cstheme="minorHAnsi"/>
-                <w:b w:val="0"/>
-              </w:rPr>
-            </w:pPr>
-            <w:r>
-              <w:rPr>
-                <w:rFonts w:asciiTheme="minorHAnsi" w:hAnsiTheme="minorHAnsi" w:cstheme="minorHAnsi"/>
-              </w:rPr>
-              <w:t>FR#</w:t>
-            </w:r>
-            <w:r>
-              <w:rPr>
-                <w:rFonts w:asciiTheme="minorHAnsi" w:hAnsiTheme="minorHAnsi" w:cstheme="minorHAnsi"/>
-              </w:rPr>
-              <w:t>2</w:t>
-            </w:r>
-          </w:p>
-        </w:tc>
-        <w:tc>
-          <w:tcPr>
-            <w:tcW w:w="2642" w:type="dxa"/>
-          </w:tcPr>
-          <w:p>
-            <w:pPr>
-              <w:spacing w:before="8"/>
-              <w:jc w:val="center"/>
-              <w:cnfStyle w:val="000000000000" w:firstRow="0" w:lastRow="0" w:firstColumn="0" w:lastColumn="0" w:oddVBand="0" w:evenVBand="0" w:oddHBand="0" w:evenHBand="0" w:firstRowFirstColumn="0" w:firstRowLastColumn="0" w:lastRowFirstColumn="0" w:lastRowLastColumn="0"/>
-              <w:rPr>
-                <w:rFonts w:asciiTheme="minorHAnsi" w:hAnsiTheme="minorHAnsi" w:cstheme="minorBidi"/>
-              </w:rPr>
-            </w:pPr>
-            <w:r>
-              <w:rPr>
-                <w:rFonts w:asciiTheme="minorHAnsi" w:hAnsiTheme="minorHAnsi" w:cstheme="minorHAnsi"/>
-              </w:rPr>
-              <w:t>Play mp3 audio files</w:t>
-            </w:r>
-          </w:p>
-        </w:tc>
-        <w:tc>
-          <w:tcPr>
-            <w:tcW w:w="2643" w:type="dxa"/>
-          </w:tcPr>
-          <w:p>
-            <w:pPr>
-              <w:spacing w:before="8" w:line="259" w:lineRule="auto"/>
-              <w:jc w:val="center"/>
-              <w:cnfStyle w:val="000000000000" w:firstRow="0" w:lastRow="0" w:firstColumn="0" w:lastColumn="0" w:oddVBand="0" w:evenVBand="0" w:oddHBand="0" w:evenHBand="0" w:firstRowFirstColumn="0" w:firstRowLastColumn="0" w:lastRowFirstColumn="0" w:lastRowLastColumn="0"/>
-              <w:rPr>
-                <w:rFonts w:asciiTheme="minorHAnsi" w:hAnsiTheme="minorHAnsi" w:cstheme="minorHAnsi"/>
-              </w:rPr>
-            </w:pPr>
-          </w:p>
-        </w:tc>
-        <w:tc>
-          <w:tcPr>
-            <w:tcW w:w="3048" w:type="dxa"/>
-          </w:tcPr>
-          <w:p>
-            <w:pPr>
-              <w:spacing w:before="8"/>
-              <w:jc w:val="center"/>
-              <w:cnfStyle w:val="000000000000" w:firstRow="0" w:lastRow="0" w:firstColumn="0" w:lastColumn="0" w:oddVBand="0" w:evenVBand="0" w:oddHBand="0" w:evenHBand="0" w:firstRowFirstColumn="0" w:firstRowLastColumn="0" w:lastRowFirstColumn="0" w:lastRowLastColumn="0"/>
-              <w:rPr>
-                <w:rFonts w:asciiTheme="minorHAnsi" w:hAnsiTheme="minorHAnsi" w:cstheme="minorBidi"/>
-              </w:rPr>
-            </w:pPr>
-          </w:p>
-        </w:tc>
-      </w:tr>
-      <w:tr>
-        <w:trPr>
-          <w:cnfStyle w:val="000000100000" w:firstRow="0" w:lastRow="0" w:firstColumn="0" w:lastColumn="0" w:oddVBand="0" w:evenVBand="0" w:oddHBand="1" w:evenHBand="0" w:firstRowFirstColumn="0" w:firstRowLastColumn="0" w:lastRowFirstColumn="0" w:lastRowLastColumn="0"/>
-        </w:trPr>
-        <w:tc>
-          <w:tcPr>
-            <w:cnfStyle w:val="001000000000" w:firstRow="0" w:lastRow="0" w:firstColumn="1" w:lastColumn="0" w:oddVBand="0" w:evenVBand="0" w:oddHBand="0" w:evenHBand="0" w:firstRowFirstColumn="0" w:firstRowLastColumn="0" w:lastRowFirstColumn="0" w:lastRowLastColumn="0"/>
-            <w:tcW w:w="2642" w:type="dxa"/>
-          </w:tcPr>
-          <w:p>
-            <w:pPr>
-              <w:spacing w:before="8"/>
-              <w:jc w:val="center"/>
-              <w:rPr>
-                <w:rFonts w:asciiTheme="minorHAnsi" w:hAnsiTheme="minorHAnsi" w:cstheme="minorHAnsi"/>
-                <w:b w:val="0"/>
-              </w:rPr>
-            </w:pPr>
-            <w:r>
-              <w:rPr>
-                <w:rFonts w:asciiTheme="minorHAnsi" w:hAnsiTheme="minorHAnsi" w:cstheme="minorHAnsi"/>
-              </w:rPr>
-              <w:t>FR#3</w:t>
-            </w:r>
-          </w:p>
-        </w:tc>
-        <w:tc>
-          <w:tcPr>
-            <w:tcW w:w="2642" w:type="dxa"/>
-          </w:tcPr>
-          <w:p>
-            <w:pPr>
-              <w:spacing w:before="8"/>
-              <w:jc w:val="center"/>
-              <w:cnfStyle w:val="000000100000" w:firstRow="0" w:lastRow="0" w:firstColumn="0" w:lastColumn="0" w:oddVBand="0" w:evenVBand="0" w:oddHBand="1" w:evenHBand="0" w:firstRowFirstColumn="0" w:firstRowLastColumn="0" w:lastRowFirstColumn="0" w:lastRowLastColumn="0"/>
-              <w:rPr>
-                <w:rFonts w:asciiTheme="minorHAnsi" w:hAnsiTheme="minorHAnsi" w:cstheme="minorBidi"/>
-              </w:rPr>
-            </w:pPr>
-            <w:r>
-              <w:rPr>
-                <w:rFonts w:asciiTheme="minorHAnsi" w:hAnsiTheme="minorHAnsi" w:cstheme="minorHAnsi"/>
-              </w:rPr>
-              <w:t>Remove directories from current libraries</w:t>
-            </w:r>
-          </w:p>
-        </w:tc>
-        <w:tc>
-          <w:tcPr>
-            <w:tcW w:w="2643" w:type="dxa"/>
-          </w:tcPr>
-          <w:p>
-            <w:pPr>
-              <w:spacing w:before="8" w:line="259" w:lineRule="auto"/>
-              <w:jc w:val="center"/>
-              <w:cnfStyle w:val="000000100000" w:firstRow="0" w:lastRow="0" w:firstColumn="0" w:lastColumn="0" w:oddVBand="0" w:evenVBand="0" w:oddHBand="1" w:evenHBand="0" w:firstRowFirstColumn="0" w:firstRowLastColumn="0" w:lastRowFirstColumn="0" w:lastRowLastColumn="0"/>
-              <w:rPr>
-                <w:rFonts w:asciiTheme="minorHAnsi" w:hAnsiTheme="minorHAnsi" w:cstheme="minorHAnsi"/>
-              </w:rPr>
-            </w:pPr>
-          </w:p>
-        </w:tc>
-        <w:tc>
-          <w:tcPr>
-            <w:tcW w:w="3048" w:type="dxa"/>
-          </w:tcPr>
-          <w:p>
-            <w:pPr>
-              <w:spacing w:before="8"/>
-              <w:jc w:val="center"/>
-              <w:cnfStyle w:val="000000100000" w:firstRow="0" w:lastRow="0" w:firstColumn="0" w:lastColumn="0" w:oddVBand="0" w:evenVBand="0" w:oddHBand="1" w:evenHBand="0" w:firstRowFirstColumn="0" w:firstRowLastColumn="0" w:lastRowFirstColumn="0" w:lastRowLastColumn="0"/>
-              <w:rPr>
-                <w:rFonts w:asciiTheme="minorHAnsi" w:hAnsiTheme="minorHAnsi" w:cstheme="minorBidi"/>
-              </w:rPr>
-            </w:pPr>
-          </w:p>
-        </w:tc>
-      </w:tr>
-      <w:tr>
-        <w:tc>
-          <w:tcPr>
-            <w:cnfStyle w:val="001000000000" w:firstRow="0" w:lastRow="0" w:firstColumn="1" w:lastColumn="0" w:oddVBand="0" w:evenVBand="0" w:oddHBand="0" w:evenHBand="0" w:firstRowFirstColumn="0" w:firstRowLastColumn="0" w:lastRowFirstColumn="0" w:lastRowLastColumn="0"/>
-            <w:tcW w:w="2642" w:type="dxa"/>
-          </w:tcPr>
-          <w:p>
-            <w:pPr>
-              <w:spacing w:before="8"/>
-              <w:jc w:val="center"/>
-              <w:rPr>
-                <w:rFonts w:asciiTheme="minorHAnsi" w:hAnsiTheme="minorHAnsi" w:cstheme="minorHAnsi"/>
-                <w:b w:val="0"/>
-              </w:rPr>
-            </w:pPr>
-            <w:r>
-              <w:rPr>
-                <w:rFonts w:asciiTheme="minorHAnsi" w:hAnsiTheme="minorHAnsi" w:cstheme="minorHAnsi"/>
-              </w:rPr>
-              <w:t>FR#4</w:t>
-            </w:r>
-          </w:p>
-        </w:tc>
-        <w:tc>
-          <w:tcPr>
-            <w:tcW w:w="2642" w:type="dxa"/>
-          </w:tcPr>
-          <w:p>
-            <w:pPr>
-              <w:spacing w:before="8"/>
-              <w:jc w:val="center"/>
-              <w:cnfStyle w:val="000000000000" w:firstRow="0" w:lastRow="0" w:firstColumn="0" w:lastColumn="0" w:oddVBand="0" w:evenVBand="0" w:oddHBand="0" w:evenHBand="0" w:firstRowFirstColumn="0" w:firstRowLastColumn="0" w:lastRowFirstColumn="0" w:lastRowLastColumn="0"/>
-              <w:rPr>
-                <w:rFonts w:asciiTheme="minorHAnsi" w:hAnsiTheme="minorHAnsi" w:cstheme="minorBidi"/>
-              </w:rPr>
-            </w:pPr>
-            <w:r>
-              <w:rPr>
-                <w:rFonts w:asciiTheme="minorHAnsi" w:hAnsiTheme="minorHAnsi" w:cstheme="minorBidi"/>
-              </w:rPr>
-              <w:t>Allow to sort the songs of the playlist by different criteria</w:t>
-            </w:r>
-          </w:p>
-        </w:tc>
-        <w:tc>
-          <w:tcPr>
-            <w:tcW w:w="2643" w:type="dxa"/>
-          </w:tcPr>
-          <w:p>
-            <w:pPr>
-              <w:spacing w:before="8" w:line="259" w:lineRule="auto"/>
-              <w:jc w:val="center"/>
-              <w:cnfStyle w:val="000000000000" w:firstRow="0" w:lastRow="0" w:firstColumn="0" w:lastColumn="0" w:oddVBand="0" w:evenVBand="0" w:oddHBand="0" w:evenHBand="0" w:firstRowFirstColumn="0" w:firstRowLastColumn="0" w:lastRowFirstColumn="0" w:lastRowLastColumn="0"/>
-              <w:rPr>
-                <w:rFonts w:asciiTheme="minorHAnsi" w:hAnsiTheme="minorHAnsi" w:cstheme="minorHAnsi"/>
-              </w:rPr>
-            </w:pPr>
-          </w:p>
-        </w:tc>
-        <w:tc>
-          <w:tcPr>
-            <w:tcW w:w="3048" w:type="dxa"/>
-          </w:tcPr>
-          <w:p>
-            <w:pPr>
-              <w:spacing w:before="8"/>
-              <w:jc w:val="center"/>
-              <w:cnfStyle w:val="000000000000" w:firstRow="0" w:lastRow="0" w:firstColumn="0" w:lastColumn="0" w:oddVBand="0" w:evenVBand="0" w:oddHBand="0" w:evenHBand="0" w:firstRowFirstColumn="0" w:firstRowLastColumn="0" w:lastRowFirstColumn="0" w:lastRowLastColumn="0"/>
-              <w:rPr>
-                <w:rFonts w:asciiTheme="minorHAnsi" w:hAnsiTheme="minorHAnsi" w:cstheme="minorBidi"/>
-              </w:rPr>
-            </w:pPr>
-          </w:p>
-        </w:tc>
-      </w:tr>
-    </w:tbl>
-    <w:p/>
-    <w:p>
-      <w:pPr>
-        <w:pStyle w:val="Heading2"/>
+        <w:pStyle w:val="Ttulo2"/>
         <w:jc w:val="center"/>
         <w:rPr>
           <w:rFonts w:asciiTheme="minorHAnsi" w:hAnsiTheme="minorHAnsi" w:cstheme="minorHAnsi"/>
@@ -1919,7 +1485,7 @@
     </w:p>
     <w:tbl>
       <w:tblPr>
-        <w:tblStyle w:val="GridTable5Dark"/>
+        <w:tblStyle w:val="Tablaconcuadrcula5oscura"/>
         <w:tblW w:w="11065" w:type="dxa"/>
         <w:tblLook w:val="04A0" w:firstRow="1" w:lastRow="0" w:firstColumn="1" w:lastColumn="0" w:noHBand="0" w:noVBand="1"/>
       </w:tblPr>
@@ -9288,8 +8854,6 @@
             <w:pPr>
               <w:cnfStyle w:val="000000100000" w:firstRow="0" w:lastRow="0" w:firstColumn="0" w:lastColumn="0" w:oddVBand="0" w:evenVBand="0" w:oddHBand="1" w:evenHBand="0" w:firstRowFirstColumn="0" w:firstRowLastColumn="0" w:lastRowFirstColumn="0" w:lastRowLastColumn="0"/>
             </w:pPr>
-            <w:bookmarkStart w:id="0" w:name="_GoBack"/>
-            <w:bookmarkEnd w:id="0"/>
           </w:p>
           <w:p>
             <w:pPr>
@@ -9358,7 +8922,7 @@
     </w:p>
     <w:tbl>
       <w:tblPr>
-        <w:tblStyle w:val="GridTable5Dark"/>
+        <w:tblStyle w:val="Tablaconcuadrcula5oscura"/>
         <w:tblW w:w="11065" w:type="dxa"/>
         <w:tblLook w:val="04A0" w:firstRow="1" w:lastRow="0" w:firstColumn="1" w:lastColumn="0" w:noHBand="0" w:noVBand="1"/>
       </w:tblPr>
@@ -9384,7 +8948,19 @@
               <w:t xml:space="preserve">Test Objective: </w:t>
             </w:r>
             <w:r>
-              <w:t>This test verifies a Song be created successfully when a valid path and audio format are delivered as parameters</w:t>
+              <w:t xml:space="preserve">This test verifies </w:t>
+            </w:r>
+            <w:r>
+              <w:t xml:space="preserve">that </w:t>
+            </w:r>
+            <w:r>
+              <w:t xml:space="preserve">a Song </w:t>
+            </w:r>
+            <w:r>
+              <w:t>is</w:t>
+            </w:r>
+            <w:r>
+              <w:t xml:space="preserve"> created successfully when a valid path and audio format are delivered as parameters</w:t>
             </w:r>
             <w:r>
               <w:t xml:space="preserve"> in the constructor.</w:t>
@@ -9522,7 +9098,7 @@
               <w:cnfStyle w:val="000000000000" w:firstRow="0" w:lastRow="0" w:firstColumn="0" w:lastColumn="0" w:oddVBand="0" w:evenVBand="0" w:oddHBand="0" w:evenHBand="0" w:firstRowFirstColumn="0" w:firstRowLastColumn="0" w:lastRowFirstColumn="0" w:lastRowLastColumn="0"/>
             </w:pPr>
             <w:r>
-              <w:t>Song(constructor)</w:t>
+              <w:t>Song</w:t>
             </w:r>
           </w:p>
         </w:tc>
@@ -9549,18 +9125,24 @@
               <w:cnfStyle w:val="000000000000" w:firstRow="0" w:lastRow="0" w:firstColumn="0" w:lastColumn="0" w:oddVBand="0" w:evenVBand="0" w:oddHBand="0" w:evenHBand="0" w:firstRowFirstColumn="0" w:firstRowLastColumn="0" w:lastRowFirstColumn="0" w:lastRowLastColumn="0"/>
             </w:pPr>
             <w:r>
-              <w:t xml:space="preserve">fileName = </w:t>
-            </w:r>
-            <w:r>
-              <w:t>"bensound-happyrock.mp3";</w:t>
-            </w:r>
-          </w:p>
-          <w:p>
-            <w:pPr>
-              <w:cnfStyle w:val="000000000000" w:firstRow="0" w:lastRow="0" w:firstColumn="0" w:lastColumn="0" w:oddVBand="0" w:evenVBand="0" w:oddHBand="0" w:evenHBand="0" w:firstRowFirstColumn="0" w:firstRowLastColumn="0" w:lastRowFirstColumn="0" w:lastRowLastColumn="0"/>
-            </w:pPr>
-            <w:r>
-              <w:t>songPath = "music"+File.separator+fileName;</w:t>
+              <w:t>new File(“</w:t>
+            </w:r>
+            <w:proofErr w:type="gramStart"/>
+            <w:r>
+              <w:t>music</w:t>
+            </w:r>
+            <w:r>
+              <w:t>”+File.separator</w:t>
+            </w:r>
+            <w:proofErr w:type="gramEnd"/>
+            <w:r>
+              <w:t>+”</w:t>
+            </w:r>
+            <w:r>
+              <w:t>bensound-happyrock.mp3</w:t>
+            </w:r>
+            <w:r>
+              <w:t>”)</w:t>
             </w:r>
           </w:p>
         </w:tc>
@@ -9582,7 +9164,7 @@
     <w:p/>
     <w:tbl>
       <w:tblPr>
-        <w:tblStyle w:val="GridTable5Dark"/>
+        <w:tblStyle w:val="Tablaconcuadrcula5oscura"/>
         <w:tblW w:w="11065" w:type="dxa"/>
         <w:tblLook w:val="04A0" w:firstRow="1" w:lastRow="0" w:firstColumn="1" w:lastColumn="0" w:noHBand="0" w:noVBand="1"/>
       </w:tblPr>
@@ -9608,13 +9190,25 @@
               <w:t xml:space="preserve">Test Objective: </w:t>
             </w:r>
             <w:r>
-              <w:t>This test verifies a Song</w:t>
-            </w:r>
-            <w:r>
-              <w:t xml:space="preserve"> does not</w:t>
-            </w:r>
-            <w:r>
-              <w:t xml:space="preserve"> be created successfully when a</w:t>
+              <w:t xml:space="preserve">This test verifies </w:t>
+            </w:r>
+            <w:r>
+              <w:t xml:space="preserve">that </w:t>
+            </w:r>
+            <w:r>
+              <w:t>a Song</w:t>
+            </w:r>
+            <w:r>
+              <w:t xml:space="preserve"> </w:t>
+            </w:r>
+            <w:r>
+              <w:t>is</w:t>
+            </w:r>
+            <w:r>
+              <w:t xml:space="preserve"> not</w:t>
+            </w:r>
+            <w:r>
+              <w:t xml:space="preserve"> created successfully when a</w:t>
             </w:r>
             <w:r>
               <w:t>n</w:t>
@@ -9626,13 +9220,13 @@
               <w:t>in</w:t>
             </w:r>
             <w:r>
-              <w:t xml:space="preserve">valid path and </w:t>
-            </w:r>
-            <w:r>
-              <w:t xml:space="preserve">valid </w:t>
-            </w:r>
-            <w:r>
-              <w:t>audio format are delivered as parameters</w:t>
+              <w:t xml:space="preserve">valid path </w:t>
+            </w:r>
+            <w:r>
+              <w:t>is</w:t>
+            </w:r>
+            <w:r>
+              <w:t xml:space="preserve"> delivered as parameter</w:t>
             </w:r>
             <w:r>
               <w:t xml:space="preserve"> in the constructor.</w:t>
@@ -9771,7 +9365,7 @@
               <w:cnfStyle w:val="000000000000" w:firstRow="0" w:lastRow="0" w:firstColumn="0" w:lastColumn="0" w:oddVBand="0" w:evenVBand="0" w:oddHBand="0" w:evenHBand="0" w:firstRowFirstColumn="0" w:firstRowLastColumn="0" w:lastRowFirstColumn="0" w:lastRowLastColumn="0"/>
             </w:pPr>
             <w:r>
-              <w:t>Song(constructor)</w:t>
+              <w:t>Song</w:t>
             </w:r>
           </w:p>
         </w:tc>
@@ -9798,27 +9392,7 @@
               <w:cnfStyle w:val="000000000000" w:firstRow="0" w:lastRow="0" w:firstColumn="0" w:lastColumn="0" w:oddVBand="0" w:evenVBand="0" w:oddHBand="0" w:evenHBand="0" w:firstRowFirstColumn="0" w:firstRowLastColumn="0" w:lastRowFirstColumn="0" w:lastRowLastColumn="0"/>
             </w:pPr>
             <w:r>
-              <w:t xml:space="preserve">fileName = </w:t>
-            </w:r>
-            <w:r>
-              <w:t>"idonotexist.mp3"</w:t>
-            </w:r>
-            <w:r>
-              <w:t>;</w:t>
-            </w:r>
-          </w:p>
-          <w:p>
-            <w:pPr>
-              <w:cnfStyle w:val="000000000000" w:firstRow="0" w:lastRow="0" w:firstColumn="0" w:lastColumn="0" w:oddVBand="0" w:evenVBand="0" w:oddHBand="0" w:evenHBand="0" w:firstRowFirstColumn="0" w:firstRowLastColumn="0" w:lastRowFirstColumn="0" w:lastRowLastColumn="0"/>
-            </w:pPr>
-            <w:r>
-              <w:t>songPath =</w:t>
-            </w:r>
-            <w:r>
-              <w:t xml:space="preserve"> </w:t>
-            </w:r>
-            <w:r>
-              <w:t>fileName;</w:t>
+              <w:t>new File("idonotexist.mp3")</w:t>
             </w:r>
           </w:p>
         </w:tc>
@@ -9846,7 +9420,7 @@
     <w:p/>
     <w:tbl>
       <w:tblPr>
-        <w:tblStyle w:val="GridTable5Dark"/>
+        <w:tblStyle w:val="Tablaconcuadrcula5oscura"/>
         <w:tblW w:w="11065" w:type="dxa"/>
         <w:tblLook w:val="04A0" w:firstRow="1" w:lastRow="0" w:firstColumn="1" w:lastColumn="0" w:noHBand="0" w:noVBand="1"/>
       </w:tblPr>
@@ -9872,19 +9446,42 @@
               <w:t xml:space="preserve">Test Objective: </w:t>
             </w:r>
             <w:r>
-              <w:t xml:space="preserve">This test verifies a Song </w:t>
-            </w:r>
-            <w:r>
-              <w:t xml:space="preserve">does not </w:t>
-            </w:r>
-            <w:r>
-              <w:t xml:space="preserve">be created successfully when a valid path and </w:t>
-            </w:r>
-            <w:r>
-              <w:t xml:space="preserve">invalid  </w:t>
-            </w:r>
-            <w:r>
-              <w:t>audio format are delivered as parameters</w:t>
+              <w:t xml:space="preserve">This test verifies </w:t>
+            </w:r>
+            <w:r>
+              <w:t xml:space="preserve">that </w:t>
+            </w:r>
+            <w:r>
+              <w:t xml:space="preserve">a Song </w:t>
+            </w:r>
+            <w:r>
+              <w:t>is</w:t>
+            </w:r>
+            <w:r>
+              <w:t xml:space="preserve"> not</w:t>
+            </w:r>
+            <w:r>
+              <w:t xml:space="preserve"> created successfully when a valid path </w:t>
+            </w:r>
+            <w:r>
+              <w:t>but an</w:t>
+            </w:r>
+            <w:r>
+              <w:t xml:space="preserve"> </w:t>
+            </w:r>
+            <w:r>
+              <w:t>invalid audio</w:t>
+            </w:r>
+            <w:r>
+              <w:t xml:space="preserve"> format </w:t>
+            </w:r>
+            <w:proofErr w:type="gramStart"/>
+            <w:r>
+              <w:t>are</w:t>
+            </w:r>
+            <w:proofErr w:type="gramEnd"/>
+            <w:r>
+              <w:t xml:space="preserve"> delivered as parameters</w:t>
             </w:r>
             <w:r>
               <w:t xml:space="preserve"> in the constructor.</w:t>
@@ -10025,7 +9622,7 @@
               <w:cnfStyle w:val="000000000000" w:firstRow="0" w:lastRow="0" w:firstColumn="0" w:lastColumn="0" w:oddVBand="0" w:evenVBand="0" w:oddHBand="0" w:evenHBand="0" w:firstRowFirstColumn="0" w:firstRowLastColumn="0" w:lastRowFirstColumn="0" w:lastRowLastColumn="0"/>
             </w:pPr>
             <w:r>
-              <w:t>Song(constructor)</w:t>
+              <w:t>Song</w:t>
             </w:r>
           </w:p>
         </w:tc>
@@ -10055,27 +9652,7 @@
               <w:cnfStyle w:val="000000000000" w:firstRow="0" w:lastRow="0" w:firstColumn="0" w:lastColumn="0" w:oddVBand="0" w:evenVBand="0" w:oddHBand="0" w:evenHBand="0" w:firstRowFirstColumn="0" w:firstRowLastColumn="0" w:lastRowFirstColumn="0" w:lastRowLastColumn="0"/>
             </w:pPr>
             <w:r>
-              <w:t xml:space="preserve">fileName = </w:t>
-            </w:r>
-            <w:r>
-              <w:t>"testfile.txt"</w:t>
-            </w:r>
-            <w:r>
-              <w:t>;</w:t>
-            </w:r>
-          </w:p>
-          <w:p>
-            <w:pPr>
-              <w:cnfStyle w:val="000000000000" w:firstRow="0" w:lastRow="0" w:firstColumn="0" w:lastColumn="0" w:oddVBand="0" w:evenVBand="0" w:oddHBand="0" w:evenHBand="0" w:firstRowFirstColumn="0" w:firstRowLastColumn="0" w:lastRowFirstColumn="0" w:lastRowLastColumn="0"/>
-            </w:pPr>
-            <w:r>
-              <w:t>songPath = "</w:t>
-            </w:r>
-            <w:r>
-              <w:t>data</w:t>
-            </w:r>
-            <w:r>
-              <w:t>"+File.separator+fileName;</w:t>
+              <w:t>new File("data"+File.separator+"testfile.txt")</w:t>
             </w:r>
           </w:p>
         </w:tc>
@@ -10103,7 +9680,7 @@
     <w:p/>
     <w:tbl>
       <w:tblPr>
-        <w:tblStyle w:val="GridTable5Dark"/>
+        <w:tblStyle w:val="Tablaconcuadrcula5oscura"/>
         <w:tblW w:w="11065" w:type="dxa"/>
         <w:tblLook w:val="04A0" w:firstRow="1" w:lastRow="0" w:firstColumn="1" w:lastColumn="0" w:noHBand="0" w:noVBand="1"/>
       </w:tblPr>
@@ -10129,7 +9706,27 @@
               <w:t xml:space="preserve">Test Objective: </w:t>
             </w:r>
             <w:r>
-              <w:t>This test verifies a MusicFolder does not be created successfully when a non-existent folder path is give</w:t>
+              <w:t xml:space="preserve">This test verifies </w:t>
+            </w:r>
+            <w:r>
+              <w:t xml:space="preserve">that </w:t>
+            </w:r>
+            <w:r>
+              <w:t xml:space="preserve">a </w:t>
+            </w:r>
+            <w:proofErr w:type="spellStart"/>
+            <w:r>
+              <w:t>MusicFolder</w:t>
+            </w:r>
+            <w:proofErr w:type="spellEnd"/>
+            <w:r>
+              <w:t xml:space="preserve"> </w:t>
+            </w:r>
+            <w:r>
+              <w:t>is</w:t>
+            </w:r>
+            <w:r>
+              <w:t xml:space="preserve"> created successfully when a non-existent folder path is give</w:t>
             </w:r>
             <w:r>
               <w:t>n</w:t>
@@ -10255,9 +9852,11 @@
             <w:pPr>
               <w:jc w:val="center"/>
             </w:pPr>
+            <w:proofErr w:type="spellStart"/>
             <w:r>
               <w:t>MusicFolder</w:t>
             </w:r>
+            <w:proofErr w:type="spellEnd"/>
           </w:p>
         </w:tc>
         <w:tc>
@@ -10269,47 +9868,48 @@
               <w:jc w:val="center"/>
               <w:cnfStyle w:val="000000000000" w:firstRow="0" w:lastRow="0" w:firstColumn="0" w:lastColumn="0" w:oddVBand="0" w:evenVBand="0" w:oddHBand="0" w:evenHBand="0" w:firstRowFirstColumn="0" w:firstRowLastColumn="0" w:lastRowFirstColumn="0" w:lastRowLastColumn="0"/>
             </w:pPr>
+            <w:proofErr w:type="spellStart"/>
             <w:r>
               <w:t>MusicFolder</w:t>
             </w:r>
-          </w:p>
+            <w:proofErr w:type="spellEnd"/>
+          </w:p>
+        </w:tc>
+        <w:tc>
+          <w:tcPr>
+            <w:tcW w:w="1584" w:type="dxa"/>
+          </w:tcPr>
           <w:p>
             <w:pPr>
               <w:jc w:val="center"/>
               <w:cnfStyle w:val="000000000000" w:firstRow="0" w:lastRow="0" w:firstColumn="0" w:lastColumn="0" w:oddVBand="0" w:evenVBand="0" w:oddHBand="0" w:evenHBand="0" w:firstRowFirstColumn="0" w:firstRowLastColumn="0" w:lastRowFirstColumn="0" w:lastRowLastColumn="0"/>
-            </w:pPr>
-            <w:r>
-              <w:t>(constructor)</w:t>
-            </w:r>
-          </w:p>
-        </w:tc>
-        <w:tc>
-          <w:tcPr>
-            <w:tcW w:w="1584" w:type="dxa"/>
-          </w:tcPr>
-          <w:p>
-            <w:pPr>
-              <w:jc w:val="center"/>
+              <w:rPr>
+                <w:b/>
+              </w:rPr>
+            </w:pPr>
+            <w:r>
+              <w:t>setupScenario1</w:t>
+            </w:r>
+          </w:p>
+        </w:tc>
+        <w:tc>
+          <w:tcPr>
+            <w:tcW w:w="4153" w:type="dxa"/>
+          </w:tcPr>
+          <w:p>
+            <w:pPr>
               <w:cnfStyle w:val="000000000000" w:firstRow="0" w:lastRow="0" w:firstColumn="0" w:lastColumn="0" w:oddVBand="0" w:evenVBand="0" w:oddHBand="0" w:evenHBand="0" w:firstRowFirstColumn="0" w:firstRowLastColumn="0" w:lastRowFirstColumn="0" w:lastRowLastColumn="0"/>
-              <w:rPr>
-                <w:b/>
-              </w:rPr>
-            </w:pPr>
-            <w:r>
-              <w:t>setupScenario1</w:t>
-            </w:r>
-          </w:p>
-        </w:tc>
-        <w:tc>
-          <w:tcPr>
-            <w:tcW w:w="4153" w:type="dxa"/>
-          </w:tcPr>
-          <w:p>
-            <w:pPr>
-              <w:cnfStyle w:val="000000000000" w:firstRow="0" w:lastRow="0" w:firstColumn="0" w:lastColumn="0" w:oddVBand="0" w:evenVBand="0" w:oddHBand="0" w:evenHBand="0" w:firstRowFirstColumn="0" w:firstRowLastColumn="0" w:lastRowFirstColumn="0" w:lastRowLastColumn="0"/>
-            </w:pPr>
-            <w:r>
-              <w:t>folderName = "idonotexist";</w:t>
+            </w:pPr>
+            <w:r>
+              <w:t>new File("</w:t>
+            </w:r>
+            <w:proofErr w:type="spellStart"/>
+            <w:r>
+              <w:t>idonotexist</w:t>
+            </w:r>
+            <w:proofErr w:type="spellEnd"/>
+            <w:r>
+              <w:t>")</w:t>
             </w:r>
           </w:p>
         </w:tc>
@@ -10337,7 +9937,7 @@
     <w:p/>
     <w:tbl>
       <w:tblPr>
-        <w:tblStyle w:val="GridTable5Dark"/>
+        <w:tblStyle w:val="Tablaconcuadrcula5oscura"/>
         <w:tblW w:w="11065" w:type="dxa"/>
         <w:tblLook w:val="04A0" w:firstRow="1" w:lastRow="0" w:firstColumn="1" w:lastColumn="0" w:noHBand="0" w:noVBand="1"/>
       </w:tblPr>
@@ -10363,7 +9963,29 @@
               <w:t xml:space="preserve">Test Objective: </w:t>
             </w:r>
             <w:r>
-              <w:t>This test verifies a MusicFolder  be created successfully when a valid folder path with mp3 files is given as parameter in the constructor.</w:t>
+              <w:t xml:space="preserve">This test verifies </w:t>
+            </w:r>
+            <w:r>
+              <w:t>that a</w:t>
+            </w:r>
+            <w:r>
+              <w:t xml:space="preserve"> </w:t>
+            </w:r>
+            <w:proofErr w:type="spellStart"/>
+            <w:proofErr w:type="gramStart"/>
+            <w:r>
+              <w:t>MusicFolder</w:t>
+            </w:r>
+            <w:proofErr w:type="spellEnd"/>
+            <w:r>
+              <w:t xml:space="preserve">  </w:t>
+            </w:r>
+            <w:r>
+              <w:t>is</w:t>
+            </w:r>
+            <w:proofErr w:type="gramEnd"/>
+            <w:r>
+              <w:t xml:space="preserve"> created successfully when a valid folder path with mp3 files is given as parameter in the constructor.</w:t>
             </w:r>
           </w:p>
         </w:tc>
@@ -10497,47 +10119,46 @@
               <w:jc w:val="center"/>
               <w:cnfStyle w:val="000000000000" w:firstRow="0" w:lastRow="0" w:firstColumn="0" w:lastColumn="0" w:oddVBand="0" w:evenVBand="0" w:oddHBand="0" w:evenHBand="0" w:firstRowFirstColumn="0" w:firstRowLastColumn="0" w:lastRowFirstColumn="0" w:lastRowLastColumn="0"/>
             </w:pPr>
+            <w:proofErr w:type="spellStart"/>
             <w:r>
               <w:t>MusicFolder</w:t>
             </w:r>
-          </w:p>
+            <w:proofErr w:type="spellEnd"/>
+          </w:p>
+        </w:tc>
+        <w:tc>
+          <w:tcPr>
+            <w:tcW w:w="1596" w:type="dxa"/>
+          </w:tcPr>
           <w:p>
             <w:pPr>
               <w:jc w:val="center"/>
               <w:cnfStyle w:val="000000000000" w:firstRow="0" w:lastRow="0" w:firstColumn="0" w:lastColumn="0" w:oddVBand="0" w:evenVBand="0" w:oddHBand="0" w:evenHBand="0" w:firstRowFirstColumn="0" w:firstRowLastColumn="0" w:lastRowFirstColumn="0" w:lastRowLastColumn="0"/>
-            </w:pPr>
-            <w:r>
-              <w:t>(constructor)</w:t>
-            </w:r>
-          </w:p>
-        </w:tc>
-        <w:tc>
-          <w:tcPr>
-            <w:tcW w:w="1596" w:type="dxa"/>
-          </w:tcPr>
-          <w:p>
-            <w:pPr>
-              <w:jc w:val="center"/>
+              <w:rPr>
+                <w:b/>
+              </w:rPr>
+            </w:pPr>
+            <w:r>
+              <w:t>setupScenario1</w:t>
+            </w:r>
+          </w:p>
+        </w:tc>
+        <w:tc>
+          <w:tcPr>
+            <w:tcW w:w="4132" w:type="dxa"/>
+          </w:tcPr>
+          <w:p>
+            <w:pPr>
               <w:cnfStyle w:val="000000000000" w:firstRow="0" w:lastRow="0" w:firstColumn="0" w:lastColumn="0" w:oddVBand="0" w:evenVBand="0" w:oddHBand="0" w:evenHBand="0" w:firstRowFirstColumn="0" w:firstRowLastColumn="0" w:lastRowFirstColumn="0" w:lastRowLastColumn="0"/>
-              <w:rPr>
-                <w:b/>
-              </w:rPr>
-            </w:pPr>
-            <w:r>
-              <w:t>setupScenario1</w:t>
-            </w:r>
-          </w:p>
-        </w:tc>
-        <w:tc>
-          <w:tcPr>
-            <w:tcW w:w="4132" w:type="dxa"/>
-          </w:tcPr>
-          <w:p>
-            <w:pPr>
-              <w:cnfStyle w:val="000000000000" w:firstRow="0" w:lastRow="0" w:firstColumn="0" w:lastColumn="0" w:oddVBand="0" w:evenVBand="0" w:oddHBand="0" w:evenHBand="0" w:firstRowFirstColumn="0" w:firstRowLastColumn="0" w:lastRowFirstColumn="0" w:lastRowLastColumn="0"/>
-            </w:pPr>
-            <w:r>
-              <w:t>folderName = "music";</w:t>
+            </w:pPr>
+            <w:r>
+              <w:t>new File(</w:t>
+            </w:r>
+            <w:r>
+              <w:t>“music”</w:t>
+            </w:r>
+            <w:r>
+              <w:t>)</w:t>
             </w:r>
           </w:p>
         </w:tc>
@@ -10559,16 +10180,16 @@
     <w:p/>
     <w:tbl>
       <w:tblPr>
-        <w:tblStyle w:val="GridTable5Dark"/>
+        <w:tblStyle w:val="Tablaconcuadrcula5oscura"/>
         <w:tblW w:w="11065" w:type="dxa"/>
         <w:tblLook w:val="04A0" w:firstRow="1" w:lastRow="0" w:firstColumn="1" w:lastColumn="0" w:noHBand="0" w:noVBand="1"/>
       </w:tblPr>
       <w:tblGrid>
-        <w:gridCol w:w="1345"/>
-        <w:gridCol w:w="1439"/>
+        <w:gridCol w:w="1346"/>
+        <w:gridCol w:w="1436"/>
         <w:gridCol w:w="1596"/>
-        <w:gridCol w:w="4111"/>
-        <w:gridCol w:w="2574"/>
+        <w:gridCol w:w="4118"/>
+        <w:gridCol w:w="2569"/>
       </w:tblGrid>
       <w:tr>
         <w:trPr>
@@ -10585,7 +10206,27 @@
               <w:t xml:space="preserve">Test Objective: </w:t>
             </w:r>
             <w:r>
-              <w:t>This test verifies a MusicFolder does not be created successfully when a valid folder path without mp3 files is given as parameter in the constructor.</w:t>
+              <w:t xml:space="preserve">This test verifies </w:t>
+            </w:r>
+            <w:r>
+              <w:t xml:space="preserve">that </w:t>
+            </w:r>
+            <w:r>
+              <w:t xml:space="preserve">a </w:t>
+            </w:r>
+            <w:proofErr w:type="spellStart"/>
+            <w:r>
+              <w:t>MusicFolder</w:t>
+            </w:r>
+            <w:proofErr w:type="spellEnd"/>
+            <w:r>
+              <w:t xml:space="preserve"> </w:t>
+            </w:r>
+            <w:r>
+              <w:t>is not</w:t>
+            </w:r>
+            <w:r>
+              <w:t xml:space="preserve"> created successfully when a valid folder path without mp3 files is given as parameter in the constructor.</w:t>
             </w:r>
           </w:p>
         </w:tc>
@@ -10719,47 +10360,48 @@
               <w:jc w:val="center"/>
               <w:cnfStyle w:val="000000000000" w:firstRow="0" w:lastRow="0" w:firstColumn="0" w:lastColumn="0" w:oddVBand="0" w:evenVBand="0" w:oddHBand="0" w:evenHBand="0" w:firstRowFirstColumn="0" w:firstRowLastColumn="0" w:lastRowFirstColumn="0" w:lastRowLastColumn="0"/>
             </w:pPr>
+            <w:proofErr w:type="spellStart"/>
             <w:r>
               <w:t>MusicFolder</w:t>
             </w:r>
-          </w:p>
+            <w:proofErr w:type="spellEnd"/>
+          </w:p>
+        </w:tc>
+        <w:tc>
+          <w:tcPr>
+            <w:tcW w:w="1530" w:type="dxa"/>
+          </w:tcPr>
           <w:p>
             <w:pPr>
               <w:jc w:val="center"/>
               <w:cnfStyle w:val="000000000000" w:firstRow="0" w:lastRow="0" w:firstColumn="0" w:lastColumn="0" w:oddVBand="0" w:evenVBand="0" w:oddHBand="0" w:evenHBand="0" w:firstRowFirstColumn="0" w:firstRowLastColumn="0" w:lastRowFirstColumn="0" w:lastRowLastColumn="0"/>
-            </w:pPr>
-            <w:r>
-              <w:t>(constructor)</w:t>
-            </w:r>
-          </w:p>
-        </w:tc>
-        <w:tc>
-          <w:tcPr>
-            <w:tcW w:w="1530" w:type="dxa"/>
-          </w:tcPr>
-          <w:p>
-            <w:pPr>
-              <w:jc w:val="center"/>
+              <w:rPr>
+                <w:b/>
+              </w:rPr>
+            </w:pPr>
+            <w:r>
+              <w:t>setupScenario1</w:t>
+            </w:r>
+          </w:p>
+        </w:tc>
+        <w:tc>
+          <w:tcPr>
+            <w:tcW w:w="4141" w:type="dxa"/>
+          </w:tcPr>
+          <w:p>
+            <w:pPr>
               <w:cnfStyle w:val="000000000000" w:firstRow="0" w:lastRow="0" w:firstColumn="0" w:lastColumn="0" w:oddVBand="0" w:evenVBand="0" w:oddHBand="0" w:evenHBand="0" w:firstRowFirstColumn="0" w:firstRowLastColumn="0" w:lastRowFirstColumn="0" w:lastRowLastColumn="0"/>
-              <w:rPr>
-                <w:b/>
-              </w:rPr>
-            </w:pPr>
-            <w:r>
-              <w:t>setupScenario1</w:t>
-            </w:r>
-          </w:p>
-        </w:tc>
-        <w:tc>
-          <w:tcPr>
-            <w:tcW w:w="4141" w:type="dxa"/>
-          </w:tcPr>
-          <w:p>
-            <w:pPr>
-              <w:cnfStyle w:val="000000000000" w:firstRow="0" w:lastRow="0" w:firstColumn="0" w:lastColumn="0" w:oddVBand="0" w:evenVBand="0" w:oddHBand="0" w:evenHBand="0" w:firstRowFirstColumn="0" w:firstRowLastColumn="0" w:lastRowFirstColumn="0" w:lastRowLastColumn="0"/>
-            </w:pPr>
-            <w:r>
-              <w:t>folderName = "test"+File.separator+"model";</w:t>
+            </w:pPr>
+            <w:r>
+              <w:t>new File("</w:t>
+            </w:r>
+            <w:proofErr w:type="spellStart"/>
+            <w:r>
+              <w:t>test"+File.separator+"model</w:t>
+            </w:r>
+            <w:proofErr w:type="spellEnd"/>
+            <w:r>
+              <w:t>")</w:t>
             </w:r>
           </w:p>
         </w:tc>
@@ -10781,7 +10423,7 @@
     <w:p/>
     <w:tbl>
       <w:tblPr>
-        <w:tblStyle w:val="GridTable5Dark"/>
+        <w:tblStyle w:val="Tablaconcuadrcula5oscura"/>
         <w:tblW w:w="11065" w:type="dxa"/>
         <w:tblLook w:val="04A0" w:firstRow="1" w:lastRow="0" w:firstColumn="1" w:lastColumn="0" w:noHBand="0" w:noVBand="1"/>
       </w:tblPr>
@@ -10807,7 +10449,21 @@
               <w:t xml:space="preserve">Test Objective: </w:t>
             </w:r>
             <w:r>
-              <w:t>This test verifies if the method inorder() from the Song BST returns a sorted songs array.</w:t>
+              <w:t xml:space="preserve">This test verifies if the method </w:t>
+            </w:r>
+            <w:proofErr w:type="gramStart"/>
+            <w:r>
+              <w:t>inorder(</w:t>
+            </w:r>
+            <w:proofErr w:type="gramEnd"/>
+            <w:r>
+              <w:t xml:space="preserve">) from the Song BST returns a sorted </w:t>
+            </w:r>
+            <w:r>
+              <w:t xml:space="preserve">list of </w:t>
+            </w:r>
+            <w:r>
+              <w:t>songs.</w:t>
             </w:r>
           </w:p>
         </w:tc>
@@ -11002,7 +10658,7 @@
     <w:p/>
     <w:tbl>
       <w:tblPr>
-        <w:tblStyle w:val="GridTable5Dark"/>
+        <w:tblStyle w:val="Tablaconcuadrcula5oscura"/>
         <w:tblW w:w="11065" w:type="dxa"/>
         <w:tblLook w:val="04A0" w:firstRow="1" w:lastRow="0" w:firstColumn="1" w:lastColumn="0" w:noHBand="0" w:noVBand="1"/>
       </w:tblPr>
@@ -11029,7 +10685,26 @@
               <w:t xml:space="preserve">Test Objective: </w:t>
             </w:r>
             <w:r>
-              <w:t xml:space="preserve">This test verifies if the method sortSongsByTitle() returns a songs array sorted by title. </w:t>
+              <w:t xml:space="preserve">This test verifies if the method </w:t>
+            </w:r>
+            <w:proofErr w:type="spellStart"/>
+            <w:proofErr w:type="gramStart"/>
+            <w:r>
+              <w:t>sortSongsByTitle</w:t>
+            </w:r>
+            <w:proofErr w:type="spellEnd"/>
+            <w:r>
+              <w:t>(</w:t>
+            </w:r>
+            <w:proofErr w:type="gramEnd"/>
+            <w:r>
+              <w:t xml:space="preserve">) returns a </w:t>
+            </w:r>
+            <w:r>
+              <w:t xml:space="preserve">list of </w:t>
+            </w:r>
+            <w:r>
+              <w:t xml:space="preserve">songs sorted by title. </w:t>
             </w:r>
           </w:p>
         </w:tc>
@@ -11191,10 +10866,11 @@
           </w:tcPr>
           <w:p>
             <w:pPr>
+              <w:jc w:val="center"/>
               <w:cnfStyle w:val="000000000000" w:firstRow="0" w:lastRow="0" w:firstColumn="0" w:lastColumn="0" w:oddVBand="0" w:evenVBand="0" w:oddHBand="0" w:evenHBand="0" w:firstRowFirstColumn="0" w:firstRowLastColumn="0" w:lastRowFirstColumn="0" w:lastRowLastColumn="0"/>
             </w:pPr>
             <w:r>
-              <w:t>tc = new TitleComparator();</w:t>
+              <w:t>None</w:t>
             </w:r>
           </w:p>
         </w:tc>
@@ -11216,7 +10892,7 @@
     <w:p/>
     <w:tbl>
       <w:tblPr>
-        <w:tblStyle w:val="GridTable5Dark"/>
+        <w:tblStyle w:val="Tablaconcuadrcula5oscura"/>
         <w:tblW w:w="11065" w:type="dxa"/>
         <w:tblLook w:val="04A0" w:firstRow="1" w:lastRow="0" w:firstColumn="1" w:lastColumn="0" w:noHBand="0" w:noVBand="1"/>
       </w:tblPr>
@@ -11242,7 +10918,32 @@
               <w:t xml:space="preserve">Test Objective: </w:t>
             </w:r>
             <w:r>
-              <w:t>This test verifies if the method sortSongsByAlbum() returns a songs array sorted by album.</w:t>
+              <w:t xml:space="preserve">This test verifies if the method </w:t>
+            </w:r>
+            <w:proofErr w:type="gramStart"/>
+            <w:r>
+              <w:t>sortSongsByAlbum(</w:t>
+            </w:r>
+            <w:proofErr w:type="gramEnd"/>
+            <w:r>
+              <w:t>) returns a</w:t>
+            </w:r>
+            <w:r>
+              <w:t xml:space="preserve"> </w:t>
+            </w:r>
+            <w:r>
+              <w:t>list of songs sorted</w:t>
+            </w:r>
+            <w:r>
+              <w:t xml:space="preserve"> </w:t>
+            </w:r>
+            <w:proofErr w:type="spellStart"/>
+            <w:r>
+              <w:t>sorted</w:t>
+            </w:r>
+            <w:proofErr w:type="spellEnd"/>
+            <w:r>
+              <w:t xml:space="preserve"> by album.</w:t>
             </w:r>
           </w:p>
         </w:tc>
@@ -11404,10 +11105,11 @@
           </w:tcPr>
           <w:p>
             <w:pPr>
+              <w:jc w:val="center"/>
               <w:cnfStyle w:val="000000000000" w:firstRow="0" w:lastRow="0" w:firstColumn="0" w:lastColumn="0" w:oddVBand="0" w:evenVBand="0" w:oddHBand="0" w:evenHBand="0" w:firstRowFirstColumn="0" w:firstRowLastColumn="0" w:lastRowFirstColumn="0" w:lastRowLastColumn="0"/>
             </w:pPr>
             <w:r>
-              <w:t>ac = new AlbumComparator();</w:t>
+              <w:t>None</w:t>
             </w:r>
           </w:p>
         </w:tc>
@@ -11429,7 +11131,7 @@
     <w:p/>
     <w:tbl>
       <w:tblPr>
-        <w:tblStyle w:val="GridTable5Dark"/>
+        <w:tblStyle w:val="Tablaconcuadrcula5oscura"/>
         <w:tblW w:w="11065" w:type="dxa"/>
         <w:tblLook w:val="04A0" w:firstRow="1" w:lastRow="0" w:firstColumn="1" w:lastColumn="0" w:noHBand="0" w:noVBand="1"/>
       </w:tblPr>
@@ -11455,7 +11157,26 @@
               <w:t xml:space="preserve">Test Objective: </w:t>
             </w:r>
             <w:r>
-              <w:t>This test verifies if the method sortSongsBySize() returns a songs array sorted by size.</w:t>
+              <w:t xml:space="preserve">This test verifies if the method </w:t>
+            </w:r>
+            <w:proofErr w:type="spellStart"/>
+            <w:proofErr w:type="gramStart"/>
+            <w:r>
+              <w:t>sortSongsBySize</w:t>
+            </w:r>
+            <w:proofErr w:type="spellEnd"/>
+            <w:r>
+              <w:t>(</w:t>
+            </w:r>
+            <w:proofErr w:type="gramEnd"/>
+            <w:r>
+              <w:t xml:space="preserve">) returns a </w:t>
+            </w:r>
+            <w:r>
+              <w:t>list of songs sorted</w:t>
+            </w:r>
+            <w:r>
+              <w:t xml:space="preserve"> by size.</w:t>
             </w:r>
           </w:p>
         </w:tc>
@@ -11617,10 +11338,11 @@
           </w:tcPr>
           <w:p>
             <w:pPr>
+              <w:jc w:val="center"/>
               <w:cnfStyle w:val="000000000000" w:firstRow="0" w:lastRow="0" w:firstColumn="0" w:lastColumn="0" w:oddVBand="0" w:evenVBand="0" w:oddHBand="0" w:evenHBand="0" w:firstRowFirstColumn="0" w:firstRowLastColumn="0" w:lastRowFirstColumn="0" w:lastRowLastColumn="0"/>
             </w:pPr>
             <w:r>
-              <w:t>sc = new SizeComparator();</w:t>
+              <w:t>None</w:t>
             </w:r>
           </w:p>
         </w:tc>
@@ -11642,7 +11364,7 @@
     <w:p/>
     <w:tbl>
       <w:tblPr>
-        <w:tblStyle w:val="GridTable5Dark"/>
+        <w:tblStyle w:val="Tablaconcuadrcula5oscura"/>
         <w:tblW w:w="11065" w:type="dxa"/>
         <w:tblLook w:val="04A0" w:firstRow="1" w:lastRow="0" w:firstColumn="1" w:lastColumn="0" w:noHBand="0" w:noVBand="1"/>
       </w:tblPr>
@@ -11668,7 +11390,26 @@
               <w:t xml:space="preserve">Test Objective: </w:t>
             </w:r>
             <w:r>
-              <w:t>This test verifies if the method sortSongsByGenre() returns a songs array sorted by genre.</w:t>
+              <w:t xml:space="preserve">This test verifies if the method </w:t>
+            </w:r>
+            <w:proofErr w:type="spellStart"/>
+            <w:proofErr w:type="gramStart"/>
+            <w:r>
+              <w:t>sortSongsByGenre</w:t>
+            </w:r>
+            <w:proofErr w:type="spellEnd"/>
+            <w:r>
+              <w:t>(</w:t>
+            </w:r>
+            <w:proofErr w:type="gramEnd"/>
+            <w:r>
+              <w:t xml:space="preserve">) returns a </w:t>
+            </w:r>
+            <w:r>
+              <w:t>list of songs sorted</w:t>
+            </w:r>
+            <w:r>
+              <w:t xml:space="preserve"> by genre.</w:t>
             </w:r>
           </w:p>
         </w:tc>
@@ -11830,10 +11571,11 @@
           </w:tcPr>
           <w:p>
             <w:pPr>
+              <w:jc w:val="center"/>
               <w:cnfStyle w:val="000000000000" w:firstRow="0" w:lastRow="0" w:firstColumn="0" w:lastColumn="0" w:oddVBand="0" w:evenVBand="0" w:oddHBand="0" w:evenHBand="0" w:firstRowFirstColumn="0" w:firstRowLastColumn="0" w:lastRowFirstColumn="0" w:lastRowLastColumn="0"/>
             </w:pPr>
             <w:r>
-              <w:t>gc = new GenreComparator();</w:t>
+              <w:t>None</w:t>
             </w:r>
           </w:p>
         </w:tc>
@@ -11855,7 +11597,7 @@
     <w:p/>
     <w:tbl>
       <w:tblPr>
-        <w:tblStyle w:val="GridTable5Dark"/>
+        <w:tblStyle w:val="Tablaconcuadrcula5oscura"/>
         <w:tblW w:w="11065" w:type="dxa"/>
         <w:tblLook w:val="04A0" w:firstRow="1" w:lastRow="0" w:firstColumn="1" w:lastColumn="0" w:noHBand="0" w:noVBand="1"/>
       </w:tblPr>
@@ -11881,7 +11623,26 @@
               <w:t xml:space="preserve">Test Objective: </w:t>
             </w:r>
             <w:r>
-              <w:t>This test verifies if the method sortSongsByArtist() returns a songs array sorted by artist.</w:t>
+              <w:t xml:space="preserve">This test verifies if the method </w:t>
+            </w:r>
+            <w:proofErr w:type="spellStart"/>
+            <w:proofErr w:type="gramStart"/>
+            <w:r>
+              <w:t>sortSongsByArtist</w:t>
+            </w:r>
+            <w:proofErr w:type="spellEnd"/>
+            <w:r>
+              <w:t>(</w:t>
+            </w:r>
+            <w:proofErr w:type="gramEnd"/>
+            <w:r>
+              <w:t xml:space="preserve">) returns a </w:t>
+            </w:r>
+            <w:r>
+              <w:t>list of songs sorted</w:t>
+            </w:r>
+            <w:r>
+              <w:t xml:space="preserve"> by artist.</w:t>
             </w:r>
           </w:p>
         </w:tc>
@@ -12043,11 +11804,14 @@
           </w:tcPr>
           <w:p>
             <w:pPr>
+              <w:jc w:val="center"/>
               <w:cnfStyle w:val="000000000000" w:firstRow="0" w:lastRow="0" w:firstColumn="0" w:lastColumn="0" w:oddVBand="0" w:evenVBand="0" w:oddHBand="0" w:evenHBand="0" w:firstRowFirstColumn="0" w:firstRowLastColumn="0" w:lastRowFirstColumn="0" w:lastRowLastColumn="0"/>
             </w:pPr>
             <w:r>
-              <w:t>arc = new ArtistComparator();</w:t>
-            </w:r>
+              <w:t>None</w:t>
+            </w:r>
+            <w:bookmarkStart w:id="0" w:name="_GoBack"/>
+            <w:bookmarkEnd w:id="0"/>
           </w:p>
         </w:tc>
         <w:tc>
@@ -13342,7 +13106,7 @@
       </w:pPr>
     </w:pPrDefault>
   </w:docDefaults>
-  <w:latentStyles w:defLockedState="0" w:defUIPriority="99" w:defSemiHidden="0" w:defUnhideWhenUsed="0" w:defQFormat="0" w:count="375">
+  <w:latentStyles w:defLockedState="0" w:defUIPriority="99" w:defSemiHidden="0" w:defUnhideWhenUsed="0" w:defQFormat="0" w:count="376">
     <w:lsdException w:name="Normal" w:uiPriority="0" w:qFormat="1"/>
     <w:lsdException w:name="heading 1" w:uiPriority="9" w:qFormat="1"/>
     <w:lsdException w:name="heading 2" w:semiHidden="1" w:uiPriority="9" w:unhideWhenUsed="1" w:qFormat="1"/>
@@ -13448,7 +13212,6 @@
     <w:lsdException w:name="HTML Sample" w:semiHidden="1" w:unhideWhenUsed="1"/>
     <w:lsdException w:name="HTML Typewriter" w:semiHidden="1" w:unhideWhenUsed="1"/>
     <w:lsdException w:name="HTML Variable" w:semiHidden="1" w:unhideWhenUsed="1"/>
-    <w:lsdException w:name="Normal Table" w:semiHidden="1" w:unhideWhenUsed="1"/>
     <w:lsdException w:name="annotation subject" w:semiHidden="1" w:unhideWhenUsed="1"/>
     <w:lsdException w:name="No List" w:semiHidden="1" w:unhideWhenUsed="1"/>
     <w:lsdException w:name="Outline List 1" w:semiHidden="1" w:unhideWhenUsed="1"/>
@@ -13495,10 +13258,8 @@
     <w:lsdException w:name="Table Subtle 2" w:semiHidden="1" w:unhideWhenUsed="1"/>
     <w:lsdException w:name="Table Web 1" w:semiHidden="1" w:unhideWhenUsed="1"/>
     <w:lsdException w:name="Table Web 2" w:semiHidden="1" w:unhideWhenUsed="1"/>
-    <w:lsdException w:name="Table Web 3" w:semiHidden="1" w:unhideWhenUsed="1"/>
     <w:lsdException w:name="Balloon Text" w:semiHidden="1" w:unhideWhenUsed="1"/>
     <w:lsdException w:name="Table Grid" w:uiPriority="39"/>
-    <w:lsdException w:name="Table Theme" w:semiHidden="1" w:unhideWhenUsed="1"/>
     <w:lsdException w:name="Placeholder Text" w:semiHidden="1"/>
     <w:lsdException w:name="No Spacing" w:uiPriority="1" w:qFormat="1"/>
     <w:lsdException w:name="Light Shading" w:uiPriority="60"/>
@@ -13718,6 +13479,7 @@
     <w:lsdException w:name="Smart Hyperlink" w:semiHidden="1" w:unhideWhenUsed="1"/>
     <w:lsdException w:name="Hashtag" w:semiHidden="1" w:unhideWhenUsed="1"/>
     <w:lsdException w:name="Unresolved Mention" w:semiHidden="1" w:unhideWhenUsed="1"/>
+    <w:lsdException w:name="Smart Link" w:semiHidden="1" w:unhideWhenUsed="1"/>
   </w:latentStyles>
   <w:style w:type="paragraph" w:default="1" w:styleId="Normal">
     <w:name w:val="Normal"/>
@@ -13727,11 +13489,11 @@
       <w:lang w:bidi="en-US"/>
     </w:rPr>
   </w:style>
-  <w:style w:type="paragraph" w:styleId="Heading2">
+  <w:style w:type="paragraph" w:styleId="Ttulo2">
     <w:name w:val="heading 2"/>
     <w:basedOn w:val="Normal"/>
     <w:next w:val="Normal"/>
-    <w:link w:val="Heading2Char"/>
+    <w:link w:val="Ttulo2Car"/>
     <w:uiPriority w:val="9"/>
     <w:unhideWhenUsed/>
     <w:qFormat/>
@@ -13749,13 +13511,13 @@
       <w:szCs w:val="26"/>
     </w:rPr>
   </w:style>
-  <w:style w:type="character" w:default="1" w:styleId="DefaultParagraphFont">
+  <w:style w:type="character" w:default="1" w:styleId="Fuentedeprrafopredeter">
     <w:name w:val="Default Paragraph Font"/>
     <w:uiPriority w:val="1"/>
     <w:semiHidden/>
     <w:unhideWhenUsed/>
   </w:style>
-  <w:style w:type="table" w:default="1" w:styleId="TableNormal">
+  <w:style w:type="table" w:default="1" w:styleId="Tablanormal">
     <w:name w:val="Normal Table"/>
     <w:uiPriority w:val="99"/>
     <w:semiHidden/>
@@ -13770,7 +13532,7 @@
       </w:tblCellMar>
     </w:tblPr>
   </w:style>
-  <w:style w:type="numbering" w:default="1" w:styleId="NoList">
+  <w:style w:type="numbering" w:default="1" w:styleId="Sinlista">
     <w:name w:val="No List"/>
     <w:uiPriority w:val="99"/>
     <w:semiHidden/>
@@ -13792,7 +13554,7 @@
       </w:tblCellMar>
     </w:tblPr>
   </w:style>
-  <w:style w:type="paragraph" w:styleId="BodyText">
+  <w:style w:type="paragraph" w:styleId="Textoindependiente">
     <w:name w:val="Body Text"/>
     <w:basedOn w:val="Normal"/>
     <w:uiPriority w:val="1"/>
@@ -13805,7 +13567,7 @@
       <w:bCs/>
     </w:rPr>
   </w:style>
-  <w:style w:type="paragraph" w:styleId="ListParagraph">
+  <w:style w:type="paragraph" w:styleId="Prrafodelista">
     <w:name w:val="List Paragraph"/>
     <w:basedOn w:val="Normal"/>
     <w:uiPriority w:val="1"/>
@@ -13821,9 +13583,9 @@
       <w:ind w:left="103"/>
     </w:pPr>
   </w:style>
-  <w:style w:type="table" w:styleId="TableGrid">
+  <w:style w:type="table" w:styleId="Tablaconcuadrcula">
     <w:name w:val="Table Grid"/>
-    <w:basedOn w:val="TableNormal"/>
+    <w:basedOn w:val="Tablanormal"/>
     <w:uiPriority w:val="39"/>
     <w:rsid w:val="00AD0C18"/>
     <w:tblPr>
@@ -13837,9 +13599,9 @@
       </w:tblBorders>
     </w:tblPr>
   </w:style>
-  <w:style w:type="table" w:styleId="GridTable2">
+  <w:style w:type="table" w:styleId="Tabladecuadrcula2">
     <w:name w:val="Grid Table 2"/>
-    <w:basedOn w:val="TableNormal"/>
+    <w:basedOn w:val="Tablanormal"/>
     <w:uiPriority w:val="47"/>
     <w:rsid w:val="004C555A"/>
     <w:tblPr>
@@ -13909,9 +13671,9 @@
       </w:tcPr>
     </w:tblStylePr>
   </w:style>
-  <w:style w:type="table" w:styleId="GridTable6Colorful">
+  <w:style w:type="table" w:styleId="Tablaconcuadrcula6concolores">
     <w:name w:val="Grid Table 6 Colorful"/>
-    <w:basedOn w:val="TableNormal"/>
+    <w:basedOn w:val="Tablanormal"/>
     <w:uiPriority w:val="51"/>
     <w:rsid w:val="004C555A"/>
     <w:rPr>
@@ -13978,9 +13740,9 @@
       </w:tcPr>
     </w:tblStylePr>
   </w:style>
-  <w:style w:type="table" w:styleId="GridTable5Dark">
+  <w:style w:type="table" w:styleId="Tablaconcuadrcula5oscura">
     <w:name w:val="Grid Table 5 Dark"/>
-    <w:basedOn w:val="TableNormal"/>
+    <w:basedOn w:val="Tablanormal"/>
     <w:uiPriority w:val="50"/>
     <w:rsid w:val="007E51CA"/>
     <w:tblPr>
@@ -14081,10 +13843,10 @@
       </w:tcPr>
     </w:tblStylePr>
   </w:style>
-  <w:style w:type="paragraph" w:styleId="BalloonText">
+  <w:style w:type="paragraph" w:styleId="Textodeglobo">
     <w:name w:val="Balloon Text"/>
     <w:basedOn w:val="Normal"/>
-    <w:link w:val="BalloonTextChar"/>
+    <w:link w:val="TextodegloboCar"/>
     <w:uiPriority w:val="99"/>
     <w:semiHidden/>
     <w:unhideWhenUsed/>
@@ -14095,10 +13857,10 @@
       <w:szCs w:val="18"/>
     </w:rPr>
   </w:style>
-  <w:style w:type="character" w:customStyle="1" w:styleId="BalloonTextChar">
-    <w:name w:val="Balloon Text Char"/>
-    <w:basedOn w:val="DefaultParagraphFont"/>
-    <w:link w:val="BalloonText"/>
+  <w:style w:type="character" w:customStyle="1" w:styleId="TextodegloboCar">
+    <w:name w:val="Texto de globo Car"/>
+    <w:basedOn w:val="Fuentedeprrafopredeter"/>
+    <w:link w:val="Textodeglobo"/>
     <w:uiPriority w:val="99"/>
     <w:semiHidden/>
     <w:rsid w:val="00460114"/>
@@ -14109,9 +13871,9 @@
       <w:lang w:bidi="en-US"/>
     </w:rPr>
   </w:style>
-  <w:style w:type="table" w:styleId="PlainTable5">
+  <w:style w:type="table" w:styleId="Tablanormal5">
     <w:name w:val="Plain Table 5"/>
-    <w:basedOn w:val="TableNormal"/>
+    <w:basedOn w:val="Tablanormal"/>
     <w:uiPriority w:val="45"/>
     <w:rsid w:val="00FD02ED"/>
     <w:tblPr>
@@ -14226,10 +13988,10 @@
       </w:tcPr>
     </w:tblStylePr>
   </w:style>
-  <w:style w:type="character" w:customStyle="1" w:styleId="Heading2Char">
-    <w:name w:val="Heading 2 Char"/>
-    <w:basedOn w:val="DefaultParagraphFont"/>
-    <w:link w:val="Heading2"/>
+  <w:style w:type="character" w:customStyle="1" w:styleId="Ttulo2Car">
+    <w:name w:val="Título 2 Car"/>
+    <w:basedOn w:val="Fuentedeprrafopredeter"/>
+    <w:link w:val="Ttulo2"/>
     <w:uiPriority w:val="9"/>
     <w:rsid w:val="005945F7"/>
     <w:rPr>
@@ -14240,9 +14002,9 @@
       <w:lang w:bidi="en-US"/>
     </w:rPr>
   </w:style>
-  <w:style w:type="table" w:styleId="TableGridLight">
+  <w:style w:type="table" w:styleId="Tablaconcuadrculaclara">
     <w:name w:val="Grid Table Light"/>
-    <w:basedOn w:val="TableNormal"/>
+    <w:basedOn w:val="Tablanormal"/>
     <w:uiPriority w:val="40"/>
     <w:rsid w:val="00411E74"/>
     <w:tblPr>
@@ -14256,9 +14018,9 @@
       </w:tblBorders>
     </w:tblPr>
   </w:style>
-  <w:style w:type="table" w:styleId="PlainTable1">
+  <w:style w:type="table" w:styleId="Tablanormal1">
     <w:name w:val="Plain Table 1"/>
-    <w:basedOn w:val="TableNormal"/>
+    <w:basedOn w:val="Tablanormal"/>
     <w:uiPriority w:val="41"/>
     <w:rsid w:val="00411E74"/>
     <w:tblPr>
@@ -14316,9 +14078,9 @@
       </w:tcPr>
     </w:tblStylePr>
   </w:style>
-  <w:style w:type="table" w:styleId="GridTable4">
+  <w:style w:type="table" w:styleId="Tabladecuadrcula4">
     <w:name w:val="Grid Table 4"/>
-    <w:basedOn w:val="TableNormal"/>
+    <w:basedOn w:val="Tablanormal"/>
     <w:uiPriority w:val="49"/>
     <w:rsid w:val="004C6F6C"/>
     <w:tblPr>
@@ -14680,7 +14442,7 @@
 </file>
 
 <file path=customXml/itemProps1.xml><?xml version="1.0" encoding="utf-8"?>
-<ds:datastoreItem xmlns:ds="http://schemas.openxmlformats.org/officeDocument/2006/customXml" ds:itemID="{093ECBB9-AF4D-4A23-A91D-0947B192AF5F}">
+<ds:datastoreItem xmlns:ds="http://schemas.openxmlformats.org/officeDocument/2006/customXml" ds:itemID="{294C6889-4420-4F27-9BED-1A5BB46C776A}">
   <ds:schemaRefs>
     <ds:schemaRef ds:uri="http://schemas.openxmlformats.org/officeDocument/2006/bibliography"/>
   </ds:schemaRefs>

</xml_diff>

<commit_message>
music player finished, focusing on merge projects
</commit_message>
<xml_diff>
--- a/Documentation.docx
+++ b/Documentation.docx
@@ -78,6 +78,13 @@
         </w:rPr>
         <w:t xml:space="preserve"> - A00</w:t>
       </w:r>
+      <w:r>
+        <w:rPr>
+          <w:b/>
+          <w:lang w:val="es-CO"/>
+        </w:rPr>
+        <w:t>356255</w:t>
+      </w:r>
     </w:p>
     <w:p>
       <w:pPr>
@@ -109,6 +116,15 @@
         </w:rPr>
         <w:t xml:space="preserve"> - A00</w:t>
       </w:r>
+      <w:r>
+        <w:rPr>
+          <w:b/>
+          <w:lang w:val="es-CO"/>
+        </w:rPr>
+        <w:t>354573</w:t>
+      </w:r>
+      <w:bookmarkStart w:id="0" w:name="_GoBack"/>
+      <w:bookmarkEnd w:id="0"/>
     </w:p>
     <w:p>
       <w:pPr>
@@ -10929,10 +10945,7 @@
               <w:t>) returns a</w:t>
             </w:r>
             <w:r>
-              <w:t xml:space="preserve"> </w:t>
-            </w:r>
-            <w:r>
-              <w:t>list of songs sorted</w:t>
+              <w:t xml:space="preserve"> list of songs sorted</w:t>
             </w:r>
             <w:r>
               <w:t xml:space="preserve"> </w:t>
@@ -11810,8 +11823,6 @@
             <w:r>
               <w:t>None</w:t>
             </w:r>
-            <w:bookmarkStart w:id="0" w:name="_GoBack"/>
-            <w:bookmarkEnd w:id="0"/>
           </w:p>
         </w:tc>
         <w:tc>
@@ -13212,6 +13223,7 @@
     <w:lsdException w:name="HTML Sample" w:semiHidden="1" w:unhideWhenUsed="1"/>
     <w:lsdException w:name="HTML Typewriter" w:semiHidden="1" w:unhideWhenUsed="1"/>
     <w:lsdException w:name="HTML Variable" w:semiHidden="1" w:unhideWhenUsed="1"/>
+    <w:lsdException w:name="Normal Table" w:semiHidden="1" w:unhideWhenUsed="1"/>
     <w:lsdException w:name="annotation subject" w:semiHidden="1" w:unhideWhenUsed="1"/>
     <w:lsdException w:name="No List" w:semiHidden="1" w:unhideWhenUsed="1"/>
     <w:lsdException w:name="Outline List 1" w:semiHidden="1" w:unhideWhenUsed="1"/>
@@ -13258,8 +13270,10 @@
     <w:lsdException w:name="Table Subtle 2" w:semiHidden="1" w:unhideWhenUsed="1"/>
     <w:lsdException w:name="Table Web 1" w:semiHidden="1" w:unhideWhenUsed="1"/>
     <w:lsdException w:name="Table Web 2" w:semiHidden="1" w:unhideWhenUsed="1"/>
+    <w:lsdException w:name="Table Web 3" w:semiHidden="1" w:unhideWhenUsed="1"/>
     <w:lsdException w:name="Balloon Text" w:semiHidden="1" w:unhideWhenUsed="1"/>
     <w:lsdException w:name="Table Grid" w:uiPriority="39"/>
+    <w:lsdException w:name="Table Theme" w:semiHidden="1" w:unhideWhenUsed="1"/>
     <w:lsdException w:name="Placeholder Text" w:semiHidden="1"/>
     <w:lsdException w:name="No Spacing" w:uiPriority="1" w:qFormat="1"/>
     <w:lsdException w:name="Light Shading" w:uiPriority="60"/>
@@ -14442,7 +14456,7 @@
 </file>
 
 <file path=customXml/itemProps1.xml><?xml version="1.0" encoding="utf-8"?>
-<ds:datastoreItem xmlns:ds="http://schemas.openxmlformats.org/officeDocument/2006/customXml" ds:itemID="{294C6889-4420-4F27-9BED-1A5BB46C776A}">
+<ds:datastoreItem xmlns:ds="http://schemas.openxmlformats.org/officeDocument/2006/customXml" ds:itemID="{39FEC424-4724-453C-B9A0-D7733B35816B}">
   <ds:schemaRefs>
     <ds:schemaRef ds:uri="http://schemas.openxmlformats.org/officeDocument/2006/bibliography"/>
   </ds:schemaRefs>

</xml_diff>